<commit_message>
fix issue so management info report picks up report subtitle correctly
</commit_message>
<xml_diff>
--- a/inst/rmarkdown/templates/phs-mnginfo-report/skeleton/phs-mngtinfo-cover.docx
+++ b/inst/rmarkdown/templates/phs-mnginfo-report/skeleton/phs-mngtinfo-cover.docx
@@ -134,13 +134,7 @@
                               <w:pStyle w:val="Publicationsubtitle"/>
                             </w:pPr>
                             <w:r>
-                              <w:t>Subt</w:t>
-                            </w:r>
-                            <w:r>
-                              <w:t>i</w:t>
-                            </w:r>
-                            <w:r>
-                              <w:t>tle</w:t>
+                              <w:t>Subtitle</w:t>
                             </w:r>
                           </w:p>
                           <w:p>
@@ -191,12 +185,12 @@
               <v:shape id="Text Box 2" o:spid="_x0000_s1026" type="#_x0000_t202" style="width:439.35pt;height:224.25pt;visibility:visible;mso-wrap-style:square;mso-left-percent:-10001;mso-top-percent:-10001;mso-position-horizontal:absolute;mso-position-horizontal-relative:char;mso-position-vertical:absolute;mso-position-vertical-relative:line;mso-left-percent:-10001;mso-top-percent:-10001;v-text-anchor:top" o:gfxdata="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" filled="f" stroked="f">
                 <v:textbox>
                   <w:txbxContent>
-                    <w:bookmarkStart w:id="7" w:name="_Toc322599008" w:displacedByCustomXml="next"/>
-                    <w:bookmarkStart w:id="8" w:name="_Toc322600015" w:displacedByCustomXml="next"/>
-                    <w:bookmarkStart w:id="9" w:name="_Toc322600037" w:displacedByCustomXml="next"/>
-                    <w:bookmarkStart w:id="10" w:name="_Toc323040046" w:displacedByCustomXml="next"/>
-                    <w:bookmarkStart w:id="11" w:name="_Toc324429932" w:displacedByCustomXml="next"/>
-                    <w:bookmarkStart w:id="12" w:name="_Toc324429979" w:displacedByCustomXml="next"/>
+                    <w:bookmarkStart w:id="7" w:name="_Toc324429979" w:displacedByCustomXml="next"/>
+                    <w:bookmarkStart w:id="8" w:name="_Toc324429932" w:displacedByCustomXml="next"/>
+                    <w:bookmarkStart w:id="9" w:name="_Toc323040046" w:displacedByCustomXml="next"/>
+                    <w:bookmarkStart w:id="10" w:name="_Toc322600037" w:displacedByCustomXml="next"/>
+                    <w:bookmarkStart w:id="11" w:name="_Toc322600015" w:displacedByCustomXml="next"/>
+                    <w:bookmarkStart w:id="12" w:name="_Toc322599008" w:displacedByCustomXml="next"/>
                     <w:sdt>
                       <w:sdtPr>
                         <w:alias w:val="Title"/>
@@ -227,13 +221,7 @@
                         <w:pStyle w:val="Publicationsubtitle"/>
                       </w:pPr>
                       <w:r>
-                        <w:t>Subt</w:t>
-                      </w:r>
-                      <w:r>
-                        <w:t>i</w:t>
-                      </w:r>
-                      <w:r>
-                        <w:t>tle</w:t>
+                        <w:t>Subtitle</w:t>
                       </w:r>
                     </w:p>
                     <w:p>
@@ -278,15 +266,8 @@
         <w:pStyle w:val="Publicationsubtitle"/>
       </w:pPr>
       <w:r>
-        <w:t>RESTRICTED STATISTICS: embargoed to 09:30 dd/mm/</w:t>
+        <w:t>RESTRICTED STATISTICS: embargoed to 09:30 dd/mm/yyyy</w:t>
       </w:r>
-      <w:proofErr w:type="spellStart"/>
-      <w:proofErr w:type="gramStart"/>
-      <w:r>
-        <w:t>yyyy</w:t>
-      </w:r>
-      <w:proofErr w:type="spellEnd"/>
-      <w:proofErr w:type="gramEnd"/>
     </w:p>
     <w:p>
       <w:pPr>
@@ -770,25 +751,12 @@
         <w:t>Management Information</w:t>
       </w:r>
       <w:r>
-        <w:t xml:space="preserve"> </w:t>
+        <w:t xml:space="preserve"> publication</w:t>
       </w:r>
-      <w:proofErr w:type="gramStart"/>
-      <w:r>
-        <w:t>publication</w:t>
-      </w:r>
-      <w:proofErr w:type="gramEnd"/>
     </w:p>
     <w:p>
       <w:r>
-        <w:t xml:space="preserve">Published management information are non-official statistics which may be in the process of being transitioned into official statistics. They may not comply with the UK Statistics Authority’s Code of Practice </w:t>
-      </w:r>
-      <w:proofErr w:type="gramStart"/>
-      <w:r>
-        <w:t>with regard to</w:t>
-      </w:r>
-      <w:proofErr w:type="gramEnd"/>
-      <w:r>
-        <w:t xml:space="preserve"> high data quality or high public value but there is a public interest or a specific interest by a specialist user group in accessing these statistics as there are no associated official statistics available.</w:t>
+        <w:t>Published management information are non-official statistics which may be in the process of being transitioned into official statistics. They may not comply with the UK Statistics Authority’s Code of Practice with regard to high data quality or high public value but there is a public interest or a specific interest by a specialist user group in accessing these statistics as there are no associated official statistics available.</w:t>
       </w:r>
     </w:p>
     <w:p>
@@ -901,16 +869,16 @@
 
 <file path=word/footer2.xml><?xml version="1.0" encoding="utf-8"?>
 <w:ftr xmlns:wpc="http://schemas.microsoft.com/office/word/2010/wordprocessingCanvas" xmlns:cx="http://schemas.microsoft.com/office/drawing/2014/chartex" xmlns:cx1="http://schemas.microsoft.com/office/drawing/2015/9/8/chartex" xmlns:cx2="http://schemas.microsoft.com/office/drawing/2015/10/21/chartex" xmlns:cx3="http://schemas.microsoft.com/office/drawing/2016/5/9/chartex" xmlns:cx4="http://schemas.microsoft.com/office/drawing/2016/5/10/chartex" xmlns:cx5="http://schemas.microsoft.com/office/drawing/2016/5/11/chartex" xmlns:cx6="http://schemas.microsoft.com/office/drawing/2016/5/12/chartex" xmlns:cx7="http://schemas.microsoft.com/office/drawing/2016/5/13/chartex" xmlns:cx8="http://schemas.microsoft.com/office/drawing/2016/5/14/chartex" xmlns:mc="http://schemas.openxmlformats.org/markup-compatibility/2006" xmlns:aink="http://schemas.microsoft.com/office/drawing/2016/ink" xmlns:am3d="http://schemas.microsoft.com/office/drawing/2017/model3d" xmlns:o="urn:schemas-microsoft-com:office:office" xmlns:oel="http://schemas.microsoft.com/office/2019/extlst" xmlns:r="http://schemas.openxmlformats.org/officeDocument/2006/relationships" xmlns:m="http://schemas.openxmlformats.org/officeDocument/2006/math" xmlns:v="urn:schemas-microsoft-com:vml" xmlns:wp14="http://schemas.microsoft.com/office/word/2010/wordprocessingDrawing" xmlns:wp="http://schemas.openxmlformats.org/drawingml/2006/wordprocessingDrawing" xmlns:w10="urn:schemas-microsoft-com:office:word" xmlns:w="http://schemas.openxmlformats.org/wordprocessingml/2006/main" xmlns:w14="http://schemas.microsoft.com/office/word/2010/wordml" xmlns:w15="http://schemas.microsoft.com/office/word/2012/wordml" xmlns:w16cex="http://schemas.microsoft.com/office/word/2018/wordml/cex" xmlns:w16cid="http://schemas.microsoft.com/office/word/2016/wordml/cid" xmlns:w16="http://schemas.microsoft.com/office/word/2018/wordml" xmlns:w16sdtdh="http://schemas.microsoft.com/office/word/2020/wordml/sdtdatahash" xmlns:w16se="http://schemas.microsoft.com/office/word/2015/wordml/symex" xmlns:wpg="http://schemas.microsoft.com/office/word/2010/wordprocessingGroup" xmlns:wpi="http://schemas.microsoft.com/office/word/2010/wordprocessingInk" xmlns:wne="http://schemas.microsoft.com/office/word/2006/wordml" xmlns:wps="http://schemas.microsoft.com/office/word/2010/wordprocessingShape" mc:Ignorable="w14 w15 w16se w16cid w16 w16cex w16sdtdh wp14">
-  <w:bookmarkStart w:id="7" w:name="_Hlk69468892"/>
-  <w:bookmarkStart w:id="8" w:name="_Hlk69468893"/>
-  <w:bookmarkStart w:id="9" w:name="_Hlk69468894"/>
-  <w:bookmarkStart w:id="10" w:name="_Hlk69468895"/>
-  <w:bookmarkStart w:id="11" w:name="_Hlk69468896"/>
-  <w:bookmarkStart w:id="12" w:name="_Hlk69468897"/>
   <w:p>
     <w:pPr>
       <w:pStyle w:val="Coverfooter"/>
     </w:pPr>
+    <w:bookmarkStart w:id="13" w:name="_Hlk69468892"/>
+    <w:bookmarkStart w:id="14" w:name="_Hlk69468893"/>
+    <w:bookmarkStart w:id="15" w:name="_Hlk69468894"/>
+    <w:bookmarkStart w:id="16" w:name="_Hlk69468895"/>
+    <w:bookmarkStart w:id="17" w:name="_Hlk69468896"/>
+    <w:bookmarkStart w:id="18" w:name="_Hlk69468897"/>
     <w:r>
       <w:rPr>
         <w:noProof/>
@@ -1177,12 +1145,12 @@
         </mc:Fallback>
       </mc:AlternateContent>
     </w:r>
-    <w:bookmarkEnd w:id="7"/>
-    <w:bookmarkEnd w:id="8"/>
-    <w:bookmarkEnd w:id="9"/>
-    <w:bookmarkEnd w:id="10"/>
-    <w:bookmarkEnd w:id="11"/>
-    <w:bookmarkEnd w:id="12"/>
+    <w:bookmarkEnd w:id="13"/>
+    <w:bookmarkEnd w:id="14"/>
+    <w:bookmarkEnd w:id="15"/>
+    <w:bookmarkEnd w:id="16"/>
+    <w:bookmarkEnd w:id="17"/>
+    <w:bookmarkEnd w:id="18"/>
   </w:p>
 </w:ftr>
 </file>
@@ -2885,7 +2853,7 @@
     <w:basedOn w:val="PublicationTitle"/>
     <w:autoRedefine/>
     <w:qFormat/>
-    <w:rsid w:val="00AB7EC8"/>
+    <w:rsid w:val="00AC1AF0"/>
     <w:pPr>
       <w:spacing w:line="312" w:lineRule="auto"/>
     </w:pPr>

</xml_diff>

<commit_message>
offstats template update (#80)
* offstats template update

* text changes

* accredited stats

* typo

* corrections

* management info template

* minor text correction

* offdev template

* corrections and typos

---------

Co-authored-by: Alan Yeung <alan.yeung@phs.scot>
</commit_message>
<xml_diff>
--- a/inst/rmarkdown/templates/phs-mnginfo-report/skeleton/phs-mngtinfo-cover.docx
+++ b/inst/rmarkdown/templates/phs-mnginfo-report/skeleton/phs-mngtinfo-cover.docx
@@ -51,7 +51,7 @@
         <mc:AlternateContent>
           <mc:Choice Requires="wps">
             <w:drawing>
-              <wp:inline distT="0" distB="0" distL="0" distR="0" wp14:anchorId="776DC087" wp14:editId="487FE345">
+              <wp:inline distT="0" distB="0" distL="0" distR="0" wp14:anchorId="128DB4AC" wp14:editId="6158D425">
                 <wp:extent cx="5580000" cy="2847975"/>
                 <wp:effectExtent l="0" t="0" r="0" b="9525"/>
                 <wp:docPr id="12" name="Text Box 2"/>
@@ -110,9 +110,8 @@
                               <w:tag w:val=""/>
                               <w:id w:val="1997915227"/>
                               <w:placeholder>
-                                <w:docPart w:val="041DA00405CE40CE91E5BAC80BF9F0FB"/>
+                                <w:docPart w:val="0819B35675184024AE9DD178FAE4FBCB"/>
                               </w:placeholder>
-                              <w:showingPlcHdr/>
                               <w:dataBinding w:prefixMappings="xmlns:ns0='http://purl.org/dc/elements/1.1/' xmlns:ns1='http://schemas.openxmlformats.org/package/2006/metadata/core-properties' " w:xpath="/ns1:coreProperties[1]/ns0:title[1]" w:storeItemID="{6C3C8BC8-F283-45AE-878A-BAB7291924A1}"/>
                               <w:text/>
                             </w:sdtPr>
@@ -121,10 +120,9 @@
                               <w:p>
                                 <w:pPr>
                                   <w:pStyle w:val="PublicationTitle"/>
-                                  <w:spacing w:line="312" w:lineRule="auto"/>
                                 </w:pPr>
                                 <w:r>
-                                  <w:t>[Title]</w:t>
+                                  <w:t>Publication title</w:t>
                                 </w:r>
                               </w:p>
                             </w:sdtContent>
@@ -142,10 +140,16 @@
                               <w:pStyle w:val="Statsdesignation"/>
                             </w:pPr>
                             <w:r>
-                              <w:t xml:space="preserve">A </w:t>
+                              <w:t>A</w:t>
                             </w:r>
                             <w:r>
-                              <w:t>Management Information</w:t>
+                              <w:t xml:space="preserve"> </w:t>
+                            </w:r>
+                            <w:r>
+                              <w:t>M</w:t>
+                            </w:r>
+                            <w:r>
+                              <w:t>anagement information</w:t>
                             </w:r>
                             <w:r>
                               <w:t xml:space="preserve"> release for Scotland</w:t>
@@ -178,7 +182,7 @@
           </mc:Choice>
           <mc:Fallback>
             <w:pict>
-              <v:shapetype w14:anchorId="776DC087" id="_x0000_t202" coordsize="21600,21600" o:spt="202" path="m,l,21600r21600,l21600,xe">
+              <v:shapetype w14:anchorId="128DB4AC" id="_x0000_t202" coordsize="21600,21600" o:spt="202" path="m,l,21600r21600,l21600,xe">
                 <v:stroke joinstyle="miter"/>
                 <v:path gradientshapeok="t" o:connecttype="rect"/>
               </v:shapetype>
@@ -197,9 +201,8 @@
                         <w:tag w:val=""/>
                         <w:id w:val="1997915227"/>
                         <w:placeholder>
-                          <w:docPart w:val="041DA00405CE40CE91E5BAC80BF9F0FB"/>
+                          <w:docPart w:val="0819B35675184024AE9DD178FAE4FBCB"/>
                         </w:placeholder>
-                        <w:showingPlcHdr/>
                         <w:dataBinding w:prefixMappings="xmlns:ns0='http://purl.org/dc/elements/1.1/' xmlns:ns1='http://schemas.openxmlformats.org/package/2006/metadata/core-properties' " w:xpath="/ns1:coreProperties[1]/ns0:title[1]" w:storeItemID="{6C3C8BC8-F283-45AE-878A-BAB7291924A1}"/>
                         <w:text/>
                       </w:sdtPr>
@@ -208,10 +211,9 @@
                         <w:p>
                           <w:pPr>
                             <w:pStyle w:val="PublicationTitle"/>
-                            <w:spacing w:line="312" w:lineRule="auto"/>
                           </w:pPr>
                           <w:r>
-                            <w:t>[Title]</w:t>
+                            <w:t>Publication title</w:t>
                           </w:r>
                         </w:p>
                       </w:sdtContent>
@@ -229,10 +231,16 @@
                         <w:pStyle w:val="Statsdesignation"/>
                       </w:pPr>
                       <w:r>
-                        <w:t xml:space="preserve">A </w:t>
+                        <w:t>A</w:t>
                       </w:r>
                       <w:r>
-                        <w:t>Management Information</w:t>
+                        <w:t xml:space="preserve"> </w:t>
+                      </w:r>
+                      <w:r>
+                        <w:t>M</w:t>
+                      </w:r>
+                      <w:r>
+                        <w:t>anagement information</w:t>
                       </w:r>
                       <w:r>
                         <w:t xml:space="preserve"> release for Scotland</w:t>
@@ -264,10 +272,26 @@
     <w:p>
       <w:pPr>
         <w:pStyle w:val="Publicationsubtitle"/>
+        <w:rPr>
+          <w:rStyle w:val="Restrictedstatisticstextforpublicationreleases"/>
+        </w:rPr>
       </w:pPr>
       <w:r>
-        <w:t>RESTRICTED STATISTICS: embargoed to 09:30 dd/mm/yyyy</w:t>
+        <w:rPr>
+          <w:rStyle w:val="Restrictedstatisticstextforpublicationreleases"/>
+        </w:rPr>
+        <w:t>RESTRICTED STATISTICS: embargoed to 09:30 dd/mm/</w:t>
       </w:r>
+      <w:proofErr w:type="spellStart"/>
+      <w:proofErr w:type="gramStart"/>
+      <w:r>
+        <w:rPr>
+          <w:rStyle w:val="Restrictedstatisticstextforpublicationreleases"/>
+        </w:rPr>
+        <w:t>yyyy</w:t>
+      </w:r>
+      <w:proofErr w:type="spellEnd"/>
+      <w:proofErr w:type="gramEnd"/>
     </w:p>
     <w:p>
       <w:pPr>
@@ -310,7 +334,7 @@
         </w:rPr>
         <w:lastRenderedPageBreak/>
         <w:drawing>
-          <wp:inline distT="0" distB="0" distL="0" distR="0" wp14:anchorId="6D3E9B04" wp14:editId="15CDD733">
+          <wp:inline distT="0" distB="0" distL="0" distR="0" wp14:anchorId="27CF68FC" wp14:editId="5AFB4158">
             <wp:extent cx="5759450" cy="1094105"/>
             <wp:effectExtent l="0" t="0" r="0" b="0"/>
             <wp:docPr id="5" name="Picture 5" descr="Alternative format options icons showing, translations, easy read, BSL, audio, large print and Braille."/>
@@ -368,7 +392,7 @@
           <w:noProof/>
         </w:rPr>
         <w:drawing>
-          <wp:inline distT="0" distB="0" distL="0" distR="0" wp14:anchorId="14C584FD" wp14:editId="788B9FFE">
+          <wp:inline distT="0" distB="0" distL="0" distR="0" wp14:anchorId="7406B6D7" wp14:editId="2B1A4F61">
             <wp:extent cx="277327" cy="273579"/>
             <wp:effectExtent l="0" t="0" r="8890" b="0"/>
             <wp:docPr id="9" name="Picture 9">
@@ -444,7 +468,7 @@
           <w:noProof/>
         </w:rPr>
         <w:drawing>
-          <wp:inline distT="0" distB="0" distL="0" distR="0" wp14:anchorId="1F85DB6C" wp14:editId="6D3F735B">
+          <wp:inline distT="0" distB="0" distL="0" distR="0" wp14:anchorId="0681DD02" wp14:editId="7C3F7FE4">
             <wp:extent cx="277327" cy="277327"/>
             <wp:effectExtent l="0" t="0" r="8890" b="8890"/>
             <wp:docPr id="8" name="Picture 8">
@@ -508,8 +532,11 @@
       </w:r>
     </w:p>
     <w:p/>
-    <w:p/>
     <w:p>
+      <w:pPr>
+        <w:pStyle w:val="ImprintpagetextEditorialuseonly"/>
+        <w:spacing w:after="360"/>
+      </w:pPr>
       <w:r>
         <w:t xml:space="preserve">Public Health Scotland is Scotland's </w:t>
       </w:r>
@@ -527,12 +554,20 @@
       </w:r>
     </w:p>
     <w:p>
+      <w:pPr>
+        <w:pStyle w:val="ImprintpagetextEditorialuseonly"/>
+      </w:pPr>
       <w:r>
-        <w:t>© Public Health Scotland 202</w:t>
+        <w:t>© Public Health Scotland</w:t>
       </w:r>
       <w:r>
-        <w:t>2</w:t>
+        <w:t xml:space="preserve"> YYYY</w:t>
       </w:r>
+    </w:p>
+    <w:p>
+      <w:pPr>
+        <w:pStyle w:val="ImprintpagetextEditorialuseonly"/>
+      </w:pPr>
     </w:p>
     <w:p>
       <w:pPr>
@@ -543,10 +578,10 @@
           <w:noProof/>
         </w:rPr>
         <w:drawing>
-          <wp:inline distT="0" distB="0" distL="0" distR="0" wp14:anchorId="363961F2" wp14:editId="526F4C5E">
+          <wp:inline distT="0" distB="0" distL="0" distR="0" wp14:anchorId="7B4CFBB9" wp14:editId="5361E4BD">
             <wp:extent cx="899618" cy="429326"/>
             <wp:effectExtent l="0" t="0" r="0" b="0"/>
-            <wp:docPr id="2" name="Picture 2" descr="Open Government Licence logo"/>
+            <wp:docPr id="305935205" name="Picture 305935205" descr="Open Government Licence logo"/>
             <wp:cNvGraphicFramePr>
               <a:graphicFrameLocks xmlns:a="http://schemas.openxmlformats.org/drawingml/2006/main" noChangeAspect="1"/>
             </wp:cNvGraphicFramePr>
@@ -618,6 +653,7 @@
           <w:rStyle w:val="Hyperlink"/>
         </w:rPr>
       </w:pPr>
+      <w:bookmarkStart w:id="19" w:name="_Hlk87523849"/>
       <w:r>
         <w:t xml:space="preserve">For more information, visit </w:t>
       </w:r>
@@ -643,21 +679,19 @@
     <w:p>
       <w:pPr>
         <w:rPr>
-          <w:rStyle w:val="showPElogoEditorialuseonly"/>
-          <w:vanish/>
+          <w:rStyle w:val="hidePElogoEditoraluseonly"/>
         </w:rPr>
       </w:pPr>
       <w:r>
         <w:rPr>
-          <w:rStyle w:val="showPElogoEditorialuseonly"/>
+          <w:rStyle w:val="hidePElogoEditoraluseonly"/>
           <w:noProof/>
-          <w:vanish/>
         </w:rPr>
         <w:drawing>
-          <wp:inline distT="0" distB="0" distL="0" distR="0" wp14:anchorId="12D1889E" wp14:editId="0B72E068">
+          <wp:inline distT="0" distB="0" distL="0" distR="0" wp14:anchorId="6D90FC4D" wp14:editId="6E2C0769">
             <wp:extent cx="1037683" cy="885458"/>
             <wp:effectExtent l="0" t="0" r="0" b="0"/>
-            <wp:docPr id="6" name="Picture 6"/>
+            <wp:docPr id="6" name="Picture 6" descr="Plain English Campaign logo"/>
             <wp:cNvGraphicFramePr>
               <a:graphicFrameLocks xmlns:a="http://schemas.openxmlformats.org/drawingml/2006/main" noChangeAspect="1"/>
             </wp:cNvGraphicFramePr>
@@ -665,7 +699,7 @@
               <a:graphicData uri="http://schemas.openxmlformats.org/drawingml/2006/picture">
                 <pic:pic xmlns:pic="http://schemas.openxmlformats.org/drawingml/2006/picture">
                   <pic:nvPicPr>
-                    <pic:cNvPr id="6" name="Picture 6"/>
+                    <pic:cNvPr id="6" name="Picture 6" descr="Plain English Campaign logo"/>
                     <pic:cNvPicPr/>
                   </pic:nvPicPr>
                   <pic:blipFill>
@@ -706,38 +740,60 @@
       </w:r>
       <w:r>
         <w:rPr>
-          <w:rStyle w:val="showPElogoEditorialuseonly"/>
-          <w:vanish/>
+          <w:rStyle w:val="hidePElogoEditoraluseonly"/>
         </w:rPr>
         <w:t xml:space="preserve">   </w:t>
       </w:r>
     </w:p>
     <w:p>
       <w:pPr>
-        <w:tabs>
-          <w:tab w:val="right" w:pos="8959"/>
-        </w:tabs>
-        <w:spacing w:line="312" w:lineRule="auto"/>
+        <w:pStyle w:val="ImprintpagetextEditorialuseonly"/>
         <w:rPr>
-          <w:b/>
-          <w:bCs/>
-          <w:color w:val="43358B"/>
-          <w:position w:val="-24"/>
-          <w:sz w:val="40"/>
+          <w:rStyle w:val="showPElogoEditorialuseonly"/>
         </w:rPr>
       </w:pPr>
       <w:hyperlink r:id="rId22" w:history="1">
         <w:r>
           <w:rPr>
-            <w:b/>
-            <w:bCs/>
-            <w:color w:val="43358B"/>
-            <w:position w:val="-24"/>
-            <w:sz w:val="40"/>
+            <w:rStyle w:val="ImprintPHSlinkEditorialuseonly"/>
           </w:rPr>
           <w:t>www.publichealthscotland.scot</w:t>
         </w:r>
       </w:hyperlink>
+      <w:r>
+        <w:rPr>
+          <w:rStyle w:val="ImprintPHSlinkEditorialuseonly"/>
+        </w:rPr>
+        <w:t xml:space="preserve"> </w:t>
+      </w:r>
+    </w:p>
+    <w:bookmarkEnd w:id="19"/>
+    <w:p>
+      <w:pPr>
+        <w:rPr>
+          <w:lang w:val="en-US"/>
+        </w:rPr>
+        <w:sectPr>
+          <w:footerReference w:type="default" r:id="rId23"/>
+          <w:footnotePr>
+            <w:numFmt w:val="lowerRoman"/>
+          </w:footnotePr>
+          <w:endnotePr>
+            <w:numFmt w:val="decimal"/>
+          </w:endnotePr>
+          <w:pgSz w:w="11906" w:h="16838"/>
+          <w:pgMar w:top="851" w:right="1418" w:bottom="1134" w:left="1418" w:header="680" w:footer="624" w:gutter="0"/>
+          <w:pgNumType w:start="1"/>
+          <w:cols w:space="708"/>
+          <w:docGrid w:linePitch="360"/>
+        </w:sectPr>
+      </w:pPr>
+      <w:r>
+        <w:rPr>
+          <w:lang w:val="en-US"/>
+        </w:rPr>
+        <w:br w:type="page"/>
+      </w:r>
     </w:p>
     <w:p>
       <w:pPr>
@@ -747,8 +803,16 @@
         <w:lastRenderedPageBreak/>
         <w:t xml:space="preserve">This is a </w:t>
       </w:r>
+      <w:proofErr w:type="gramStart"/>
       <w:r>
-        <w:t>Management Information</w:t>
+        <w:t>M</w:t>
+      </w:r>
+      <w:r>
+        <w:t>anagement</w:t>
+      </w:r>
+      <w:proofErr w:type="gramEnd"/>
+      <w:r>
+        <w:t xml:space="preserve"> information</w:t>
       </w:r>
       <w:r>
         <w:t xml:space="preserve"> publication</w:t>
@@ -756,7 +820,30 @@
     </w:p>
     <w:p>
       <w:r>
-        <w:t>Published management information are non-official statistics which may be in the process of being transitioned into official statistics. They may not comply with the UK Statistics Authority’s Code of Practice with regard to high data quality or high public value but there is a public interest or a specific interest by a specialist user group in accessing these statistics as there are no associated official statistics available.</w:t>
+        <w:t xml:space="preserve">Published management information are statistics which may be in the process of being transitioned into official statistics. </w:t>
+      </w:r>
+      <w:r>
+        <w:t xml:space="preserve">They are most commonly the </w:t>
+      </w:r>
+      <w:r>
+        <w:t>aggregation and summary of operational data as statistics, to inform business decisions.</w:t>
+      </w:r>
+      <w:r>
+        <w:t xml:space="preserve"> </w:t>
+      </w:r>
+      <w:r>
+        <w:t xml:space="preserve">They may not comply with the UK Statistics </w:t>
+      </w:r>
+      <w:r>
+        <w:t xml:space="preserve">Authority’s Code of Practice </w:t>
+      </w:r>
+      <w:proofErr w:type="gramStart"/>
+      <w:r>
+        <w:t>with regard to</w:t>
+      </w:r>
+      <w:proofErr w:type="gramEnd"/>
+      <w:r>
+        <w:t xml:space="preserve"> high data quality or high public value but there is a public interest or a specific interest by a specialist user group in accessing these statistics as there are no associated official statistics available.</w:t>
       </w:r>
     </w:p>
     <w:p>
@@ -766,14 +853,25 @@
     </w:p>
     <w:p>
       <w:r>
-        <w:t xml:space="preserve">Find out more about Management Information on the </w:t>
+        <w:t xml:space="preserve">Visit the UK Statistics Authority website for more information about the </w:t>
       </w:r>
-      <w:hyperlink r:id="rId23" w:anchor="management-information" w:history="1">
+      <w:hyperlink r:id="rId24" w:history="1">
         <w:r>
           <w:rPr>
             <w:rStyle w:val="Hyperlink"/>
           </w:rPr>
-          <w:t>UK Statistics Authority website</w:t>
+          <w:t>Code of Practice</w:t>
+        </w:r>
+      </w:hyperlink>
+      <w:r>
+        <w:t xml:space="preserve"> and </w:t>
+      </w:r>
+      <w:hyperlink r:id="rId25" w:anchor="management-information" w:history="1">
+        <w:r>
+          <w:rPr>
+            <w:rStyle w:val="Hyperlink"/>
+          </w:rPr>
+          <w:t>Management Information</w:t>
         </w:r>
       </w:hyperlink>
       <w:r>
@@ -781,18 +879,20 @@
       </w:r>
     </w:p>
     <w:p>
-      <w:pPr>
-        <w:tabs>
-          <w:tab w:val="right" w:pos="8959"/>
-        </w:tabs>
-        <w:spacing w:line="312" w:lineRule="auto"/>
-        <w:rPr>
-          <w:rStyle w:val="hidePElogoEditoraluseonly"/>
-          <w:vanish w:val="0"/>
-        </w:rPr>
-      </w:pPr>
+      <w:r>
+        <w:t xml:space="preserve">Visit our website for </w:t>
+      </w:r>
+      <w:hyperlink r:id="rId26" w:history="1">
+        <w:r>
+          <w:rPr>
+            <w:rStyle w:val="Hyperlink"/>
+          </w:rPr>
+          <w:t>further information about our statistics and PHS as an Official Statistics producer.</w:t>
+        </w:r>
+      </w:hyperlink>
     </w:p>
     <w:sectPr>
+      <w:footerReference w:type="default" r:id="rId27"/>
       <w:footnotePr>
         <w:numFmt w:val="lowerRoman"/>
       </w:footnotePr>
@@ -801,7 +901,6 @@
       </w:endnotePr>
       <w:pgSz w:w="11906" w:h="16838"/>
       <w:pgMar w:top="1418" w:right="1418" w:bottom="1531" w:left="1418" w:header="680" w:footer="624" w:gutter="0"/>
-      <w:pgNumType w:start="1"/>
       <w:cols w:space="708"/>
       <w:docGrid w:linePitch="360"/>
     </w:sectPr>
@@ -886,7 +985,7 @@
       <mc:AlternateContent>
         <mc:Choice Requires="wps">
           <w:drawing>
-            <wp:anchor distT="0" distB="0" distL="114300" distR="114300" simplePos="0" relativeHeight="251680768" behindDoc="0" locked="0" layoutInCell="1" allowOverlap="1" wp14:anchorId="5947F492" wp14:editId="387E671F">
+            <wp:anchor distT="0" distB="0" distL="114300" distR="114300" simplePos="0" relativeHeight="251680768" behindDoc="0" locked="0" layoutInCell="1" allowOverlap="1" wp14:anchorId="4759F769" wp14:editId="617556C0">
               <wp:simplePos x="0" y="0"/>
               <wp:positionH relativeFrom="page">
                 <wp:posOffset>7038975</wp:posOffset>
@@ -942,13 +1041,13 @@
                             <w:rPr>
                               <w:vanish/>
                             </w:rPr>
-                            <w:t>-MI-</w:t>
+                            <w:t>-OffS</w:t>
                           </w:r>
                           <w:r>
                             <w:rPr>
                               <w:vanish/>
                             </w:rPr>
-                            <w:t>V1</w:t>
+                            <w:t>-V1</w:t>
                           </w:r>
                         </w:p>
                       </w:txbxContent>
@@ -973,7 +1072,7 @@
         </mc:Choice>
         <mc:Fallback>
           <w:pict>
-            <v:rect w14:anchorId="5947F492" id="Rectangle 3" o:spid="_x0000_s1027" alt="&quot;&quot;" style="position:absolute;margin-left:554.25pt;margin-top:-20pt;width:37.65pt;height:99.2pt;z-index:251680768;visibility:visible;mso-wrap-style:square;mso-width-percent:0;mso-height-percent:0;mso-wrap-distance-left:9pt;mso-wrap-distance-top:0;mso-wrap-distance-right:9pt;mso-wrap-distance-bottom:0;mso-position-horizontal:absolute;mso-position-horizontal-relative:page;mso-position-vertical:absolute;mso-position-vertical-relative:text;mso-width-percent:0;mso-height-percent:0;mso-width-relative:margin;mso-height-relative:margin;v-text-anchor:top" o:gfxdata="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" filled="f" stroked="f" strokeweight="1.25pt">
+            <v:rect w14:anchorId="4759F769" id="Rectangle 3" o:spid="_x0000_s1027" alt="&quot;&quot;" style="position:absolute;margin-left:554.25pt;margin-top:-20pt;width:37.65pt;height:99.2pt;z-index:251680768;visibility:visible;mso-wrap-style:square;mso-width-percent:0;mso-height-percent:0;mso-wrap-distance-left:9pt;mso-wrap-distance-top:0;mso-wrap-distance-right:9pt;mso-wrap-distance-bottom:0;mso-position-horizontal:absolute;mso-position-horizontal-relative:page;mso-position-vertical:absolute;mso-position-vertical-relative:text;mso-width-percent:0;mso-height-percent:0;mso-width-relative:margin;mso-height-relative:margin;v-text-anchor:top" o:gfxdata="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" filled="f" stroked="f" strokeweight="1.25pt">
               <v:textbox style="layout-flow:vertical" inset=",,,4mm">
                 <w:txbxContent>
                   <w:p>
@@ -992,13 +1091,13 @@
                       <w:rPr>
                         <w:vanish/>
                       </w:rPr>
-                      <w:t>-MI-</w:t>
+                      <w:t>-OffS</w:t>
                     </w:r>
                     <w:r>
                       <w:rPr>
                         <w:vanish/>
                       </w:rPr>
-                      <w:t>V1</w:t>
+                      <w:t>-V1</w:t>
                     </w:r>
                   </w:p>
                 </w:txbxContent>
@@ -1016,7 +1115,7 @@
       <mc:AlternateContent>
         <mc:Choice Requires="wps">
           <w:drawing>
-            <wp:anchor distT="0" distB="0" distL="114300" distR="114300" simplePos="0" relativeHeight="251677696" behindDoc="1" locked="0" layoutInCell="1" allowOverlap="1" wp14:anchorId="6446E12F" wp14:editId="0E39A883">
+            <wp:anchor distT="0" distB="0" distL="114300" distR="114300" simplePos="0" relativeHeight="251677696" behindDoc="1" locked="0" layoutInCell="1" allowOverlap="1" wp14:anchorId="6D8DFB42" wp14:editId="7AED0850">
               <wp:simplePos x="0" y="0"/>
               <wp:positionH relativeFrom="page">
                 <wp:posOffset>0</wp:posOffset>
@@ -1114,7 +1213,7 @@
         </mc:Choice>
         <mc:Fallback>
           <w:pict>
-            <v:rect w14:anchorId="6446E12F" id="Rectangle 13" o:spid="_x0000_s1028" alt="&quot;&quot;" style="position:absolute;margin-left:0;margin-top:-19.95pt;width:595.3pt;height:99.2pt;z-index:-251638784;visibility:visible;mso-wrap-style:square;mso-width-percent:0;mso-height-percent:0;mso-wrap-distance-left:9pt;mso-wrap-distance-top:0;mso-wrap-distance-right:9pt;mso-wrap-distance-bottom:0;mso-position-horizontal:absolute;mso-position-horizontal-relative:page;mso-position-vertical:absolute;mso-position-vertical-relative:text;mso-width-percent:0;mso-height-percent:0;mso-width-relative:margin;mso-height-relative:margin;v-text-anchor:top" o:gfxdata="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" fillcolor="#43358b" stroked="f" strokeweight="1.25pt">
+            <v:rect w14:anchorId="6D8DFB42" id="Rectangle 13" o:spid="_x0000_s1028" alt="&quot;&quot;" style="position:absolute;margin-left:0;margin-top:-19.95pt;width:595.3pt;height:99.2pt;z-index:-251638784;visibility:visible;mso-wrap-style:square;mso-width-percent:0;mso-height-percent:0;mso-wrap-distance-left:9pt;mso-wrap-distance-top:0;mso-wrap-distance-right:9pt;mso-wrap-distance-bottom:0;mso-position-horizontal:absolute;mso-position-horizontal-relative:page;mso-position-vertical:absolute;mso-position-vertical-relative:text;mso-width-percent:0;mso-height-percent:0;mso-width-relative:margin;mso-height-relative:margin;v-text-anchor:top" o:gfxdata="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" fillcolor="#43358b" stroked="f" strokeweight="1.25pt">
               <v:textbox style="layout-flow:vertical" inset=",,,4mm">
                 <w:txbxContent>
                   <w:p>
@@ -1155,6 +1254,77 @@
 </w:ftr>
 </file>
 
+<file path=word/footer3.xml><?xml version="1.0" encoding="utf-8"?>
+<w:ftr xmlns:wpc="http://schemas.microsoft.com/office/word/2010/wordprocessingCanvas" xmlns:cx="http://schemas.microsoft.com/office/drawing/2014/chartex" xmlns:cx1="http://schemas.microsoft.com/office/drawing/2015/9/8/chartex" xmlns:cx2="http://schemas.microsoft.com/office/drawing/2015/10/21/chartex" xmlns:cx3="http://schemas.microsoft.com/office/drawing/2016/5/9/chartex" xmlns:cx4="http://schemas.microsoft.com/office/drawing/2016/5/10/chartex" xmlns:cx5="http://schemas.microsoft.com/office/drawing/2016/5/11/chartex" xmlns:cx6="http://schemas.microsoft.com/office/drawing/2016/5/12/chartex" xmlns:cx7="http://schemas.microsoft.com/office/drawing/2016/5/13/chartex" xmlns:cx8="http://schemas.microsoft.com/office/drawing/2016/5/14/chartex" xmlns:mc="http://schemas.openxmlformats.org/markup-compatibility/2006" xmlns:aink="http://schemas.microsoft.com/office/drawing/2016/ink" xmlns:am3d="http://schemas.microsoft.com/office/drawing/2017/model3d" xmlns:o="urn:schemas-microsoft-com:office:office" xmlns:oel="http://schemas.microsoft.com/office/2019/extlst" xmlns:r="http://schemas.openxmlformats.org/officeDocument/2006/relationships" xmlns:m="http://schemas.openxmlformats.org/officeDocument/2006/math" xmlns:v="urn:schemas-microsoft-com:vml" xmlns:wp14="http://schemas.microsoft.com/office/word/2010/wordprocessingDrawing" xmlns:wp="http://schemas.openxmlformats.org/drawingml/2006/wordprocessingDrawing" xmlns:w10="urn:schemas-microsoft-com:office:word" xmlns:w="http://schemas.openxmlformats.org/wordprocessingml/2006/main" xmlns:w14="http://schemas.microsoft.com/office/word/2010/wordml" xmlns:w15="http://schemas.microsoft.com/office/word/2012/wordml" xmlns:w16cex="http://schemas.microsoft.com/office/word/2018/wordml/cex" xmlns:w16cid="http://schemas.microsoft.com/office/word/2016/wordml/cid" xmlns:w16="http://schemas.microsoft.com/office/word/2018/wordml" xmlns:w16sdtdh="http://schemas.microsoft.com/office/word/2020/wordml/sdtdatahash" xmlns:w16se="http://schemas.microsoft.com/office/word/2015/wordml/symex" xmlns:wpg="http://schemas.microsoft.com/office/word/2010/wordprocessingGroup" xmlns:wpi="http://schemas.microsoft.com/office/word/2010/wordprocessingInk" xmlns:wne="http://schemas.microsoft.com/office/word/2006/wordml" xmlns:wps="http://schemas.microsoft.com/office/word/2010/wordprocessingShape" mc:Ignorable="w14 w15 w16se w16cid w16 w16cex w16sdtdh wp14">
+  <w:sdt>
+    <w:sdtPr>
+      <w:id w:val="2118333990"/>
+      <w:docPartObj>
+        <w:docPartGallery w:val="Page Numbers (Bottom of Page)"/>
+        <w:docPartUnique/>
+      </w:docPartObj>
+    </w:sdtPr>
+    <w:sdtEndPr/>
+    <w:sdtContent>
+      <w:p>
+        <w:pPr>
+          <w:pStyle w:val="Footer"/>
+        </w:pPr>
+      </w:p>
+    </w:sdtContent>
+  </w:sdt>
+</w:ftr>
+</file>
+
+<file path=word/footer4.xml><?xml version="1.0" encoding="utf-8"?>
+<w:ftr xmlns:wpc="http://schemas.microsoft.com/office/word/2010/wordprocessingCanvas" xmlns:cx="http://schemas.microsoft.com/office/drawing/2014/chartex" xmlns:cx1="http://schemas.microsoft.com/office/drawing/2015/9/8/chartex" xmlns:cx2="http://schemas.microsoft.com/office/drawing/2015/10/21/chartex" xmlns:cx3="http://schemas.microsoft.com/office/drawing/2016/5/9/chartex" xmlns:cx4="http://schemas.microsoft.com/office/drawing/2016/5/10/chartex" xmlns:cx5="http://schemas.microsoft.com/office/drawing/2016/5/11/chartex" xmlns:cx6="http://schemas.microsoft.com/office/drawing/2016/5/12/chartex" xmlns:cx7="http://schemas.microsoft.com/office/drawing/2016/5/13/chartex" xmlns:cx8="http://schemas.microsoft.com/office/drawing/2016/5/14/chartex" xmlns:mc="http://schemas.openxmlformats.org/markup-compatibility/2006" xmlns:aink="http://schemas.microsoft.com/office/drawing/2016/ink" xmlns:am3d="http://schemas.microsoft.com/office/drawing/2017/model3d" xmlns:o="urn:schemas-microsoft-com:office:office" xmlns:oel="http://schemas.microsoft.com/office/2019/extlst" xmlns:r="http://schemas.openxmlformats.org/officeDocument/2006/relationships" xmlns:m="http://schemas.openxmlformats.org/officeDocument/2006/math" xmlns:v="urn:schemas-microsoft-com:vml" xmlns:wp14="http://schemas.microsoft.com/office/word/2010/wordprocessingDrawing" xmlns:wp="http://schemas.openxmlformats.org/drawingml/2006/wordprocessingDrawing" xmlns:w10="urn:schemas-microsoft-com:office:word" xmlns:w="http://schemas.openxmlformats.org/wordprocessingml/2006/main" xmlns:w14="http://schemas.microsoft.com/office/word/2010/wordml" xmlns:w15="http://schemas.microsoft.com/office/word/2012/wordml" xmlns:w16cex="http://schemas.microsoft.com/office/word/2018/wordml/cex" xmlns:w16cid="http://schemas.microsoft.com/office/word/2016/wordml/cid" xmlns:w16="http://schemas.microsoft.com/office/word/2018/wordml" xmlns:w16sdtdh="http://schemas.microsoft.com/office/word/2020/wordml/sdtdatahash" xmlns:w16se="http://schemas.microsoft.com/office/word/2015/wordml/symex" xmlns:wpg="http://schemas.microsoft.com/office/word/2010/wordprocessingGroup" xmlns:wpi="http://schemas.microsoft.com/office/word/2010/wordprocessingInk" xmlns:wne="http://schemas.microsoft.com/office/word/2006/wordml" xmlns:wps="http://schemas.microsoft.com/office/word/2010/wordprocessingShape" mc:Ignorable="w14 w15 w16se w16cid w16 w16cex w16sdtdh wp14">
+  <w:sdt>
+    <w:sdtPr>
+      <w:id w:val="-22475434"/>
+      <w:docPartObj>
+        <w:docPartGallery w:val="Page Numbers (Bottom of Page)"/>
+        <w:docPartUnique/>
+      </w:docPartObj>
+    </w:sdtPr>
+    <w:sdtEndPr/>
+    <w:sdtContent>
+      <w:sdt>
+        <w:sdtPr>
+          <w:id w:val="-705557575"/>
+          <w:docPartObj>
+            <w:docPartGallery w:val="Page Numbers (Bottom of Page)"/>
+            <w:docPartUnique/>
+          </w:docPartObj>
+        </w:sdtPr>
+        <w:sdtEndPr/>
+        <w:sdtContent>
+          <w:p>
+            <w:pPr>
+              <w:pStyle w:val="Pagenumbers"/>
+            </w:pPr>
+            <w:r>
+              <w:fldChar w:fldCharType="begin"/>
+            </w:r>
+            <w:r>
+              <w:instrText xml:space="preserve"> PAGE   \* MERGEFORMAT </w:instrText>
+            </w:r>
+            <w:r>
+              <w:fldChar w:fldCharType="separate"/>
+            </w:r>
+            <w:r>
+              <w:t>1</w:t>
+            </w:r>
+            <w:r>
+              <w:fldChar w:fldCharType="end"/>
+            </w:r>
+          </w:p>
+        </w:sdtContent>
+      </w:sdt>
+    </w:sdtContent>
+  </w:sdt>
+</w:ftr>
+</file>
+
 <file path=word/footnotes.xml><?xml version="1.0" encoding="utf-8"?>
 <w:footnotes xmlns:wpc="http://schemas.microsoft.com/office/word/2010/wordprocessingCanvas" xmlns:cx="http://schemas.microsoft.com/office/drawing/2014/chartex" xmlns:cx1="http://schemas.microsoft.com/office/drawing/2015/9/8/chartex" xmlns:cx2="http://schemas.microsoft.com/office/drawing/2015/10/21/chartex" xmlns:cx3="http://schemas.microsoft.com/office/drawing/2016/5/9/chartex" xmlns:cx4="http://schemas.microsoft.com/office/drawing/2016/5/10/chartex" xmlns:cx5="http://schemas.microsoft.com/office/drawing/2016/5/11/chartex" xmlns:cx6="http://schemas.microsoft.com/office/drawing/2016/5/12/chartex" xmlns:cx7="http://schemas.microsoft.com/office/drawing/2016/5/13/chartex" xmlns:cx8="http://schemas.microsoft.com/office/drawing/2016/5/14/chartex" xmlns:mc="http://schemas.openxmlformats.org/markup-compatibility/2006" xmlns:aink="http://schemas.microsoft.com/office/drawing/2016/ink" xmlns:am3d="http://schemas.microsoft.com/office/drawing/2017/model3d" xmlns:o="urn:schemas-microsoft-com:office:office" xmlns:oel="http://schemas.microsoft.com/office/2019/extlst" xmlns:r="http://schemas.openxmlformats.org/officeDocument/2006/relationships" xmlns:m="http://schemas.openxmlformats.org/officeDocument/2006/math" xmlns:v="urn:schemas-microsoft-com:vml" xmlns:wp14="http://schemas.microsoft.com/office/word/2010/wordprocessingDrawing" xmlns:wp="http://schemas.openxmlformats.org/drawingml/2006/wordprocessingDrawing" xmlns:w10="urn:schemas-microsoft-com:office:word" xmlns:w="http://schemas.openxmlformats.org/wordprocessingml/2006/main" xmlns:w14="http://schemas.microsoft.com/office/word/2010/wordml" xmlns:w15="http://schemas.microsoft.com/office/word/2012/wordml" xmlns:w16cex="http://schemas.microsoft.com/office/word/2018/wordml/cex" xmlns:w16cid="http://schemas.microsoft.com/office/word/2016/wordml/cid" xmlns:w16="http://schemas.microsoft.com/office/word/2018/wordml" xmlns:w16sdtdh="http://schemas.microsoft.com/office/word/2020/wordml/sdtdatahash" xmlns:w16se="http://schemas.microsoft.com/office/word/2015/wordml/symex" xmlns:wpg="http://schemas.microsoft.com/office/word/2010/wordprocessingGroup" xmlns:wpi="http://schemas.microsoft.com/office/word/2010/wordprocessingInk" xmlns:wne="http://schemas.microsoft.com/office/word/2006/wordml" xmlns:wps="http://schemas.microsoft.com/office/word/2010/wordprocessingShape" mc:Ignorable="w14 w15 w16se w16cid w16 w16cex w16sdtdh wp14">
   <w:footnote w:type="separator" w:id="-1">
@@ -1187,15 +1357,15 @@
         <w:noProof/>
       </w:rPr>
       <w:drawing>
-        <wp:anchor distT="0" distB="0" distL="114300" distR="114300" simplePos="0" relativeHeight="251678720" behindDoc="1" locked="0" layoutInCell="1" allowOverlap="1" wp14:anchorId="2A458A87" wp14:editId="48E02067">
+        <wp:anchor distT="0" distB="0" distL="114300" distR="114300" simplePos="0" relativeHeight="251678720" behindDoc="1" locked="0" layoutInCell="1" allowOverlap="1" wp14:anchorId="1167D9E8" wp14:editId="358E3066">
           <wp:simplePos x="0" y="0"/>
           <wp:positionH relativeFrom="margin">
-            <wp:posOffset>-890905</wp:posOffset>
+            <wp:posOffset>-890196</wp:posOffset>
           </wp:positionH>
           <wp:positionV relativeFrom="paragraph">
             <wp:posOffset>-890905</wp:posOffset>
           </wp:positionV>
-          <wp:extent cx="7548244" cy="10677114"/>
+          <wp:extent cx="7546826" cy="10677114"/>
           <wp:effectExtent l="0" t="0" r="0" b="0"/>
           <wp:wrapNone/>
           <wp:docPr id="4" name="Picture 4">
@@ -1236,7 +1406,7 @@
                 <pic:spPr>
                   <a:xfrm>
                     <a:off x="0" y="0"/>
-                    <a:ext cx="7548244" cy="10677114"/>
+                    <a:ext cx="7546826" cy="10677114"/>
                   </a:xfrm>
                   <a:prstGeom prst="rect">
                     <a:avLst/>
@@ -1264,6 +1434,268 @@
 <file path=word/numbering.xml><?xml version="1.0" encoding="utf-8"?>
 <w:numbering xmlns:wpc="http://schemas.microsoft.com/office/word/2010/wordprocessingCanvas" xmlns:cx="http://schemas.microsoft.com/office/drawing/2014/chartex" xmlns:cx1="http://schemas.microsoft.com/office/drawing/2015/9/8/chartex" xmlns:cx2="http://schemas.microsoft.com/office/drawing/2015/10/21/chartex" xmlns:cx3="http://schemas.microsoft.com/office/drawing/2016/5/9/chartex" xmlns:cx4="http://schemas.microsoft.com/office/drawing/2016/5/10/chartex" xmlns:cx5="http://schemas.microsoft.com/office/drawing/2016/5/11/chartex" xmlns:cx6="http://schemas.microsoft.com/office/drawing/2016/5/12/chartex" xmlns:cx7="http://schemas.microsoft.com/office/drawing/2016/5/13/chartex" xmlns:cx8="http://schemas.microsoft.com/office/drawing/2016/5/14/chartex" xmlns:mc="http://schemas.openxmlformats.org/markup-compatibility/2006" xmlns:aink="http://schemas.microsoft.com/office/drawing/2016/ink" xmlns:am3d="http://schemas.microsoft.com/office/drawing/2017/model3d" xmlns:o="urn:schemas-microsoft-com:office:office" xmlns:oel="http://schemas.microsoft.com/office/2019/extlst" xmlns:r="http://schemas.openxmlformats.org/officeDocument/2006/relationships" xmlns:m="http://schemas.openxmlformats.org/officeDocument/2006/math" xmlns:v="urn:schemas-microsoft-com:vml" xmlns:wp14="http://schemas.microsoft.com/office/word/2010/wordprocessingDrawing" xmlns:wp="http://schemas.openxmlformats.org/drawingml/2006/wordprocessingDrawing" xmlns:w10="urn:schemas-microsoft-com:office:word" xmlns:w="http://schemas.openxmlformats.org/wordprocessingml/2006/main" xmlns:w14="http://schemas.microsoft.com/office/word/2010/wordml" xmlns:w15="http://schemas.microsoft.com/office/word/2012/wordml" xmlns:w16cex="http://schemas.microsoft.com/office/word/2018/wordml/cex" xmlns:w16cid="http://schemas.microsoft.com/office/word/2016/wordml/cid" xmlns:w16="http://schemas.microsoft.com/office/word/2018/wordml" xmlns:w16sdtdh="http://schemas.microsoft.com/office/word/2020/wordml/sdtdatahash" xmlns:w16se="http://schemas.microsoft.com/office/word/2015/wordml/symex" xmlns:wpg="http://schemas.microsoft.com/office/word/2010/wordprocessingGroup" xmlns:wpi="http://schemas.microsoft.com/office/word/2010/wordprocessingInk" xmlns:wne="http://schemas.microsoft.com/office/word/2006/wordml" xmlns:wps="http://schemas.microsoft.com/office/word/2010/wordprocessingShape" mc:Ignorable="w14 w15 w16se w16cid w16 w16cex w16sdtdh wp14">
   <w:abstractNum w:abstractNumId="0" w15:restartNumberingAfterBreak="0">
+    <w:nsid w:val="014153BA"/>
+    <w:multiLevelType w:val="multilevel"/>
+    <w:tmpl w:val="45D09676"/>
+    <w:lvl w:ilvl="0">
+      <w:start w:val="1"/>
+      <w:numFmt w:val="decimal"/>
+      <w:pStyle w:val="Bulletnumbered1123"/>
+      <w:lvlText w:val="%1."/>
+      <w:lvlJc w:val="right"/>
+      <w:pPr>
+        <w:tabs>
+          <w:tab w:val="num" w:pos="851"/>
+        </w:tabs>
+        <w:ind w:left="851" w:hanging="284"/>
+      </w:pPr>
+      <w:rPr>
+        <w:rFonts w:hint="default"/>
+      </w:rPr>
+    </w:lvl>
+    <w:lvl w:ilvl="1">
+      <w:start w:val="1"/>
+      <w:numFmt w:val="lowerLetter"/>
+      <w:pStyle w:val="Bulletnumbered2abc"/>
+      <w:lvlText w:val="%2."/>
+      <w:lvlJc w:val="right"/>
+      <w:pPr>
+        <w:tabs>
+          <w:tab w:val="num" w:pos="1418"/>
+        </w:tabs>
+        <w:ind w:left="1418" w:hanging="284"/>
+      </w:pPr>
+      <w:rPr>
+        <w:rFonts w:hint="default"/>
+      </w:rPr>
+    </w:lvl>
+    <w:lvl w:ilvl="2">
+      <w:start w:val="1"/>
+      <w:numFmt w:val="lowerRoman"/>
+      <w:pStyle w:val="Bulletnumbered3iii"/>
+      <w:lvlText w:val="%3."/>
+      <w:lvlJc w:val="right"/>
+      <w:pPr>
+        <w:tabs>
+          <w:tab w:val="num" w:pos="1985"/>
+        </w:tabs>
+        <w:ind w:left="1985" w:hanging="284"/>
+      </w:pPr>
+      <w:rPr>
+        <w:rFonts w:hint="default"/>
+      </w:rPr>
+    </w:lvl>
+    <w:lvl w:ilvl="3">
+      <w:start w:val="1"/>
+      <w:numFmt w:val="decimal"/>
+      <w:lvlText w:val="(%4)"/>
+      <w:lvlJc w:val="left"/>
+      <w:pPr>
+        <w:tabs>
+          <w:tab w:val="num" w:pos="2552"/>
+        </w:tabs>
+        <w:ind w:left="2552" w:hanging="284"/>
+      </w:pPr>
+      <w:rPr>
+        <w:rFonts w:hint="default"/>
+      </w:rPr>
+    </w:lvl>
+    <w:lvl w:ilvl="4">
+      <w:start w:val="1"/>
+      <w:numFmt w:val="lowerLetter"/>
+      <w:lvlText w:val="(%5)"/>
+      <w:lvlJc w:val="left"/>
+      <w:pPr>
+        <w:tabs>
+          <w:tab w:val="num" w:pos="3119"/>
+        </w:tabs>
+        <w:ind w:left="3119" w:hanging="284"/>
+      </w:pPr>
+      <w:rPr>
+        <w:rFonts w:hint="default"/>
+      </w:rPr>
+    </w:lvl>
+    <w:lvl w:ilvl="5">
+      <w:start w:val="1"/>
+      <w:numFmt w:val="lowerRoman"/>
+      <w:lvlText w:val="(%6)"/>
+      <w:lvlJc w:val="left"/>
+      <w:pPr>
+        <w:tabs>
+          <w:tab w:val="num" w:pos="3686"/>
+        </w:tabs>
+        <w:ind w:left="3686" w:hanging="284"/>
+      </w:pPr>
+      <w:rPr>
+        <w:rFonts w:hint="default"/>
+      </w:rPr>
+    </w:lvl>
+    <w:lvl w:ilvl="6">
+      <w:start w:val="1"/>
+      <w:numFmt w:val="decimal"/>
+      <w:lvlText w:val="%7."/>
+      <w:lvlJc w:val="left"/>
+      <w:pPr>
+        <w:tabs>
+          <w:tab w:val="num" w:pos="4253"/>
+        </w:tabs>
+        <w:ind w:left="4253" w:hanging="284"/>
+      </w:pPr>
+      <w:rPr>
+        <w:rFonts w:hint="default"/>
+      </w:rPr>
+    </w:lvl>
+    <w:lvl w:ilvl="7">
+      <w:start w:val="1"/>
+      <w:numFmt w:val="lowerLetter"/>
+      <w:lvlText w:val="%8."/>
+      <w:lvlJc w:val="left"/>
+      <w:pPr>
+        <w:tabs>
+          <w:tab w:val="num" w:pos="4820"/>
+        </w:tabs>
+        <w:ind w:left="4820" w:hanging="284"/>
+      </w:pPr>
+      <w:rPr>
+        <w:rFonts w:hint="default"/>
+      </w:rPr>
+    </w:lvl>
+    <w:lvl w:ilvl="8">
+      <w:start w:val="1"/>
+      <w:numFmt w:val="lowerRoman"/>
+      <w:lvlText w:val="%9."/>
+      <w:lvlJc w:val="left"/>
+      <w:pPr>
+        <w:tabs>
+          <w:tab w:val="num" w:pos="5387"/>
+        </w:tabs>
+        <w:ind w:left="5387" w:hanging="284"/>
+      </w:pPr>
+      <w:rPr>
+        <w:rFonts w:hint="default"/>
+      </w:rPr>
+    </w:lvl>
+  </w:abstractNum>
+  <w:abstractNum w:abstractNumId="1" w15:restartNumberingAfterBreak="0">
+    <w:nsid w:val="01AC6239"/>
+    <w:multiLevelType w:val="multilevel"/>
+    <w:tmpl w:val="0450C710"/>
+    <w:lvl w:ilvl="0">
+      <w:start w:val="1"/>
+      <w:numFmt w:val="bullet"/>
+      <w:lvlText w:val=""/>
+      <w:lvlJc w:val="left"/>
+      <w:pPr>
+        <w:tabs>
+          <w:tab w:val="num" w:pos="680"/>
+        </w:tabs>
+        <w:ind w:left="680" w:hanging="340"/>
+      </w:pPr>
+      <w:rPr>
+        <w:rFonts w:ascii="Symbol" w:hAnsi="Symbol" w:hint="default"/>
+      </w:rPr>
+    </w:lvl>
+    <w:lvl w:ilvl="1">
+      <w:start w:val="1"/>
+      <w:numFmt w:val="bullet"/>
+      <w:lvlText w:val="o"/>
+      <w:lvlJc w:val="left"/>
+      <w:pPr>
+        <w:tabs>
+          <w:tab w:val="num" w:pos="1361"/>
+        </w:tabs>
+        <w:ind w:left="1361" w:hanging="681"/>
+      </w:pPr>
+      <w:rPr>
+        <w:rFonts w:ascii="Courier New" w:hAnsi="Courier New" w:hint="default"/>
+      </w:rPr>
+    </w:lvl>
+    <w:lvl w:ilvl="2">
+      <w:start w:val="1"/>
+      <w:numFmt w:val="bullet"/>
+      <w:lvlText w:val=""/>
+      <w:lvlJc w:val="left"/>
+      <w:pPr>
+        <w:ind w:left="2160" w:hanging="360"/>
+      </w:pPr>
+      <w:rPr>
+        <w:rFonts w:ascii="Wingdings" w:hAnsi="Wingdings" w:hint="default"/>
+      </w:rPr>
+    </w:lvl>
+    <w:lvl w:ilvl="3">
+      <w:start w:val="1"/>
+      <w:numFmt w:val="bullet"/>
+      <w:lvlText w:val=""/>
+      <w:lvlJc w:val="left"/>
+      <w:pPr>
+        <w:ind w:left="2880" w:hanging="360"/>
+      </w:pPr>
+      <w:rPr>
+        <w:rFonts w:ascii="Symbol" w:hAnsi="Symbol" w:hint="default"/>
+      </w:rPr>
+    </w:lvl>
+    <w:lvl w:ilvl="4">
+      <w:start w:val="1"/>
+      <w:numFmt w:val="bullet"/>
+      <w:lvlText w:val="o"/>
+      <w:lvlJc w:val="left"/>
+      <w:pPr>
+        <w:ind w:left="3600" w:hanging="360"/>
+      </w:pPr>
+      <w:rPr>
+        <w:rFonts w:ascii="Courier New" w:hAnsi="Courier New" w:cs="Courier New" w:hint="default"/>
+      </w:rPr>
+    </w:lvl>
+    <w:lvl w:ilvl="5">
+      <w:start w:val="1"/>
+      <w:numFmt w:val="bullet"/>
+      <w:lvlText w:val=""/>
+      <w:lvlJc w:val="left"/>
+      <w:pPr>
+        <w:ind w:left="4320" w:hanging="360"/>
+      </w:pPr>
+      <w:rPr>
+        <w:rFonts w:ascii="Wingdings" w:hAnsi="Wingdings" w:hint="default"/>
+      </w:rPr>
+    </w:lvl>
+    <w:lvl w:ilvl="6">
+      <w:start w:val="1"/>
+      <w:numFmt w:val="bullet"/>
+      <w:lvlText w:val=""/>
+      <w:lvlJc w:val="left"/>
+      <w:pPr>
+        <w:ind w:left="5040" w:hanging="360"/>
+      </w:pPr>
+      <w:rPr>
+        <w:rFonts w:ascii="Symbol" w:hAnsi="Symbol" w:hint="default"/>
+      </w:rPr>
+    </w:lvl>
+    <w:lvl w:ilvl="7">
+      <w:start w:val="1"/>
+      <w:numFmt w:val="bullet"/>
+      <w:lvlText w:val="o"/>
+      <w:lvlJc w:val="left"/>
+      <w:pPr>
+        <w:ind w:left="5760" w:hanging="360"/>
+      </w:pPr>
+      <w:rPr>
+        <w:rFonts w:ascii="Courier New" w:hAnsi="Courier New" w:cs="Courier New" w:hint="default"/>
+      </w:rPr>
+    </w:lvl>
+    <w:lvl w:ilvl="8">
+      <w:start w:val="1"/>
+      <w:numFmt w:val="bullet"/>
+      <w:lvlText w:val=""/>
+      <w:lvlJc w:val="left"/>
+      <w:pPr>
+        <w:ind w:left="6480" w:hanging="360"/>
+      </w:pPr>
+      <w:rPr>
+        <w:rFonts w:ascii="Wingdings" w:hAnsi="Wingdings" w:hint="default"/>
+      </w:rPr>
+    </w:lvl>
+  </w:abstractNum>
+  <w:abstractNum w:abstractNumId="2" w15:restartNumberingAfterBreak="0">
     <w:nsid w:val="087D47CE"/>
     <w:multiLevelType w:val="multilevel"/>
     <w:tmpl w:val="CA78EF30"/>
@@ -1352,14 +1784,13 @@
       </w:pPr>
     </w:lvl>
   </w:abstractNum>
-  <w:abstractNum w:abstractNumId="1" w15:restartNumberingAfterBreak="0">
+  <w:abstractNum w:abstractNumId="3" w15:restartNumberingAfterBreak="0">
     <w:nsid w:val="126D2621"/>
     <w:multiLevelType w:val="hybridMultilevel"/>
     <w:tmpl w:val="5706E262"/>
     <w:lvl w:ilvl="0" w:tplc="D56636FE">
       <w:start w:val="1"/>
       <w:numFmt w:val="bullet"/>
-      <w:pStyle w:val="Bullet3"/>
       <w:lvlText w:val=""/>
       <w:lvlJc w:val="left"/>
       <w:pPr>
@@ -1466,14 +1897,13 @@
       </w:rPr>
     </w:lvl>
   </w:abstractNum>
-  <w:abstractNum w:abstractNumId="2" w15:restartNumberingAfterBreak="0">
+  <w:abstractNum w:abstractNumId="4" w15:restartNumberingAfterBreak="0">
     <w:nsid w:val="1741493E"/>
     <w:multiLevelType w:val="hybridMultilevel"/>
     <w:tmpl w:val="023C2486"/>
     <w:lvl w:ilvl="0" w:tplc="2CCABE02">
       <w:start w:val="1"/>
       <w:numFmt w:val="bullet"/>
-      <w:pStyle w:val="Bullet1"/>
       <w:lvlText w:val=""/>
       <w:lvlJc w:val="left"/>
       <w:pPr>
@@ -1580,14 +2010,13 @@
       </w:rPr>
     </w:lvl>
   </w:abstractNum>
-  <w:abstractNum w:abstractNumId="3" w15:restartNumberingAfterBreak="0">
+  <w:abstractNum w:abstractNumId="5" w15:restartNumberingAfterBreak="0">
     <w:nsid w:val="1CA636E7"/>
     <w:multiLevelType w:val="multilevel"/>
     <w:tmpl w:val="71902B66"/>
     <w:lvl w:ilvl="0">
       <w:start w:val="1"/>
       <w:numFmt w:val="decimal"/>
-      <w:pStyle w:val="Tablebulletnumbered1123"/>
       <w:lvlText w:val="%1."/>
       <w:lvlJc w:val="left"/>
       <w:pPr>
@@ -1603,7 +2032,6 @@
     <w:lvl w:ilvl="1">
       <w:start w:val="1"/>
       <w:numFmt w:val="lowerLetter"/>
-      <w:pStyle w:val="Tablebulletnumbered2abc"/>
       <w:lvlText w:val="%2."/>
       <w:lvlJc w:val="left"/>
       <w:pPr>
@@ -1701,14 +2129,13 @@
       </w:rPr>
     </w:lvl>
   </w:abstractNum>
-  <w:abstractNum w:abstractNumId="4" w15:restartNumberingAfterBreak="0">
+  <w:abstractNum w:abstractNumId="6" w15:restartNumberingAfterBreak="0">
     <w:nsid w:val="25586727"/>
     <w:multiLevelType w:val="hybridMultilevel"/>
     <w:tmpl w:val="B4883DBA"/>
     <w:lvl w:ilvl="0" w:tplc="81809D90">
       <w:start w:val="1"/>
       <w:numFmt w:val="bullet"/>
-      <w:pStyle w:val="Tablebullet1"/>
       <w:lvlText w:val=""/>
       <w:lvlJc w:val="left"/>
       <w:pPr>
@@ -1721,7 +2148,6 @@
     <w:lvl w:ilvl="1" w:tplc="76ECB9A6">
       <w:start w:val="1"/>
       <w:numFmt w:val="bullet"/>
-      <w:pStyle w:val="Tablebullet2"/>
       <w:lvlText w:val="o"/>
       <w:lvlJc w:val="left"/>
       <w:pPr>
@@ -1816,14 +2242,13 @@
       </w:rPr>
     </w:lvl>
   </w:abstractNum>
-  <w:abstractNum w:abstractNumId="5" w15:restartNumberingAfterBreak="0">
+  <w:abstractNum w:abstractNumId="7" w15:restartNumberingAfterBreak="0">
     <w:nsid w:val="266E0223"/>
     <w:multiLevelType w:val="multilevel"/>
     <w:tmpl w:val="4288B0E0"/>
     <w:lvl w:ilvl="0">
       <w:start w:val="1"/>
       <w:numFmt w:val="decimal"/>
-      <w:pStyle w:val="Bulletnumbered1123"/>
       <w:lvlText w:val="%1."/>
       <w:lvlJc w:val="left"/>
       <w:pPr>
@@ -1837,7 +2262,6 @@
       <w:start w:val="1"/>
       <w:numFmt w:val="lowerLetter"/>
       <w:lvlRestart w:val="0"/>
-      <w:pStyle w:val="Bulletnumbered2abc"/>
       <w:lvlText w:val="%2."/>
       <w:lvlJc w:val="left"/>
       <w:pPr>
@@ -1850,7 +2274,6 @@
     <w:lvl w:ilvl="2">
       <w:start w:val="1"/>
       <w:numFmt w:val="lowerRoman"/>
-      <w:pStyle w:val="Bulletnumbered3iii"/>
       <w:lvlText w:val="%3."/>
       <w:lvlJc w:val="right"/>
       <w:pPr>
@@ -1933,10 +2356,741 @@
       </w:rPr>
     </w:lvl>
   </w:abstractNum>
-  <w:abstractNum w:abstractNumId="6" w15:restartNumberingAfterBreak="0">
+  <w:abstractNum w:abstractNumId="8" w15:restartNumberingAfterBreak="0">
+    <w:nsid w:val="283D684A"/>
+    <w:multiLevelType w:val="multilevel"/>
+    <w:tmpl w:val="6C160D14"/>
+    <w:name w:val="PHS table32"/>
+    <w:lvl w:ilvl="0">
+      <w:start w:val="1"/>
+      <w:numFmt w:val="decimal"/>
+      <w:pStyle w:val="Tablebulletnumbered1123"/>
+      <w:lvlText w:val="%1."/>
+      <w:lvlJc w:val="right"/>
+      <w:pPr>
+        <w:tabs>
+          <w:tab w:val="num" w:pos="567"/>
+        </w:tabs>
+        <w:ind w:left="567" w:hanging="283"/>
+      </w:pPr>
+      <w:rPr>
+        <w:rFonts w:hint="default"/>
+      </w:rPr>
+    </w:lvl>
+    <w:lvl w:ilvl="1">
+      <w:start w:val="1"/>
+      <w:numFmt w:val="lowerLetter"/>
+      <w:pStyle w:val="Tablebulletnumbered2abc"/>
+      <w:lvlText w:val="%2."/>
+      <w:lvlJc w:val="right"/>
+      <w:pPr>
+        <w:tabs>
+          <w:tab w:val="num" w:pos="851"/>
+        </w:tabs>
+        <w:ind w:left="851" w:hanging="283"/>
+      </w:pPr>
+      <w:rPr>
+        <w:rFonts w:hint="default"/>
+      </w:rPr>
+    </w:lvl>
+    <w:lvl w:ilvl="2">
+      <w:start w:val="1"/>
+      <w:numFmt w:val="lowerRoman"/>
+      <w:lvlText w:val="%3."/>
+      <w:lvlJc w:val="right"/>
+      <w:pPr>
+        <w:tabs>
+          <w:tab w:val="num" w:pos="1135"/>
+        </w:tabs>
+        <w:ind w:left="1135" w:hanging="283"/>
+      </w:pPr>
+      <w:rPr>
+        <w:rFonts w:hint="default"/>
+      </w:rPr>
+    </w:lvl>
+    <w:lvl w:ilvl="3">
+      <w:start w:val="1"/>
+      <w:numFmt w:val="decimal"/>
+      <w:lvlText w:val="%4."/>
+      <w:lvlJc w:val="left"/>
+      <w:pPr>
+        <w:tabs>
+          <w:tab w:val="num" w:pos="1419"/>
+        </w:tabs>
+        <w:ind w:left="1419" w:hanging="283"/>
+      </w:pPr>
+      <w:rPr>
+        <w:rFonts w:hint="default"/>
+      </w:rPr>
+    </w:lvl>
+    <w:lvl w:ilvl="4">
+      <w:start w:val="1"/>
+      <w:numFmt w:val="lowerLetter"/>
+      <w:lvlText w:val="%5."/>
+      <w:lvlJc w:val="left"/>
+      <w:pPr>
+        <w:tabs>
+          <w:tab w:val="num" w:pos="1703"/>
+        </w:tabs>
+        <w:ind w:left="1703" w:hanging="283"/>
+      </w:pPr>
+      <w:rPr>
+        <w:rFonts w:hint="default"/>
+      </w:rPr>
+    </w:lvl>
+    <w:lvl w:ilvl="5">
+      <w:start w:val="1"/>
+      <w:numFmt w:val="lowerRoman"/>
+      <w:lvlText w:val="%6."/>
+      <w:lvlJc w:val="right"/>
+      <w:pPr>
+        <w:tabs>
+          <w:tab w:val="num" w:pos="1987"/>
+        </w:tabs>
+        <w:ind w:left="1987" w:hanging="283"/>
+      </w:pPr>
+      <w:rPr>
+        <w:rFonts w:hint="default"/>
+      </w:rPr>
+    </w:lvl>
+    <w:lvl w:ilvl="6">
+      <w:start w:val="1"/>
+      <w:numFmt w:val="decimal"/>
+      <w:lvlText w:val="%7."/>
+      <w:lvlJc w:val="left"/>
+      <w:pPr>
+        <w:tabs>
+          <w:tab w:val="num" w:pos="2271"/>
+        </w:tabs>
+        <w:ind w:left="2271" w:hanging="283"/>
+      </w:pPr>
+      <w:rPr>
+        <w:rFonts w:hint="default"/>
+      </w:rPr>
+    </w:lvl>
+    <w:lvl w:ilvl="7">
+      <w:start w:val="1"/>
+      <w:numFmt w:val="lowerLetter"/>
+      <w:lvlText w:val="%8."/>
+      <w:lvlJc w:val="left"/>
+      <w:pPr>
+        <w:tabs>
+          <w:tab w:val="num" w:pos="2555"/>
+        </w:tabs>
+        <w:ind w:left="2555" w:hanging="283"/>
+      </w:pPr>
+      <w:rPr>
+        <w:rFonts w:hint="default"/>
+      </w:rPr>
+    </w:lvl>
+    <w:lvl w:ilvl="8">
+      <w:start w:val="1"/>
+      <w:numFmt w:val="lowerRoman"/>
+      <w:lvlText w:val="%9."/>
+      <w:lvlJc w:val="right"/>
+      <w:pPr>
+        <w:tabs>
+          <w:tab w:val="num" w:pos="2839"/>
+        </w:tabs>
+        <w:ind w:left="2839" w:hanging="283"/>
+      </w:pPr>
+      <w:rPr>
+        <w:rFonts w:hint="default"/>
+      </w:rPr>
+    </w:lvl>
+  </w:abstractNum>
+  <w:abstractNum w:abstractNumId="9" w15:restartNumberingAfterBreak="0">
     <w:nsid w:val="2EFA7177"/>
     <w:multiLevelType w:val="multilevel"/>
-    <w:tmpl w:val="6492B054"/>
+    <w:tmpl w:val="138E7212"/>
+    <w:lvl w:ilvl="0">
+      <w:start w:val="1"/>
+      <w:numFmt w:val="decimal"/>
+      <w:suff w:val="space"/>
+      <w:lvlText w:val="%1."/>
+      <w:lvlJc w:val="left"/>
+      <w:pPr>
+        <w:ind w:left="0" w:firstLine="0"/>
+      </w:pPr>
+      <w:rPr>
+        <w:rFonts w:hint="default"/>
+      </w:rPr>
+    </w:lvl>
+    <w:lvl w:ilvl="1">
+      <w:start w:val="1"/>
+      <w:numFmt w:val="decimal"/>
+      <w:suff w:val="space"/>
+      <w:lvlText w:val="%1.%2."/>
+      <w:lvlJc w:val="left"/>
+      <w:pPr>
+        <w:ind w:left="0" w:firstLine="0"/>
+      </w:pPr>
+      <w:rPr>
+        <w:rFonts w:hint="default"/>
+      </w:rPr>
+    </w:lvl>
+    <w:lvl w:ilvl="2">
+      <w:start w:val="1"/>
+      <w:numFmt w:val="decimal"/>
+      <w:suff w:val="space"/>
+      <w:lvlText w:val="%1.%2.%3."/>
+      <w:lvlJc w:val="left"/>
+      <w:pPr>
+        <w:ind w:left="0" w:firstLine="0"/>
+      </w:pPr>
+      <w:rPr>
+        <w:rFonts w:hint="default"/>
+      </w:rPr>
+    </w:lvl>
+    <w:lvl w:ilvl="3">
+      <w:start w:val="1"/>
+      <w:numFmt w:val="decimal"/>
+      <w:suff w:val="space"/>
+      <w:lvlText w:val="%1.%2.%3.%4."/>
+      <w:lvlJc w:val="left"/>
+      <w:pPr>
+        <w:ind w:left="0" w:firstLine="0"/>
+      </w:pPr>
+      <w:rPr>
+        <w:rFonts w:hint="default"/>
+      </w:rPr>
+    </w:lvl>
+    <w:lvl w:ilvl="4">
+      <w:start w:val="1"/>
+      <w:numFmt w:val="lowerLetter"/>
+      <w:lvlText w:val="%5."/>
+      <w:lvlJc w:val="left"/>
+      <w:pPr>
+        <w:ind w:left="0" w:firstLine="0"/>
+      </w:pPr>
+      <w:rPr>
+        <w:rFonts w:hint="default"/>
+      </w:rPr>
+    </w:lvl>
+    <w:lvl w:ilvl="5">
+      <w:start w:val="1"/>
+      <w:numFmt w:val="lowerRoman"/>
+      <w:lvlText w:val="%6."/>
+      <w:lvlJc w:val="right"/>
+      <w:pPr>
+        <w:ind w:left="0" w:firstLine="0"/>
+      </w:pPr>
+      <w:rPr>
+        <w:rFonts w:hint="default"/>
+      </w:rPr>
+    </w:lvl>
+    <w:lvl w:ilvl="6">
+      <w:start w:val="1"/>
+      <w:numFmt w:val="decimal"/>
+      <w:lvlText w:val="%7."/>
+      <w:lvlJc w:val="left"/>
+      <w:pPr>
+        <w:ind w:left="0" w:firstLine="0"/>
+      </w:pPr>
+      <w:rPr>
+        <w:rFonts w:hint="default"/>
+      </w:rPr>
+    </w:lvl>
+    <w:lvl w:ilvl="7">
+      <w:start w:val="1"/>
+      <w:numFmt w:val="lowerLetter"/>
+      <w:lvlText w:val="%8."/>
+      <w:lvlJc w:val="left"/>
+      <w:pPr>
+        <w:ind w:left="0" w:firstLine="0"/>
+      </w:pPr>
+      <w:rPr>
+        <w:rFonts w:hint="default"/>
+      </w:rPr>
+    </w:lvl>
+    <w:lvl w:ilvl="8">
+      <w:start w:val="1"/>
+      <w:numFmt w:val="lowerRoman"/>
+      <w:lvlText w:val="%9."/>
+      <w:lvlJc w:val="right"/>
+      <w:pPr>
+        <w:ind w:left="0" w:firstLine="0"/>
+      </w:pPr>
+      <w:rPr>
+        <w:rFonts w:hint="default"/>
+      </w:rPr>
+    </w:lvl>
+  </w:abstractNum>
+  <w:abstractNum w:abstractNumId="10" w15:restartNumberingAfterBreak="0">
+    <w:nsid w:val="3073594F"/>
+    <w:multiLevelType w:val="multilevel"/>
+    <w:tmpl w:val="9C8E5F84"/>
+    <w:name w:val="PHS table bullet32"/>
+    <w:lvl w:ilvl="0">
+      <w:start w:val="1"/>
+      <w:numFmt w:val="bullet"/>
+      <w:pStyle w:val="Tablebullet1"/>
+      <w:lvlText w:val=""/>
+      <w:lvlJc w:val="left"/>
+      <w:pPr>
+        <w:tabs>
+          <w:tab w:val="num" w:pos="680"/>
+        </w:tabs>
+        <w:ind w:left="680" w:hanging="340"/>
+      </w:pPr>
+      <w:rPr>
+        <w:rFonts w:ascii="Symbol" w:hAnsi="Symbol" w:hint="default"/>
+      </w:rPr>
+    </w:lvl>
+    <w:lvl w:ilvl="1">
+      <w:start w:val="1"/>
+      <w:numFmt w:val="bullet"/>
+      <w:pStyle w:val="Tablebullet2"/>
+      <w:lvlText w:val="o"/>
+      <w:lvlJc w:val="left"/>
+      <w:pPr>
+        <w:tabs>
+          <w:tab w:val="num" w:pos="1021"/>
+        </w:tabs>
+        <w:ind w:left="1021" w:hanging="341"/>
+      </w:pPr>
+      <w:rPr>
+        <w:rFonts w:ascii="Courier New" w:hAnsi="Courier New" w:hint="default"/>
+      </w:rPr>
+    </w:lvl>
+    <w:lvl w:ilvl="2">
+      <w:start w:val="1"/>
+      <w:numFmt w:val="bullet"/>
+      <w:lvlText w:val=""/>
+      <w:lvlJc w:val="left"/>
+      <w:pPr>
+        <w:ind w:left="2160" w:hanging="360"/>
+      </w:pPr>
+      <w:rPr>
+        <w:rFonts w:ascii="Wingdings" w:hAnsi="Wingdings" w:hint="default"/>
+      </w:rPr>
+    </w:lvl>
+    <w:lvl w:ilvl="3">
+      <w:start w:val="1"/>
+      <w:numFmt w:val="bullet"/>
+      <w:lvlText w:val=""/>
+      <w:lvlJc w:val="left"/>
+      <w:pPr>
+        <w:ind w:left="2880" w:hanging="360"/>
+      </w:pPr>
+      <w:rPr>
+        <w:rFonts w:ascii="Symbol" w:hAnsi="Symbol" w:hint="default"/>
+      </w:rPr>
+    </w:lvl>
+    <w:lvl w:ilvl="4">
+      <w:start w:val="1"/>
+      <w:numFmt w:val="bullet"/>
+      <w:lvlText w:val="o"/>
+      <w:lvlJc w:val="left"/>
+      <w:pPr>
+        <w:ind w:left="3600" w:hanging="360"/>
+      </w:pPr>
+      <w:rPr>
+        <w:rFonts w:ascii="Courier New" w:hAnsi="Courier New" w:cs="Courier New" w:hint="default"/>
+      </w:rPr>
+    </w:lvl>
+    <w:lvl w:ilvl="5">
+      <w:start w:val="1"/>
+      <w:numFmt w:val="bullet"/>
+      <w:lvlText w:val=""/>
+      <w:lvlJc w:val="left"/>
+      <w:pPr>
+        <w:ind w:left="4320" w:hanging="360"/>
+      </w:pPr>
+      <w:rPr>
+        <w:rFonts w:ascii="Wingdings" w:hAnsi="Wingdings" w:hint="default"/>
+      </w:rPr>
+    </w:lvl>
+    <w:lvl w:ilvl="6">
+      <w:start w:val="1"/>
+      <w:numFmt w:val="bullet"/>
+      <w:lvlText w:val=""/>
+      <w:lvlJc w:val="left"/>
+      <w:pPr>
+        <w:ind w:left="5040" w:hanging="360"/>
+      </w:pPr>
+      <w:rPr>
+        <w:rFonts w:ascii="Symbol" w:hAnsi="Symbol" w:hint="default"/>
+      </w:rPr>
+    </w:lvl>
+    <w:lvl w:ilvl="7">
+      <w:start w:val="1"/>
+      <w:numFmt w:val="bullet"/>
+      <w:lvlText w:val="o"/>
+      <w:lvlJc w:val="left"/>
+      <w:pPr>
+        <w:ind w:left="5760" w:hanging="360"/>
+      </w:pPr>
+      <w:rPr>
+        <w:rFonts w:ascii="Courier New" w:hAnsi="Courier New" w:cs="Courier New" w:hint="default"/>
+      </w:rPr>
+    </w:lvl>
+    <w:lvl w:ilvl="8">
+      <w:start w:val="1"/>
+      <w:numFmt w:val="bullet"/>
+      <w:lvlText w:val=""/>
+      <w:lvlJc w:val="left"/>
+      <w:pPr>
+        <w:ind w:left="6480" w:hanging="360"/>
+      </w:pPr>
+      <w:rPr>
+        <w:rFonts w:ascii="Wingdings" w:hAnsi="Wingdings" w:hint="default"/>
+      </w:rPr>
+    </w:lvl>
+  </w:abstractNum>
+  <w:abstractNum w:abstractNumId="11" w15:restartNumberingAfterBreak="0">
+    <w:nsid w:val="451B606F"/>
+    <w:multiLevelType w:val="hybridMultilevel"/>
+    <w:tmpl w:val="15CC8CAE"/>
+    <w:lvl w:ilvl="0" w:tplc="F98E485E">
+      <w:start w:val="1"/>
+      <w:numFmt w:val="lowerLetter"/>
+      <w:lvlText w:val="%1."/>
+      <w:lvlJc w:val="left"/>
+      <w:pPr>
+        <w:ind w:left="947" w:hanging="360"/>
+      </w:pPr>
+    </w:lvl>
+    <w:lvl w:ilvl="1" w:tplc="08090019" w:tentative="1">
+      <w:start w:val="1"/>
+      <w:numFmt w:val="lowerLetter"/>
+      <w:lvlText w:val="%2."/>
+      <w:lvlJc w:val="left"/>
+      <w:pPr>
+        <w:ind w:left="1667" w:hanging="360"/>
+      </w:pPr>
+    </w:lvl>
+    <w:lvl w:ilvl="2" w:tplc="0809001B" w:tentative="1">
+      <w:start w:val="1"/>
+      <w:numFmt w:val="lowerRoman"/>
+      <w:lvlText w:val="%3."/>
+      <w:lvlJc w:val="right"/>
+      <w:pPr>
+        <w:ind w:left="2387" w:hanging="180"/>
+      </w:pPr>
+    </w:lvl>
+    <w:lvl w:ilvl="3" w:tplc="0809000F" w:tentative="1">
+      <w:start w:val="1"/>
+      <w:numFmt w:val="decimal"/>
+      <w:lvlText w:val="%4."/>
+      <w:lvlJc w:val="left"/>
+      <w:pPr>
+        <w:ind w:left="3107" w:hanging="360"/>
+      </w:pPr>
+    </w:lvl>
+    <w:lvl w:ilvl="4" w:tplc="08090019" w:tentative="1">
+      <w:start w:val="1"/>
+      <w:numFmt w:val="lowerLetter"/>
+      <w:lvlText w:val="%5."/>
+      <w:lvlJc w:val="left"/>
+      <w:pPr>
+        <w:ind w:left="3827" w:hanging="360"/>
+      </w:pPr>
+    </w:lvl>
+    <w:lvl w:ilvl="5" w:tplc="0809001B" w:tentative="1">
+      <w:start w:val="1"/>
+      <w:numFmt w:val="lowerRoman"/>
+      <w:lvlText w:val="%6."/>
+      <w:lvlJc w:val="right"/>
+      <w:pPr>
+        <w:ind w:left="4547" w:hanging="180"/>
+      </w:pPr>
+    </w:lvl>
+    <w:lvl w:ilvl="6" w:tplc="0809000F" w:tentative="1">
+      <w:start w:val="1"/>
+      <w:numFmt w:val="decimal"/>
+      <w:lvlText w:val="%7."/>
+      <w:lvlJc w:val="left"/>
+      <w:pPr>
+        <w:ind w:left="5267" w:hanging="360"/>
+      </w:pPr>
+    </w:lvl>
+    <w:lvl w:ilvl="7" w:tplc="08090019" w:tentative="1">
+      <w:start w:val="1"/>
+      <w:numFmt w:val="lowerLetter"/>
+      <w:lvlText w:val="%8."/>
+      <w:lvlJc w:val="left"/>
+      <w:pPr>
+        <w:ind w:left="5987" w:hanging="360"/>
+      </w:pPr>
+    </w:lvl>
+    <w:lvl w:ilvl="8" w:tplc="0809001B" w:tentative="1">
+      <w:start w:val="1"/>
+      <w:numFmt w:val="lowerRoman"/>
+      <w:lvlText w:val="%9."/>
+      <w:lvlJc w:val="right"/>
+      <w:pPr>
+        <w:ind w:left="6707" w:hanging="180"/>
+      </w:pPr>
+    </w:lvl>
+  </w:abstractNum>
+  <w:abstractNum w:abstractNumId="12" w15:restartNumberingAfterBreak="0">
+    <w:nsid w:val="5C932A99"/>
+    <w:multiLevelType w:val="multilevel"/>
+    <w:tmpl w:val="F87EBC98"/>
+    <w:lvl w:ilvl="0">
+      <w:start w:val="1"/>
+      <w:numFmt w:val="bullet"/>
+      <w:lvlText w:val=""/>
+      <w:lvlJc w:val="left"/>
+      <w:pPr>
+        <w:tabs>
+          <w:tab w:val="num" w:pos="720"/>
+        </w:tabs>
+        <w:ind w:left="720" w:hanging="360"/>
+      </w:pPr>
+      <w:rPr>
+        <w:rFonts w:ascii="Symbol" w:hAnsi="Symbol" w:hint="default"/>
+        <w:sz w:val="20"/>
+      </w:rPr>
+    </w:lvl>
+    <w:lvl w:ilvl="1" w:tentative="1">
+      <w:start w:val="1"/>
+      <w:numFmt w:val="bullet"/>
+      <w:lvlText w:val="o"/>
+      <w:lvlJc w:val="left"/>
+      <w:pPr>
+        <w:tabs>
+          <w:tab w:val="num" w:pos="1440"/>
+        </w:tabs>
+        <w:ind w:left="1440" w:hanging="360"/>
+      </w:pPr>
+      <w:rPr>
+        <w:rFonts w:ascii="Courier New" w:hAnsi="Courier New" w:hint="default"/>
+        <w:sz w:val="20"/>
+      </w:rPr>
+    </w:lvl>
+    <w:lvl w:ilvl="2" w:tentative="1">
+      <w:start w:val="1"/>
+      <w:numFmt w:val="bullet"/>
+      <w:lvlText w:val=""/>
+      <w:lvlJc w:val="left"/>
+      <w:pPr>
+        <w:tabs>
+          <w:tab w:val="num" w:pos="2160"/>
+        </w:tabs>
+        <w:ind w:left="2160" w:hanging="360"/>
+      </w:pPr>
+      <w:rPr>
+        <w:rFonts w:ascii="Wingdings" w:hAnsi="Wingdings" w:hint="default"/>
+        <w:sz w:val="20"/>
+      </w:rPr>
+    </w:lvl>
+    <w:lvl w:ilvl="3" w:tentative="1">
+      <w:start w:val="1"/>
+      <w:numFmt w:val="bullet"/>
+      <w:lvlText w:val=""/>
+      <w:lvlJc w:val="left"/>
+      <w:pPr>
+        <w:tabs>
+          <w:tab w:val="num" w:pos="2880"/>
+        </w:tabs>
+        <w:ind w:left="2880" w:hanging="360"/>
+      </w:pPr>
+      <w:rPr>
+        <w:rFonts w:ascii="Wingdings" w:hAnsi="Wingdings" w:hint="default"/>
+        <w:sz w:val="20"/>
+      </w:rPr>
+    </w:lvl>
+    <w:lvl w:ilvl="4" w:tentative="1">
+      <w:start w:val="1"/>
+      <w:numFmt w:val="bullet"/>
+      <w:lvlText w:val=""/>
+      <w:lvlJc w:val="left"/>
+      <w:pPr>
+        <w:tabs>
+          <w:tab w:val="num" w:pos="3600"/>
+        </w:tabs>
+        <w:ind w:left="3600" w:hanging="360"/>
+      </w:pPr>
+      <w:rPr>
+        <w:rFonts w:ascii="Wingdings" w:hAnsi="Wingdings" w:hint="default"/>
+        <w:sz w:val="20"/>
+      </w:rPr>
+    </w:lvl>
+    <w:lvl w:ilvl="5" w:tentative="1">
+      <w:start w:val="1"/>
+      <w:numFmt w:val="bullet"/>
+      <w:lvlText w:val=""/>
+      <w:lvlJc w:val="left"/>
+      <w:pPr>
+        <w:tabs>
+          <w:tab w:val="num" w:pos="4320"/>
+        </w:tabs>
+        <w:ind w:left="4320" w:hanging="360"/>
+      </w:pPr>
+      <w:rPr>
+        <w:rFonts w:ascii="Wingdings" w:hAnsi="Wingdings" w:hint="default"/>
+        <w:sz w:val="20"/>
+      </w:rPr>
+    </w:lvl>
+    <w:lvl w:ilvl="6" w:tentative="1">
+      <w:start w:val="1"/>
+      <w:numFmt w:val="bullet"/>
+      <w:lvlText w:val=""/>
+      <w:lvlJc w:val="left"/>
+      <w:pPr>
+        <w:tabs>
+          <w:tab w:val="num" w:pos="5040"/>
+        </w:tabs>
+        <w:ind w:left="5040" w:hanging="360"/>
+      </w:pPr>
+      <w:rPr>
+        <w:rFonts w:ascii="Wingdings" w:hAnsi="Wingdings" w:hint="default"/>
+        <w:sz w:val="20"/>
+      </w:rPr>
+    </w:lvl>
+    <w:lvl w:ilvl="7" w:tentative="1">
+      <w:start w:val="1"/>
+      <w:numFmt w:val="bullet"/>
+      <w:lvlText w:val=""/>
+      <w:lvlJc w:val="left"/>
+      <w:pPr>
+        <w:tabs>
+          <w:tab w:val="num" w:pos="5760"/>
+        </w:tabs>
+        <w:ind w:left="5760" w:hanging="360"/>
+      </w:pPr>
+      <w:rPr>
+        <w:rFonts w:ascii="Wingdings" w:hAnsi="Wingdings" w:hint="default"/>
+        <w:sz w:val="20"/>
+      </w:rPr>
+    </w:lvl>
+    <w:lvl w:ilvl="8" w:tentative="1">
+      <w:start w:val="1"/>
+      <w:numFmt w:val="bullet"/>
+      <w:lvlText w:val=""/>
+      <w:lvlJc w:val="left"/>
+      <w:pPr>
+        <w:tabs>
+          <w:tab w:val="num" w:pos="6480"/>
+        </w:tabs>
+        <w:ind w:left="6480" w:hanging="360"/>
+      </w:pPr>
+      <w:rPr>
+        <w:rFonts w:ascii="Wingdings" w:hAnsi="Wingdings" w:hint="default"/>
+        <w:sz w:val="20"/>
+      </w:rPr>
+    </w:lvl>
+  </w:abstractNum>
+  <w:abstractNum w:abstractNumId="13" w15:restartNumberingAfterBreak="0">
+    <w:nsid w:val="6C2A55E7"/>
+    <w:multiLevelType w:val="hybridMultilevel"/>
+    <w:tmpl w:val="111A7332"/>
+    <w:lvl w:ilvl="0" w:tplc="6D806ABC">
+      <w:start w:val="1"/>
+      <w:numFmt w:val="bullet"/>
+      <w:lvlText w:val="o"/>
+      <w:lvlJc w:val="left"/>
+      <w:pPr>
+        <w:ind w:left="1854" w:hanging="360"/>
+      </w:pPr>
+      <w:rPr>
+        <w:rFonts w:ascii="Courier New" w:hAnsi="Courier New" w:cs="Courier New" w:hint="default"/>
+      </w:rPr>
+    </w:lvl>
+    <w:lvl w:ilvl="1" w:tplc="D2A80396">
+      <w:start w:val="1"/>
+      <w:numFmt w:val="bullet"/>
+      <w:lvlText w:val="o"/>
+      <w:lvlJc w:val="left"/>
+      <w:pPr>
+        <w:ind w:left="2574" w:hanging="360"/>
+      </w:pPr>
+      <w:rPr>
+        <w:rFonts w:ascii="Courier New" w:hAnsi="Courier New" w:cs="Courier New" w:hint="default"/>
+      </w:rPr>
+    </w:lvl>
+    <w:lvl w:ilvl="2" w:tplc="08090005" w:tentative="1">
+      <w:start w:val="1"/>
+      <w:numFmt w:val="bullet"/>
+      <w:lvlText w:val=""/>
+      <w:lvlJc w:val="left"/>
+      <w:pPr>
+        <w:ind w:left="3294" w:hanging="360"/>
+      </w:pPr>
+      <w:rPr>
+        <w:rFonts w:ascii="Wingdings" w:hAnsi="Wingdings" w:hint="default"/>
+      </w:rPr>
+    </w:lvl>
+    <w:lvl w:ilvl="3" w:tplc="08090001" w:tentative="1">
+      <w:start w:val="1"/>
+      <w:numFmt w:val="bullet"/>
+      <w:lvlText w:val=""/>
+      <w:lvlJc w:val="left"/>
+      <w:pPr>
+        <w:ind w:left="4014" w:hanging="360"/>
+      </w:pPr>
+      <w:rPr>
+        <w:rFonts w:ascii="Symbol" w:hAnsi="Symbol" w:hint="default"/>
+      </w:rPr>
+    </w:lvl>
+    <w:lvl w:ilvl="4" w:tplc="08090003" w:tentative="1">
+      <w:start w:val="1"/>
+      <w:numFmt w:val="bullet"/>
+      <w:lvlText w:val="o"/>
+      <w:lvlJc w:val="left"/>
+      <w:pPr>
+        <w:ind w:left="4734" w:hanging="360"/>
+      </w:pPr>
+      <w:rPr>
+        <w:rFonts w:ascii="Courier New" w:hAnsi="Courier New" w:cs="Courier New" w:hint="default"/>
+      </w:rPr>
+    </w:lvl>
+    <w:lvl w:ilvl="5" w:tplc="08090005" w:tentative="1">
+      <w:start w:val="1"/>
+      <w:numFmt w:val="bullet"/>
+      <w:lvlText w:val=""/>
+      <w:lvlJc w:val="left"/>
+      <w:pPr>
+        <w:ind w:left="5454" w:hanging="360"/>
+      </w:pPr>
+      <w:rPr>
+        <w:rFonts w:ascii="Wingdings" w:hAnsi="Wingdings" w:hint="default"/>
+      </w:rPr>
+    </w:lvl>
+    <w:lvl w:ilvl="6" w:tplc="08090001" w:tentative="1">
+      <w:start w:val="1"/>
+      <w:numFmt w:val="bullet"/>
+      <w:lvlText w:val=""/>
+      <w:lvlJc w:val="left"/>
+      <w:pPr>
+        <w:ind w:left="6174" w:hanging="360"/>
+      </w:pPr>
+      <w:rPr>
+        <w:rFonts w:ascii="Symbol" w:hAnsi="Symbol" w:hint="default"/>
+      </w:rPr>
+    </w:lvl>
+    <w:lvl w:ilvl="7" w:tplc="08090003" w:tentative="1">
+      <w:start w:val="1"/>
+      <w:numFmt w:val="bullet"/>
+      <w:lvlText w:val="o"/>
+      <w:lvlJc w:val="left"/>
+      <w:pPr>
+        <w:ind w:left="6894" w:hanging="360"/>
+      </w:pPr>
+      <w:rPr>
+        <w:rFonts w:ascii="Courier New" w:hAnsi="Courier New" w:cs="Courier New" w:hint="default"/>
+      </w:rPr>
+    </w:lvl>
+    <w:lvl w:ilvl="8" w:tplc="08090005" w:tentative="1">
+      <w:start w:val="1"/>
+      <w:numFmt w:val="bullet"/>
+      <w:lvlText w:val=""/>
+      <w:lvlJc w:val="left"/>
+      <w:pPr>
+        <w:ind w:left="7614" w:hanging="360"/>
+      </w:pPr>
+      <w:rPr>
+        <w:rFonts w:ascii="Wingdings" w:hAnsi="Wingdings" w:hint="default"/>
+      </w:rPr>
+    </w:lvl>
+  </w:abstractNum>
+  <w:abstractNum w:abstractNumId="14" w15:restartNumberingAfterBreak="0">
+    <w:nsid w:val="6CA678D6"/>
+    <w:multiLevelType w:val="multilevel"/>
+    <w:tmpl w:val="EE087058"/>
+    <w:name w:val="PHS headings"/>
     <w:lvl w:ilvl="0">
       <w:start w:val="1"/>
       <w:numFmt w:val="decimal"/>
@@ -1970,7 +3124,7 @@
       <w:numFmt w:val="decimal"/>
       <w:pStyle w:val="Heading3numbered"/>
       <w:suff w:val="space"/>
-      <w:lvlText w:val="%1.%2.%3."/>
+      <w:lvlText w:val="%1.%2.%3"/>
       <w:lvlJc w:val="left"/>
       <w:pPr>
         <w:ind w:left="0" w:firstLine="0"/>
@@ -1984,7 +3138,7 @@
       <w:numFmt w:val="decimal"/>
       <w:pStyle w:val="Heading4numbered"/>
       <w:suff w:val="space"/>
-      <w:lvlText w:val="%1.%2.%3.%4."/>
+      <w:lvlText w:val="%1.%2.%3.%4"/>
       <w:lvlJc w:val="left"/>
       <w:pPr>
         <w:ind w:left="0" w:firstLine="0"/>
@@ -1996,7 +3150,7 @@
     <w:lvl w:ilvl="4">
       <w:start w:val="1"/>
       <w:numFmt w:val="lowerLetter"/>
-      <w:lvlText w:val="%5."/>
+      <w:lvlText w:val="(%5)"/>
       <w:lvlJc w:val="left"/>
       <w:pPr>
         <w:ind w:left="0" w:firstLine="0"/>
@@ -2008,8 +3162,8 @@
     <w:lvl w:ilvl="5">
       <w:start w:val="1"/>
       <w:numFmt w:val="lowerRoman"/>
-      <w:lvlText w:val="%6."/>
-      <w:lvlJc w:val="right"/>
+      <w:lvlText w:val="(%6)"/>
+      <w:lvlJc w:val="left"/>
       <w:pPr>
         <w:ind w:left="0" w:firstLine="0"/>
       </w:pPr>
@@ -2045,7 +3199,7 @@
       <w:start w:val="1"/>
       <w:numFmt w:val="lowerRoman"/>
       <w:lvlText w:val="%9."/>
-      <w:lvlJc w:val="right"/>
+      <w:lvlJc w:val="left"/>
       <w:pPr>
         <w:ind w:left="0" w:firstLine="0"/>
       </w:pPr>
@@ -2054,214 +3208,158 @@
       </w:rPr>
     </w:lvl>
   </w:abstractNum>
-  <w:abstractNum w:abstractNumId="7" w15:restartNumberingAfterBreak="0">
-    <w:nsid w:val="451B606F"/>
-    <w:multiLevelType w:val="hybridMultilevel"/>
-    <w:tmpl w:val="15CC8CAE"/>
-    <w:lvl w:ilvl="0" w:tplc="F98E485E">
-      <w:start w:val="1"/>
-      <w:numFmt w:val="lowerLetter"/>
-      <w:lvlText w:val="%1."/>
-      <w:lvlJc w:val="left"/>
-      <w:pPr>
-        <w:ind w:left="947" w:hanging="360"/>
-      </w:pPr>
-    </w:lvl>
-    <w:lvl w:ilvl="1" w:tplc="08090019" w:tentative="1">
-      <w:start w:val="1"/>
-      <w:numFmt w:val="lowerLetter"/>
-      <w:lvlText w:val="%2."/>
-      <w:lvlJc w:val="left"/>
-      <w:pPr>
-        <w:ind w:left="1667" w:hanging="360"/>
-      </w:pPr>
-    </w:lvl>
-    <w:lvl w:ilvl="2" w:tplc="0809001B" w:tentative="1">
-      <w:start w:val="1"/>
-      <w:numFmt w:val="lowerRoman"/>
-      <w:lvlText w:val="%3."/>
-      <w:lvlJc w:val="right"/>
-      <w:pPr>
-        <w:ind w:left="2387" w:hanging="180"/>
-      </w:pPr>
-    </w:lvl>
-    <w:lvl w:ilvl="3" w:tplc="0809000F" w:tentative="1">
-      <w:start w:val="1"/>
-      <w:numFmt w:val="decimal"/>
-      <w:lvlText w:val="%4."/>
-      <w:lvlJc w:val="left"/>
-      <w:pPr>
-        <w:ind w:left="3107" w:hanging="360"/>
-      </w:pPr>
-    </w:lvl>
-    <w:lvl w:ilvl="4" w:tplc="08090019" w:tentative="1">
-      <w:start w:val="1"/>
-      <w:numFmt w:val="lowerLetter"/>
-      <w:lvlText w:val="%5."/>
-      <w:lvlJc w:val="left"/>
-      <w:pPr>
-        <w:ind w:left="3827" w:hanging="360"/>
-      </w:pPr>
-    </w:lvl>
-    <w:lvl w:ilvl="5" w:tplc="0809001B" w:tentative="1">
-      <w:start w:val="1"/>
-      <w:numFmt w:val="lowerRoman"/>
-      <w:lvlText w:val="%6."/>
-      <w:lvlJc w:val="right"/>
-      <w:pPr>
-        <w:ind w:left="4547" w:hanging="180"/>
-      </w:pPr>
-    </w:lvl>
-    <w:lvl w:ilvl="6" w:tplc="0809000F" w:tentative="1">
-      <w:start w:val="1"/>
-      <w:numFmt w:val="decimal"/>
-      <w:lvlText w:val="%7."/>
-      <w:lvlJc w:val="left"/>
-      <w:pPr>
-        <w:ind w:left="5267" w:hanging="360"/>
-      </w:pPr>
-    </w:lvl>
-    <w:lvl w:ilvl="7" w:tplc="08090019" w:tentative="1">
-      <w:start w:val="1"/>
-      <w:numFmt w:val="lowerLetter"/>
-      <w:lvlText w:val="%8."/>
-      <w:lvlJc w:val="left"/>
-      <w:pPr>
-        <w:ind w:left="5987" w:hanging="360"/>
-      </w:pPr>
-    </w:lvl>
-    <w:lvl w:ilvl="8" w:tplc="0809001B" w:tentative="1">
-      <w:start w:val="1"/>
-      <w:numFmt w:val="lowerRoman"/>
-      <w:lvlText w:val="%9."/>
-      <w:lvlJc w:val="right"/>
-      <w:pPr>
-        <w:ind w:left="6707" w:hanging="180"/>
-      </w:pPr>
-    </w:lvl>
-  </w:abstractNum>
-  <w:abstractNum w:abstractNumId="8" w15:restartNumberingAfterBreak="0">
-    <w:nsid w:val="6C2A55E7"/>
-    <w:multiLevelType w:val="hybridMultilevel"/>
-    <w:tmpl w:val="806AFC4A"/>
-    <w:lvl w:ilvl="0" w:tplc="6D806ABC">
+  <w:abstractNum w:abstractNumId="15" w15:restartNumberingAfterBreak="0">
+    <w:nsid w:val="77955480"/>
+    <w:multiLevelType w:val="multilevel"/>
+    <w:tmpl w:val="A10E3154"/>
+    <w:name w:val="PHS bullets4"/>
+    <w:lvl w:ilvl="0">
+      <w:start w:val="1"/>
+      <w:numFmt w:val="bullet"/>
+      <w:pStyle w:val="Bullet1"/>
+      <w:lvlText w:val=""/>
+      <w:lvlJc w:val="left"/>
+      <w:pPr>
+        <w:tabs>
+          <w:tab w:val="num" w:pos="1004"/>
+        </w:tabs>
+        <w:ind w:left="1004" w:hanging="284"/>
+      </w:pPr>
+      <w:rPr>
+        <w:rFonts w:ascii="Symbol" w:hAnsi="Symbol" w:hint="default"/>
+      </w:rPr>
+    </w:lvl>
+    <w:lvl w:ilvl="1">
       <w:start w:val="1"/>
       <w:numFmt w:val="bullet"/>
       <w:pStyle w:val="Bullet2"/>
       <w:lvlText w:val="o"/>
       <w:lvlJc w:val="left"/>
       <w:pPr>
-        <w:ind w:left="1854" w:hanging="360"/>
-      </w:pPr>
-      <w:rPr>
-        <w:rFonts w:ascii="Courier New" w:hAnsi="Courier New" w:cs="Courier New" w:hint="default"/>
-      </w:rPr>
-    </w:lvl>
-    <w:lvl w:ilvl="1" w:tplc="D2A80396">
-      <w:start w:val="1"/>
-      <w:numFmt w:val="bullet"/>
-      <w:lvlText w:val="o"/>
-      <w:lvlJc w:val="left"/>
-      <w:pPr>
-        <w:ind w:left="2574" w:hanging="360"/>
-      </w:pPr>
-      <w:rPr>
-        <w:rFonts w:ascii="Courier New" w:hAnsi="Courier New" w:cs="Courier New" w:hint="default"/>
-      </w:rPr>
-    </w:lvl>
-    <w:lvl w:ilvl="2" w:tplc="08090005" w:tentative="1">
-      <w:start w:val="1"/>
-      <w:numFmt w:val="bullet"/>
+        <w:tabs>
+          <w:tab w:val="num" w:pos="1288"/>
+        </w:tabs>
+        <w:ind w:left="1288" w:hanging="284"/>
+      </w:pPr>
+      <w:rPr>
+        <w:rFonts w:ascii="Courier New" w:hAnsi="Courier New" w:hint="default"/>
+      </w:rPr>
+    </w:lvl>
+    <w:lvl w:ilvl="2">
+      <w:start w:val="1"/>
+      <w:numFmt w:val="bullet"/>
+      <w:pStyle w:val="Bullet3"/>
       <w:lvlText w:val=""/>
       <w:lvlJc w:val="left"/>
       <w:pPr>
-        <w:ind w:left="3294" w:hanging="360"/>
+        <w:tabs>
+          <w:tab w:val="num" w:pos="1572"/>
+        </w:tabs>
+        <w:ind w:left="1572" w:hanging="284"/>
       </w:pPr>
       <w:rPr>
         <w:rFonts w:ascii="Wingdings" w:hAnsi="Wingdings" w:hint="default"/>
       </w:rPr>
     </w:lvl>
-    <w:lvl w:ilvl="3" w:tplc="08090001" w:tentative="1">
+    <w:lvl w:ilvl="3">
       <w:start w:val="1"/>
       <w:numFmt w:val="bullet"/>
       <w:lvlText w:val=""/>
       <w:lvlJc w:val="left"/>
       <w:pPr>
-        <w:ind w:left="4014" w:hanging="360"/>
+        <w:tabs>
+          <w:tab w:val="num" w:pos="1856"/>
+        </w:tabs>
+        <w:ind w:left="1856" w:hanging="284"/>
       </w:pPr>
       <w:rPr>
         <w:rFonts w:ascii="Symbol" w:hAnsi="Symbol" w:hint="default"/>
       </w:rPr>
     </w:lvl>
-    <w:lvl w:ilvl="4" w:tplc="08090003" w:tentative="1">
-      <w:start w:val="1"/>
-      <w:numFmt w:val="bullet"/>
-      <w:lvlText w:val="o"/>
-      <w:lvlJc w:val="left"/>
-      <w:pPr>
-        <w:ind w:left="4734" w:hanging="360"/>
-      </w:pPr>
-      <w:rPr>
-        <w:rFonts w:ascii="Courier New" w:hAnsi="Courier New" w:cs="Courier New" w:hint="default"/>
-      </w:rPr>
-    </w:lvl>
-    <w:lvl w:ilvl="5" w:tplc="08090005" w:tentative="1">
+    <w:lvl w:ilvl="4">
+      <w:start w:val="1"/>
+      <w:numFmt w:val="bullet"/>
+      <w:lvlText w:val=""/>
+      <w:lvlJc w:val="left"/>
+      <w:pPr>
+        <w:tabs>
+          <w:tab w:val="num" w:pos="2140"/>
+        </w:tabs>
+        <w:ind w:left="2140" w:hanging="284"/>
+      </w:pPr>
+      <w:rPr>
+        <w:rFonts w:ascii="Symbol" w:hAnsi="Symbol" w:hint="default"/>
+      </w:rPr>
+    </w:lvl>
+    <w:lvl w:ilvl="5">
+      <w:start w:val="1"/>
+      <w:numFmt w:val="bullet"/>
+      <w:lvlText w:val=""/>
+      <w:lvlJc w:val="left"/>
+      <w:pPr>
+        <w:tabs>
+          <w:tab w:val="num" w:pos="2424"/>
+        </w:tabs>
+        <w:ind w:left="2424" w:hanging="284"/>
+      </w:pPr>
+      <w:rPr>
+        <w:rFonts w:ascii="Wingdings" w:hAnsi="Wingdings" w:hint="default"/>
+      </w:rPr>
+    </w:lvl>
+    <w:lvl w:ilvl="6">
       <w:start w:val="1"/>
       <w:numFmt w:val="bullet"/>
       <w:lvlText w:val=""/>
       <w:lvlJc w:val="left"/>
       <w:pPr>
-        <w:ind w:left="5454" w:hanging="360"/>
+        <w:tabs>
+          <w:tab w:val="num" w:pos="2708"/>
+        </w:tabs>
+        <w:ind w:left="2708" w:hanging="284"/>
       </w:pPr>
       <w:rPr>
         <w:rFonts w:ascii="Wingdings" w:hAnsi="Wingdings" w:hint="default"/>
       </w:rPr>
     </w:lvl>
-    <w:lvl w:ilvl="6" w:tplc="08090001" w:tentative="1">
+    <w:lvl w:ilvl="7">
       <w:start w:val="1"/>
       <w:numFmt w:val="bullet"/>
       <w:lvlText w:val=""/>
       <w:lvlJc w:val="left"/>
       <w:pPr>
-        <w:ind w:left="6174" w:hanging="360"/>
+        <w:tabs>
+          <w:tab w:val="num" w:pos="2992"/>
+        </w:tabs>
+        <w:ind w:left="2992" w:hanging="284"/>
       </w:pPr>
       <w:rPr>
         <w:rFonts w:ascii="Symbol" w:hAnsi="Symbol" w:hint="default"/>
       </w:rPr>
     </w:lvl>
-    <w:lvl w:ilvl="7" w:tplc="08090003" w:tentative="1">
-      <w:start w:val="1"/>
-      <w:numFmt w:val="bullet"/>
-      <w:lvlText w:val="o"/>
-      <w:lvlJc w:val="left"/>
-      <w:pPr>
-        <w:ind w:left="6894" w:hanging="360"/>
-      </w:pPr>
-      <w:rPr>
-        <w:rFonts w:ascii="Courier New" w:hAnsi="Courier New" w:cs="Courier New" w:hint="default"/>
-      </w:rPr>
-    </w:lvl>
-    <w:lvl w:ilvl="8" w:tplc="08090005" w:tentative="1">
-      <w:start w:val="1"/>
-      <w:numFmt w:val="bullet"/>
-      <w:lvlText w:val=""/>
-      <w:lvlJc w:val="left"/>
-      <w:pPr>
-        <w:ind w:left="7614" w:hanging="360"/>
-      </w:pPr>
-      <w:rPr>
-        <w:rFonts w:ascii="Wingdings" w:hAnsi="Wingdings" w:hint="default"/>
+    <w:lvl w:ilvl="8">
+      <w:start w:val="1"/>
+      <w:numFmt w:val="bullet"/>
+      <w:lvlText w:val=""/>
+      <w:lvlJc w:val="left"/>
+      <w:pPr>
+        <w:tabs>
+          <w:tab w:val="num" w:pos="3276"/>
+        </w:tabs>
+        <w:ind w:left="3276" w:hanging="284"/>
+      </w:pPr>
+      <w:rPr>
+        <w:rFonts w:ascii="Symbol" w:hAnsi="Symbol" w:hint="default"/>
       </w:rPr>
     </w:lvl>
   </w:abstractNum>
-  <w:num w:numId="1" w16cid:durableId="230047613">
-    <w:abstractNumId w:val="7"/>
+  <w:num w:numId="1" w16cid:durableId="1030110677">
+    <w:abstractNumId w:val="11"/>
     <w:lvlOverride w:ilvl="0">
       <w:startOverride w:val="1"/>
     </w:lvlOverride>
   </w:num>
-  <w:num w:numId="2" w16cid:durableId="216936550">
-    <w:abstractNumId w:val="3"/>
+  <w:num w:numId="2" w16cid:durableId="925769588">
+    <w:abstractNumId w:val="5"/>
     <w:lvlOverride w:ilvl="0">
       <w:startOverride w:val="1"/>
     </w:lvlOverride>
@@ -2290,32 +3388,149 @@
       <w:startOverride w:val="1"/>
     </w:lvlOverride>
   </w:num>
-  <w:num w:numId="3" w16cid:durableId="1024553682">
+  <w:num w:numId="3" w16cid:durableId="1035614924">
+    <w:abstractNumId w:val="4"/>
+  </w:num>
+  <w:num w:numId="4" w16cid:durableId="1911575539">
+    <w:abstractNumId w:val="13"/>
+  </w:num>
+  <w:num w:numId="5" w16cid:durableId="916669584">
+    <w:abstractNumId w:val="3"/>
+  </w:num>
+  <w:num w:numId="6" w16cid:durableId="1523058319">
+    <w:abstractNumId w:val="6"/>
+  </w:num>
+  <w:num w:numId="7" w16cid:durableId="1887764544">
+    <w:abstractNumId w:val="7"/>
+  </w:num>
+  <w:num w:numId="8" w16cid:durableId="1127119901">
+    <w:abstractNumId w:val="9"/>
+  </w:num>
+  <w:num w:numId="9" w16cid:durableId="634986859">
+    <w:abstractNumId w:val="5"/>
+  </w:num>
+  <w:num w:numId="10" w16cid:durableId="82144552">
     <w:abstractNumId w:val="2"/>
   </w:num>
-  <w:num w:numId="4" w16cid:durableId="138114720">
+  <w:num w:numId="11" w16cid:durableId="1333873134">
+    <w:abstractNumId w:val="2"/>
+  </w:num>
+  <w:num w:numId="12" w16cid:durableId="1718700518">
+    <w:abstractNumId w:val="12"/>
+  </w:num>
+  <w:num w:numId="13" w16cid:durableId="1455715906">
+    <w:abstractNumId w:val="15"/>
+  </w:num>
+  <w:num w:numId="14" w16cid:durableId="1911692764">
+    <w:abstractNumId w:val="15"/>
+  </w:num>
+  <w:num w:numId="15" w16cid:durableId="928586770">
+    <w:abstractNumId w:val="15"/>
+  </w:num>
+  <w:num w:numId="16" w16cid:durableId="659621240">
+    <w:abstractNumId w:val="0"/>
+  </w:num>
+  <w:num w:numId="17" w16cid:durableId="1804620933">
+    <w:abstractNumId w:val="0"/>
+  </w:num>
+  <w:num w:numId="18" w16cid:durableId="1049960762">
+    <w:abstractNumId w:val="0"/>
+  </w:num>
+  <w:num w:numId="19" w16cid:durableId="1430195782">
+    <w:abstractNumId w:val="14"/>
+  </w:num>
+  <w:num w:numId="20" w16cid:durableId="1227716678">
+    <w:abstractNumId w:val="14"/>
+  </w:num>
+  <w:num w:numId="21" w16cid:durableId="1590000841">
+    <w:abstractNumId w:val="14"/>
+  </w:num>
+  <w:num w:numId="22" w16cid:durableId="1903716363">
+    <w:abstractNumId w:val="14"/>
+  </w:num>
+  <w:num w:numId="23" w16cid:durableId="700787341">
+    <w:abstractNumId w:val="10"/>
+  </w:num>
+  <w:num w:numId="24" w16cid:durableId="478352003">
+    <w:abstractNumId w:val="10"/>
+  </w:num>
+  <w:num w:numId="25" w16cid:durableId="1860317605">
     <w:abstractNumId w:val="8"/>
   </w:num>
-  <w:num w:numId="5" w16cid:durableId="1941255747">
+  <w:num w:numId="26" w16cid:durableId="839002566">
+    <w:abstractNumId w:val="8"/>
+  </w:num>
+  <w:num w:numId="27" w16cid:durableId="1097335323">
     <w:abstractNumId w:val="1"/>
+    <w:lvlOverride w:ilvl="0">
+      <w:startOverride w:val="1"/>
+    </w:lvlOverride>
+    <w:lvlOverride w:ilvl="1">
+      <w:startOverride w:val="1"/>
+    </w:lvlOverride>
+    <w:lvlOverride w:ilvl="2">
+      <w:startOverride w:val="1"/>
+    </w:lvlOverride>
+    <w:lvlOverride w:ilvl="3">
+      <w:startOverride w:val="1"/>
+    </w:lvlOverride>
+    <w:lvlOverride w:ilvl="4">
+      <w:startOverride w:val="1"/>
+    </w:lvlOverride>
+    <w:lvlOverride w:ilvl="5">
+      <w:startOverride w:val="1"/>
+    </w:lvlOverride>
+    <w:lvlOverride w:ilvl="6">
+      <w:startOverride w:val="1"/>
+    </w:lvlOverride>
+    <w:lvlOverride w:ilvl="7">
+      <w:startOverride w:val="1"/>
+    </w:lvlOverride>
+    <w:lvlOverride w:ilvl="8">
+      <w:startOverride w:val="1"/>
+    </w:lvlOverride>
   </w:num>
-  <w:num w:numId="6" w16cid:durableId="1420714897">
-    <w:abstractNumId w:val="4"/>
+  <w:num w:numId="28" w16cid:durableId="835144280">
+    <w:abstractNumId w:val="15"/>
   </w:num>
-  <w:num w:numId="7" w16cid:durableId="2002197722">
-    <w:abstractNumId w:val="5"/>
+  <w:num w:numId="29" w16cid:durableId="883756018">
+    <w:abstractNumId w:val="15"/>
   </w:num>
-  <w:num w:numId="8" w16cid:durableId="995111835">
-    <w:abstractNumId w:val="6"/>
+  <w:num w:numId="30" w16cid:durableId="1802117698">
+    <w:abstractNumId w:val="15"/>
   </w:num>
-  <w:num w:numId="9" w16cid:durableId="851728185">
-    <w:abstractNumId w:val="3"/>
-  </w:num>
-  <w:num w:numId="10" w16cid:durableId="519247045">
+  <w:num w:numId="31" w16cid:durableId="2056737463">
     <w:abstractNumId w:val="0"/>
   </w:num>
-  <w:num w:numId="11" w16cid:durableId="2029942396">
+  <w:num w:numId="32" w16cid:durableId="1538079600">
     <w:abstractNumId w:val="0"/>
+  </w:num>
+  <w:num w:numId="33" w16cid:durableId="2119524045">
+    <w:abstractNumId w:val="0"/>
+  </w:num>
+  <w:num w:numId="34" w16cid:durableId="670986228">
+    <w:abstractNumId w:val="14"/>
+  </w:num>
+  <w:num w:numId="35" w16cid:durableId="609361377">
+    <w:abstractNumId w:val="14"/>
+  </w:num>
+  <w:num w:numId="36" w16cid:durableId="170612454">
+    <w:abstractNumId w:val="14"/>
+  </w:num>
+  <w:num w:numId="37" w16cid:durableId="634020042">
+    <w:abstractNumId w:val="14"/>
+  </w:num>
+  <w:num w:numId="38" w16cid:durableId="674770211">
+    <w:abstractNumId w:val="10"/>
+  </w:num>
+  <w:num w:numId="39" w16cid:durableId="1614290453">
+    <w:abstractNumId w:val="10"/>
+  </w:num>
+  <w:num w:numId="40" w16cid:durableId="1180003802">
+    <w:abstractNumId w:val="8"/>
+  </w:num>
+  <w:num w:numId="41" w16cid:durableId="811098357">
+    <w:abstractNumId w:val="8"/>
   </w:num>
   <w:numIdMacAtCleanup w:val="9"/>
 </w:numbering>
@@ -2719,7 +3934,7 @@
   <w:style w:type="paragraph" w:default="1" w:styleId="Normal">
     <w:name w:val="Normal"/>
     <w:qFormat/>
-    <w:rsid w:val="005A2895"/>
+    <w:rsid w:val="00931E14"/>
     <w:rPr>
       <w:rFonts w:ascii="Arial" w:hAnsi="Arial"/>
       <w:sz w:val="24"/>
@@ -2732,7 +3947,7 @@
     <w:link w:val="Heading1Char"/>
     <w:uiPriority w:val="9"/>
     <w:qFormat/>
-    <w:rsid w:val="00B1110B"/>
+    <w:rsid w:val="00931E14"/>
     <w:pPr>
       <w:keepNext/>
       <w:keepLines/>
@@ -2754,7 +3969,7 @@
     <w:link w:val="Heading2Char"/>
     <w:uiPriority w:val="9"/>
     <w:qFormat/>
-    <w:rsid w:val="00B1110B"/>
+    <w:rsid w:val="00931E14"/>
     <w:pPr>
       <w:keepNext/>
       <w:keepLines/>
@@ -2776,7 +3991,7 @@
     <w:link w:val="Heading3Char"/>
     <w:uiPriority w:val="9"/>
     <w:qFormat/>
-    <w:rsid w:val="00B1110B"/>
+    <w:rsid w:val="00931E14"/>
     <w:pPr>
       <w:outlineLvl w:val="2"/>
     </w:pPr>
@@ -2795,7 +4010,7 @@
     <w:link w:val="Heading4Char"/>
     <w:uiPriority w:val="9"/>
     <w:qFormat/>
-    <w:rsid w:val="00B1110B"/>
+    <w:rsid w:val="00931E14"/>
     <w:pPr>
       <w:outlineLvl w:val="3"/>
     </w:pPr>
@@ -2835,11 +4050,10 @@
     <w:name w:val="Publication Title"/>
     <w:basedOn w:val="Normal"/>
     <w:link w:val="PublicationTitleChar"/>
-    <w:autoRedefine/>
-    <w:qFormat/>
-    <w:rsid w:val="00B439BC"/>
+    <w:qFormat/>
+    <w:rsid w:val="00931E14"/>
     <w:pPr>
-      <w:spacing w:before="120" w:line="288" w:lineRule="auto"/>
+      <w:spacing w:before="120" w:line="312" w:lineRule="auto"/>
     </w:pPr>
     <w:rPr>
       <w:b/>
@@ -2851,12 +4065,8 @@
   <w:style w:type="paragraph" w:customStyle="1" w:styleId="Publicationsubtitle">
     <w:name w:val="Publication subtitle"/>
     <w:basedOn w:val="PublicationTitle"/>
-    <w:autoRedefine/>
-    <w:qFormat/>
-    <w:rsid w:val="00AC1AF0"/>
-    <w:pPr>
-      <w:spacing w:line="312" w:lineRule="auto"/>
-    </w:pPr>
+    <w:qFormat/>
+    <w:rsid w:val="00931E14"/>
     <w:rPr>
       <w:spacing w:val="0"/>
       <w:sz w:val="36"/>
@@ -2866,15 +4076,10 @@
     <w:name w:val="Publication date"/>
     <w:basedOn w:val="PublicationTitle"/>
     <w:link w:val="PublicationdateChar"/>
-    <w:autoRedefine/>
-    <w:qFormat/>
-    <w:rsid w:val="00B439BC"/>
-    <w:pPr>
-      <w:spacing w:line="312" w:lineRule="auto"/>
-    </w:pPr>
+    <w:qFormat/>
+    <w:rsid w:val="00931E14"/>
     <w:rPr>
       <w:b w:val="0"/>
-      <w:spacing w:val="0"/>
       <w:sz w:val="36"/>
     </w:rPr>
   </w:style>
@@ -2884,7 +4089,7 @@
     <w:uiPriority w:val="99"/>
     <w:semiHidden/>
     <w:locked/>
-    <w:rsid w:val="00677E3B"/>
+    <w:rsid w:val="00931E14"/>
     <w:rPr>
       <w:color w:val="808080"/>
     </w:rPr>
@@ -2894,10 +4099,10 @@
     <w:basedOn w:val="Normal"/>
     <w:link w:val="HeaderChar"/>
     <w:uiPriority w:val="99"/>
-    <w:rsid w:val="00B172C3"/>
+    <w:rsid w:val="00931E14"/>
     <w:pPr>
       <w:tabs>
-        <w:tab w:val="right" w:pos="8959"/>
+        <w:tab w:val="right" w:pos="9752"/>
       </w:tabs>
       <w:spacing w:after="0"/>
     </w:pPr>
@@ -2907,7 +4112,7 @@
     <w:basedOn w:val="DefaultParagraphFont"/>
     <w:link w:val="Header"/>
     <w:uiPriority w:val="99"/>
-    <w:rsid w:val="00B172C3"/>
+    <w:rsid w:val="00931E14"/>
     <w:rPr>
       <w:rFonts w:ascii="Arial" w:hAnsi="Arial"/>
       <w:sz w:val="24"/>
@@ -2918,7 +4123,7 @@
     <w:basedOn w:val="Normal"/>
     <w:link w:val="FooterChar"/>
     <w:uiPriority w:val="99"/>
-    <w:rsid w:val="00045D32"/>
+    <w:rsid w:val="00931E14"/>
     <w:pPr>
       <w:tabs>
         <w:tab w:val="center" w:pos="4513"/>
@@ -2932,7 +4137,7 @@
     <w:basedOn w:val="DefaultParagraphFont"/>
     <w:link w:val="Footer"/>
     <w:uiPriority w:val="99"/>
-    <w:rsid w:val="007867C4"/>
+    <w:rsid w:val="00931E14"/>
     <w:rPr>
       <w:rFonts w:ascii="Arial" w:hAnsi="Arial"/>
       <w:sz w:val="24"/>
@@ -2943,7 +4148,7 @@
     <w:basedOn w:val="Normal"/>
     <w:link w:val="TableHeadChar"/>
     <w:qFormat/>
-    <w:rsid w:val="00B1110B"/>
+    <w:rsid w:val="00931E14"/>
     <w:pPr>
       <w:spacing w:before="20" w:after="20" w:line="288" w:lineRule="auto"/>
     </w:pPr>
@@ -2958,7 +4163,7 @@
     <w:basedOn w:val="TableHead"/>
     <w:link w:val="TableBodyChar"/>
     <w:qFormat/>
-    <w:rsid w:val="00B1110B"/>
+    <w:rsid w:val="00931E14"/>
     <w:rPr>
       <w:b w:val="0"/>
       <w:color w:val="262626" w:themeColor="text1" w:themeTint="D9"/>
@@ -2971,7 +4176,7 @@
     <w:semiHidden/>
     <w:qFormat/>
     <w:locked/>
-    <w:rsid w:val="00B1110B"/>
+    <w:rsid w:val="00931E14"/>
     <w:pPr>
       <w:spacing w:before="480" w:line="320" w:lineRule="exact"/>
     </w:pPr>
@@ -2984,7 +4189,7 @@
     <w:basedOn w:val="Heading1Char"/>
     <w:link w:val="ContentsHeader"/>
     <w:semiHidden/>
-    <w:rsid w:val="00B1110B"/>
+    <w:rsid w:val="00931E14"/>
     <w:rPr>
       <w:rFonts w:ascii="Arial" w:eastAsiaTheme="majorEastAsia" w:hAnsi="Arial" w:cstheme="majorBidi"/>
       <w:b/>
@@ -2997,7 +4202,7 @@
     <w:name w:val="Table Head Char"/>
     <w:basedOn w:val="DefaultParagraphFont"/>
     <w:link w:val="TableHead"/>
-    <w:rsid w:val="00B1110B"/>
+    <w:rsid w:val="00931E14"/>
     <w:rPr>
       <w:rFonts w:ascii="Arial" w:hAnsi="Arial"/>
       <w:b/>
@@ -3010,7 +4215,7 @@
     <w:name w:val="Table Body Char"/>
     <w:basedOn w:val="TableHeadChar"/>
     <w:link w:val="TableBody"/>
-    <w:rsid w:val="00B1110B"/>
+    <w:rsid w:val="00931E14"/>
     <w:rPr>
       <w:rFonts w:ascii="Arial" w:hAnsi="Arial"/>
       <w:b w:val="0"/>
@@ -3024,7 +4229,7 @@
     <w:basedOn w:val="DefaultParagraphFont"/>
     <w:link w:val="Heading1"/>
     <w:uiPriority w:val="9"/>
-    <w:rsid w:val="00B1110B"/>
+    <w:rsid w:val="00931E14"/>
     <w:rPr>
       <w:rFonts w:ascii="Arial" w:eastAsiaTheme="majorEastAsia" w:hAnsi="Arial" w:cstheme="majorBidi"/>
       <w:b/>
@@ -3038,7 +4243,7 @@
     <w:basedOn w:val="DefaultParagraphFont"/>
     <w:link w:val="Heading2"/>
     <w:uiPriority w:val="9"/>
-    <w:rsid w:val="00B1110B"/>
+    <w:rsid w:val="00931E14"/>
     <w:rPr>
       <w:rFonts w:ascii="Arial" w:eastAsiaTheme="majorEastAsia" w:hAnsi="Arial" w:cstheme="majorBidi"/>
       <w:b/>
@@ -3052,7 +4257,7 @@
     <w:basedOn w:val="DefaultParagraphFont"/>
     <w:link w:val="Heading3"/>
     <w:uiPriority w:val="9"/>
-    <w:rsid w:val="00B1110B"/>
+    <w:rsid w:val="00931E14"/>
     <w:rPr>
       <w:rFonts w:ascii="Arial" w:eastAsiaTheme="majorEastAsia" w:hAnsi="Arial" w:cs="Arial"/>
       <w:b/>
@@ -3067,7 +4272,7 @@
     <w:basedOn w:val="DefaultParagraphFont"/>
     <w:link w:val="Heading4"/>
     <w:uiPriority w:val="9"/>
-    <w:rsid w:val="00B1110B"/>
+    <w:rsid w:val="00931E14"/>
     <w:rPr>
       <w:rFonts w:ascii="Arial" w:eastAsiaTheme="majorEastAsia" w:hAnsi="Arial" w:cs="Arial"/>
       <w:b/>
@@ -3082,7 +4287,7 @@
     <w:aliases w:val="PHS table"/>
     <w:basedOn w:val="TableNormal"/>
     <w:uiPriority w:val="59"/>
-    <w:rsid w:val="009D3B28"/>
+    <w:rsid w:val="00931E14"/>
     <w:pPr>
       <w:spacing w:after="0" w:line="240" w:lineRule="auto"/>
     </w:pPr>
@@ -3135,7 +4340,7 @@
     <w:name w:val="Table or chart caption"/>
     <w:basedOn w:val="Normal"/>
     <w:qFormat/>
-    <w:rsid w:val="00B1110B"/>
+    <w:rsid w:val="00931E14"/>
     <w:pPr>
       <w:spacing w:before="360" w:after="0"/>
     </w:pPr>
@@ -3153,7 +4358,7 @@
     <w:basedOn w:val="DefaultParagraphFont"/>
     <w:uiPriority w:val="1"/>
     <w:qFormat/>
-    <w:rsid w:val="00B1110B"/>
+    <w:rsid w:val="00931E14"/>
     <w:rPr>
       <w:rFonts w:cs="Arial"/>
       <w:vertAlign w:val="superscript"/>
@@ -3166,7 +4371,7 @@
     <w:semiHidden/>
     <w:qFormat/>
     <w:locked/>
-    <w:rsid w:val="00B1110B"/>
+    <w:rsid w:val="00931E14"/>
     <w:pPr>
       <w:ind w:left="720"/>
       <w:contextualSpacing/>
@@ -3176,12 +4381,11 @@
     <w:name w:val="Bullet 1"/>
     <w:basedOn w:val="ListParagraph"/>
     <w:qFormat/>
-    <w:rsid w:val="002961B4"/>
+    <w:rsid w:val="00931E14"/>
     <w:pPr>
       <w:numPr>
-        <w:numId w:val="3"/>
+        <w:numId w:val="30"/>
       </w:numPr>
-      <w:ind w:left="680" w:hanging="340"/>
       <w:contextualSpacing w:val="0"/>
     </w:pPr>
   </w:style>
@@ -3189,12 +4393,11 @@
     <w:name w:val="Bullet 2"/>
     <w:basedOn w:val="Bullet1"/>
     <w:qFormat/>
-    <w:rsid w:val="003504BB"/>
+    <w:rsid w:val="00931E14"/>
     <w:pPr>
       <w:numPr>
-        <w:numId w:val="4"/>
+        <w:ilvl w:val="1"/>
       </w:numPr>
-      <w:ind w:left="1247" w:hanging="340"/>
     </w:pPr>
   </w:style>
   <w:style w:type="character" w:customStyle="1" w:styleId="Tablebodyde-emphasis">
@@ -3203,7 +4406,7 @@
     <w:uiPriority w:val="1"/>
     <w:qFormat/>
     <w:locked/>
-    <w:rsid w:val="00EB348A"/>
+    <w:rsid w:val="00931E14"/>
     <w:rPr>
       <w:color w:val="595959"/>
     </w:rPr>
@@ -3213,7 +4416,7 @@
     <w:basedOn w:val="DefaultParagraphFont"/>
     <w:uiPriority w:val="1"/>
     <w:qFormat/>
-    <w:rsid w:val="00B1110B"/>
+    <w:rsid w:val="00931E14"/>
     <w:rPr>
       <w:rFonts w:cs="Arial"/>
       <w:b/>
@@ -3229,7 +4432,7 @@
     <w:semiHidden/>
     <w:qFormat/>
     <w:locked/>
-    <w:rsid w:val="00B1110B"/>
+    <w:rsid w:val="00931E14"/>
     <w:pPr>
       <w:spacing w:after="120" w:line="320" w:lineRule="exact"/>
     </w:pPr>
@@ -3243,7 +4446,7 @@
     <w:basedOn w:val="DefaultParagraphFont"/>
     <w:link w:val="Hyperlink1"/>
     <w:semiHidden/>
-    <w:rsid w:val="00B1110B"/>
+    <w:rsid w:val="00931E14"/>
     <w:rPr>
       <w:rFonts w:ascii="Arial" w:hAnsi="Arial"/>
       <w:color w:val="964091"/>
@@ -3255,7 +4458,7 @@
     <w:name w:val="Cover disclaimer"/>
     <w:basedOn w:val="Normal"/>
     <w:qFormat/>
-    <w:rsid w:val="004C6DF6"/>
+    <w:rsid w:val="00931E14"/>
     <w:pPr>
       <w:spacing w:after="0"/>
     </w:pPr>
@@ -3270,7 +4473,7 @@
     <w:next w:val="Normal"/>
     <w:uiPriority w:val="39"/>
     <w:qFormat/>
-    <w:rsid w:val="00FB6451"/>
+    <w:rsid w:val="00931E14"/>
     <w:pPr>
       <w:spacing w:before="0" w:after="120"/>
       <w:outlineLvl w:val="9"/>
@@ -3285,11 +4488,11 @@
     <w:name w:val="Hyperlink"/>
     <w:basedOn w:val="DefaultParagraphFont"/>
     <w:uiPriority w:val="99"/>
-    <w:rsid w:val="003A082D"/>
+    <w:rsid w:val="00931E14"/>
     <w:rPr>
       <w:b/>
       <w:bCs/>
-      <w:color w:val="43358B"/>
+      <w:color w:val="005C99"/>
     </w:rPr>
   </w:style>
   <w:style w:type="character" w:customStyle="1" w:styleId="UnresolvedMention1">
@@ -3298,7 +4501,7 @@
     <w:uiPriority w:val="99"/>
     <w:semiHidden/>
     <w:locked/>
-    <w:rsid w:val="007F23D8"/>
+    <w:rsid w:val="00931E14"/>
     <w:rPr>
       <w:color w:val="605E5C"/>
       <w:shd w:val="clear" w:color="auto" w:fill="E1DFDD"/>
@@ -3308,9 +4511,8 @@
     <w:name w:val="toc 1"/>
     <w:basedOn w:val="Normal"/>
     <w:next w:val="TOC2"/>
-    <w:autoRedefine/>
     <w:uiPriority w:val="39"/>
-    <w:rsid w:val="003B25C2"/>
+    <w:rsid w:val="00931E14"/>
     <w:pPr>
       <w:tabs>
         <w:tab w:val="right" w:pos="8902"/>
@@ -3326,9 +4528,8 @@
     <w:name w:val="toc 2"/>
     <w:basedOn w:val="TOC1"/>
     <w:next w:val="TOC3"/>
-    <w:autoRedefine/>
     <w:uiPriority w:val="39"/>
-    <w:rsid w:val="00D97634"/>
+    <w:rsid w:val="00931E14"/>
     <w:pPr>
       <w:ind w:left="240"/>
     </w:pPr>
@@ -3337,9 +4538,8 @@
     <w:name w:val="toc 3"/>
     <w:basedOn w:val="TOC2"/>
     <w:next w:val="TOC4"/>
-    <w:autoRedefine/>
     <w:uiPriority w:val="39"/>
-    <w:rsid w:val="000D322E"/>
+    <w:rsid w:val="00931E14"/>
     <w:pPr>
       <w:ind w:left="480"/>
     </w:pPr>
@@ -3347,9 +4547,8 @@
   <w:style w:type="paragraph" w:styleId="TOC4">
     <w:name w:val="toc 4"/>
     <w:basedOn w:val="TOC3"/>
-    <w:autoRedefine/>
     <w:uiPriority w:val="39"/>
-    <w:rsid w:val="000D322E"/>
+    <w:rsid w:val="00931E14"/>
     <w:pPr>
       <w:ind w:left="720"/>
     </w:pPr>
@@ -3360,10 +4559,10 @@
     <w:next w:val="Normal"/>
     <w:link w:val="Heading1numberedChar"/>
     <w:qFormat/>
-    <w:rsid w:val="008E5F4B"/>
+    <w:rsid w:val="00931E14"/>
     <w:pPr>
       <w:numPr>
-        <w:numId w:val="8"/>
+        <w:numId w:val="37"/>
       </w:numPr>
     </w:pPr>
   </w:style>
@@ -3373,11 +4572,11 @@
     <w:next w:val="Normal"/>
     <w:link w:val="Heading2numberedChar"/>
     <w:qFormat/>
-    <w:rsid w:val="008E5F4B"/>
+    <w:rsid w:val="00931E14"/>
     <w:pPr>
       <w:numPr>
         <w:ilvl w:val="1"/>
-        <w:numId w:val="8"/>
+        <w:numId w:val="37"/>
       </w:numPr>
     </w:pPr>
   </w:style>
@@ -3385,7 +4584,7 @@
     <w:name w:val="Normal indented"/>
     <w:basedOn w:val="Normal"/>
     <w:qFormat/>
-    <w:rsid w:val="00B1110B"/>
+    <w:rsid w:val="00931E14"/>
     <w:pPr>
       <w:ind w:left="851"/>
     </w:pPr>
@@ -3396,11 +4595,11 @@
     <w:next w:val="Normal"/>
     <w:link w:val="Heading3numberedChar"/>
     <w:qFormat/>
-    <w:rsid w:val="008E5F4B"/>
+    <w:rsid w:val="00931E14"/>
     <w:pPr>
       <w:numPr>
         <w:ilvl w:val="2"/>
-        <w:numId w:val="8"/>
+        <w:numId w:val="37"/>
       </w:numPr>
     </w:pPr>
   </w:style>
@@ -3410,11 +4609,11 @@
     <w:next w:val="Normal"/>
     <w:link w:val="Heading4numberedChar"/>
     <w:qFormat/>
-    <w:rsid w:val="008E5F4B"/>
+    <w:rsid w:val="00931E14"/>
     <w:pPr>
       <w:numPr>
         <w:ilvl w:val="3"/>
-        <w:numId w:val="8"/>
+        <w:numId w:val="37"/>
       </w:numPr>
     </w:pPr>
     <w:rPr>
@@ -3426,7 +4625,7 @@
     <w:basedOn w:val="Normal"/>
     <w:link w:val="FootnoteTextChar"/>
     <w:uiPriority w:val="99"/>
-    <w:rsid w:val="00F85704"/>
+    <w:rsid w:val="00931E14"/>
     <w:pPr>
       <w:tabs>
         <w:tab w:val="left" w:pos="284"/>
@@ -3434,27 +4633,23 @@
       <w:spacing w:after="120"/>
       <w:ind w:left="340" w:hanging="340"/>
     </w:pPr>
-    <w:rPr>
-      <w:szCs w:val="24"/>
-    </w:rPr>
   </w:style>
   <w:style w:type="character" w:customStyle="1" w:styleId="FootnoteTextChar">
     <w:name w:val="Footnote Text Char"/>
     <w:basedOn w:val="DefaultParagraphFont"/>
     <w:link w:val="FootnoteText"/>
     <w:uiPriority w:val="99"/>
-    <w:rsid w:val="00F85704"/>
+    <w:rsid w:val="00931E14"/>
     <w:rPr>
       <w:rFonts w:ascii="Arial" w:hAnsi="Arial"/>
       <w:sz w:val="24"/>
-      <w:szCs w:val="24"/>
     </w:rPr>
   </w:style>
   <w:style w:type="character" w:styleId="FootnoteReference">
     <w:name w:val="footnote reference"/>
     <w:basedOn w:val="DefaultParagraphFont"/>
     <w:uiPriority w:val="99"/>
-    <w:rsid w:val="00526937"/>
+    <w:rsid w:val="00931E14"/>
     <w:rPr>
       <w:vertAlign w:val="superscript"/>
     </w:rPr>
@@ -3463,22 +4658,21 @@
     <w:name w:val="Bullet 3"/>
     <w:basedOn w:val="Bullet2"/>
     <w:qFormat/>
-    <w:rsid w:val="003504BB"/>
+    <w:rsid w:val="00931E14"/>
     <w:pPr>
       <w:numPr>
-        <w:numId w:val="5"/>
+        <w:ilvl w:val="2"/>
       </w:numPr>
-      <w:ind w:left="1814" w:hanging="340"/>
     </w:pPr>
   </w:style>
   <w:style w:type="paragraph" w:customStyle="1" w:styleId="Bulletnumbered1123">
     <w:name w:val="Bullet numbered 1 (123)"/>
     <w:basedOn w:val="Normal"/>
     <w:qFormat/>
-    <w:rsid w:val="008E5F4B"/>
+    <w:rsid w:val="00931E14"/>
     <w:pPr>
       <w:numPr>
-        <w:numId w:val="7"/>
+        <w:numId w:val="33"/>
       </w:numPr>
     </w:pPr>
   </w:style>
@@ -3486,7 +4680,7 @@
     <w:name w:val="Bullet numbered 2 (abc)"/>
     <w:basedOn w:val="Bulletnumbered1123"/>
     <w:qFormat/>
-    <w:rsid w:val="008E5F4B"/>
+    <w:rsid w:val="00931E14"/>
     <w:pPr>
       <w:numPr>
         <w:ilvl w:val="1"/>
@@ -3497,18 +4691,18 @@
     <w:name w:val="FollowedHyperlink"/>
     <w:basedOn w:val="Hyperlink"/>
     <w:uiPriority w:val="99"/>
-    <w:rsid w:val="003A082D"/>
+    <w:rsid w:val="00931E14"/>
     <w:rPr>
       <w:b/>
       <w:bCs/>
-      <w:color w:val="43358B"/>
+      <w:color w:val="873B7F"/>
     </w:rPr>
   </w:style>
   <w:style w:type="character" w:customStyle="1" w:styleId="Heading1numberedChar">
     <w:name w:val="Heading 1 numbered Char"/>
     <w:basedOn w:val="Heading1Char"/>
     <w:link w:val="Heading1numbered"/>
-    <w:rsid w:val="008E5F4B"/>
+    <w:rsid w:val="00931E14"/>
     <w:rPr>
       <w:rFonts w:ascii="Arial" w:eastAsiaTheme="majorEastAsia" w:hAnsi="Arial" w:cstheme="majorBidi"/>
       <w:b/>
@@ -3521,7 +4715,7 @@
     <w:name w:val="Heading 2 numbered Char"/>
     <w:basedOn w:val="Heading2Char"/>
     <w:link w:val="Heading2numbered"/>
-    <w:rsid w:val="008E5F4B"/>
+    <w:rsid w:val="00931E14"/>
     <w:rPr>
       <w:rFonts w:ascii="Arial" w:eastAsiaTheme="majorEastAsia" w:hAnsi="Arial" w:cstheme="majorBidi"/>
       <w:b/>
@@ -3534,7 +4728,7 @@
     <w:name w:val="Heading 3 numbered Char"/>
     <w:basedOn w:val="Heading3Char"/>
     <w:link w:val="Heading3numbered"/>
-    <w:rsid w:val="008E5F4B"/>
+    <w:rsid w:val="00931E14"/>
     <w:rPr>
       <w:rFonts w:ascii="Arial" w:eastAsiaTheme="majorEastAsia" w:hAnsi="Arial" w:cs="Arial"/>
       <w:b/>
@@ -3548,7 +4742,7 @@
     <w:name w:val="Heading 4 numbered Char"/>
     <w:basedOn w:val="Heading4Char"/>
     <w:link w:val="Heading4numbered"/>
-    <w:rsid w:val="008E5F4B"/>
+    <w:rsid w:val="00931E14"/>
     <w:rPr>
       <w:rFonts w:ascii="Arial" w:eastAsiaTheme="majorEastAsia" w:hAnsi="Arial" w:cs="Arial"/>
       <w:b/>
@@ -3562,10 +4756,10 @@
     <w:name w:val="Table bullet 1"/>
     <w:basedOn w:val="TableBody"/>
     <w:qFormat/>
-    <w:rsid w:val="00B1110B"/>
+    <w:rsid w:val="00931E14"/>
     <w:pPr>
       <w:numPr>
-        <w:numId w:val="6"/>
+        <w:numId w:val="39"/>
       </w:numPr>
     </w:pPr>
   </w:style>
@@ -3573,19 +4767,18 @@
     <w:name w:val="Table bullet 2"/>
     <w:basedOn w:val="Tablebullet1"/>
     <w:qFormat/>
-    <w:rsid w:val="004C6DF6"/>
+    <w:rsid w:val="00931E14"/>
     <w:pPr>
       <w:numPr>
         <w:ilvl w:val="1"/>
       </w:numPr>
-      <w:ind w:left="947" w:hanging="357"/>
     </w:pPr>
   </w:style>
   <w:style w:type="paragraph" w:customStyle="1" w:styleId="Tablebodyrightalignedfornumbersonly">
     <w:name w:val="Table body right aligned (for numbers only)"/>
     <w:basedOn w:val="TableBody"/>
     <w:qFormat/>
-    <w:rsid w:val="00B1110B"/>
+    <w:rsid w:val="00931E14"/>
     <w:pPr>
       <w:jc w:val="right"/>
     </w:pPr>
@@ -3594,10 +4787,10 @@
     <w:name w:val="Page numbers"/>
     <w:basedOn w:val="Footer"/>
     <w:qFormat/>
-    <w:rsid w:val="00B1110B"/>
+    <w:rsid w:val="00931E14"/>
     <w:pPr>
       <w:pBdr>
-        <w:top w:val="single" w:sz="6" w:space="3" w:color="964091"/>
+        <w:top w:val="single" w:sz="6" w:space="3" w:color="3F3685" w:themeColor="text2"/>
       </w:pBdr>
       <w:jc w:val="right"/>
     </w:pPr>
@@ -3609,12 +4802,13 @@
     <w:name w:val="Cover footer"/>
     <w:basedOn w:val="Normal"/>
     <w:qFormat/>
-    <w:rsid w:val="00B172C3"/>
+    <w:rsid w:val="00931E14"/>
     <w:pPr>
       <w:tabs>
         <w:tab w:val="right" w:pos="8959"/>
       </w:tabs>
-      <w:spacing w:before="120" w:after="0" w:line="240" w:lineRule="auto"/>
+      <w:spacing w:before="120" w:after="0" w:line="312" w:lineRule="auto"/>
+      <w:ind w:right="964"/>
     </w:pPr>
     <w:rPr>
       <w:rFonts w:cs="Arial"/>
@@ -3629,7 +4823,7 @@
     <w:basedOn w:val="DefaultParagraphFont"/>
     <w:uiPriority w:val="1"/>
     <w:qFormat/>
-    <w:rsid w:val="00B1110B"/>
+    <w:rsid w:val="00931E14"/>
     <w:rPr>
       <w:i/>
     </w:rPr>
@@ -3639,7 +4833,7 @@
     <w:basedOn w:val="Italicspeciesnamesonly"/>
     <w:uiPriority w:val="1"/>
     <w:qFormat/>
-    <w:rsid w:val="00B1110B"/>
+    <w:rsid w:val="00931E14"/>
     <w:rPr>
       <w:b/>
       <w:i/>
@@ -3650,7 +4844,7 @@
     <w:basedOn w:val="Superscript"/>
     <w:uiPriority w:val="1"/>
     <w:qFormat/>
-    <w:rsid w:val="00B1110B"/>
+    <w:rsid w:val="00931E14"/>
     <w:rPr>
       <w:rFonts w:asciiTheme="minorHAnsi" w:hAnsiTheme="minorHAnsi" w:cs="Arial"/>
       <w:vertAlign w:val="subscript"/>
@@ -3663,7 +4857,7 @@
     <w:uiPriority w:val="99"/>
     <w:semiHidden/>
     <w:locked/>
-    <w:rsid w:val="0053195B"/>
+    <w:rsid w:val="00931E14"/>
     <w:pPr>
       <w:spacing w:after="0" w:line="240" w:lineRule="auto"/>
     </w:pPr>
@@ -3679,7 +4873,7 @@
     <w:link w:val="BalloonText"/>
     <w:uiPriority w:val="99"/>
     <w:semiHidden/>
-    <w:rsid w:val="0053195B"/>
+    <w:rsid w:val="00931E14"/>
     <w:rPr>
       <w:rFonts w:ascii="Segoe UI" w:hAnsi="Segoe UI" w:cs="Segoe UI"/>
       <w:sz w:val="18"/>
@@ -3688,14 +4882,17 @@
   </w:style>
   <w:style w:type="paragraph" w:customStyle="1" w:styleId="Headingtextbox">
     <w:name w:val="Heading textbox"/>
-    <w:basedOn w:val="Heading1"/>
-    <w:qFormat/>
-    <w:rsid w:val="00B1110B"/>
+    <w:qFormat/>
+    <w:rsid w:val="00931E14"/>
     <w:pPr>
-      <w:spacing w:before="0" w:after="120"/>
+      <w:spacing w:after="120"/>
     </w:pPr>
     <w:rPr>
+      <w:rFonts w:ascii="Arial" w:eastAsiaTheme="majorEastAsia" w:hAnsi="Arial" w:cstheme="majorBidi"/>
+      <w:b/>
+      <w:color w:val="43358B"/>
       <w:sz w:val="32"/>
+      <w:szCs w:val="36"/>
     </w:rPr>
   </w:style>
   <w:style w:type="paragraph" w:styleId="Quote">
@@ -3705,7 +4902,7 @@
     <w:link w:val="QuoteChar"/>
     <w:uiPriority w:val="29"/>
     <w:qFormat/>
-    <w:rsid w:val="00326F3D"/>
+    <w:rsid w:val="00931E14"/>
     <w:pPr>
       <w:pBdr>
         <w:top w:val="single" w:sz="8" w:space="10" w:color="964091"/>
@@ -3724,7 +4921,7 @@
     <w:basedOn w:val="DefaultParagraphFont"/>
     <w:link w:val="Quote"/>
     <w:uiPriority w:val="29"/>
-    <w:rsid w:val="00326F3D"/>
+    <w:rsid w:val="00931E14"/>
     <w:rPr>
       <w:rFonts w:ascii="Arial" w:hAnsi="Arial"/>
       <w:iCs/>
@@ -3737,7 +4934,7 @@
     <w:basedOn w:val="DefaultParagraphFont"/>
     <w:uiPriority w:val="1"/>
     <w:qFormat/>
-    <w:rsid w:val="00B1110B"/>
+    <w:rsid w:val="00931E14"/>
     <w:rPr>
       <w:bdr w:val="none" w:sz="0" w:space="0" w:color="auto"/>
       <w:shd w:val="clear" w:color="auto" w:fill="FFFF00"/>
@@ -3748,10 +4945,10 @@
     <w:basedOn w:val="DefaultParagraphFont"/>
     <w:uiPriority w:val="1"/>
     <w:qFormat/>
-    <w:rsid w:val="00B1110B"/>
+    <w:rsid w:val="00931E14"/>
     <w:rPr>
       <w:b/>
-      <w:color w:val="B50000"/>
+      <w:color w:val="FFFFFF" w:themeColor="background1"/>
       <w:sz w:val="28"/>
     </w:rPr>
   </w:style>
@@ -3760,7 +4957,7 @@
     <w:basedOn w:val="DefaultParagraphFont"/>
     <w:uiPriority w:val="1"/>
     <w:qFormat/>
-    <w:rsid w:val="00B1110B"/>
+    <w:rsid w:val="00931E14"/>
     <w:rPr>
       <w:b/>
       <w:bdr w:val="none" w:sz="0" w:space="0" w:color="auto"/>
@@ -3772,12 +4969,10 @@
     <w:basedOn w:val="DefaultParagraphFont"/>
     <w:uiPriority w:val="1"/>
     <w:qFormat/>
-    <w:rsid w:val="00672595"/>
+    <w:rsid w:val="00931E14"/>
     <w:rPr>
       <w:b/>
-      <w:color w:val="3F3685" w:themeColor="text2"/>
-      <w:u w:val="none"/>
-      <w:bdr w:val="none" w:sz="0" w:space="0" w:color="auto"/>
+      <w:color w:val="006EB8"/>
       <w:shd w:val="clear" w:color="auto" w:fill="FFFF00"/>
     </w:rPr>
   </w:style>
@@ -3786,7 +4981,7 @@
     <w:basedOn w:val="DefaultParagraphFont"/>
     <w:uiPriority w:val="1"/>
     <w:qFormat/>
-    <w:rsid w:val="00B1110B"/>
+    <w:rsid w:val="00931E14"/>
     <w:rPr>
       <w:bdr w:val="none" w:sz="0" w:space="0" w:color="auto"/>
       <w:shd w:val="clear" w:color="auto" w:fill="D9D9D9" w:themeFill="background1" w:themeFillShade="D9"/>
@@ -3797,12 +4992,10 @@
     <w:basedOn w:val="DefaultParagraphFont"/>
     <w:uiPriority w:val="1"/>
     <w:qFormat/>
-    <w:rsid w:val="00672595"/>
+    <w:rsid w:val="00931E14"/>
     <w:rPr>
       <w:b/>
-      <w:color w:val="3F3685" w:themeColor="text2"/>
-      <w:u w:val="none"/>
-      <w:bdr w:val="none" w:sz="0" w:space="0" w:color="auto"/>
+      <w:color w:val="006EB8"/>
       <w:shd w:val="clear" w:color="auto" w:fill="D9D9D9" w:themeFill="background1" w:themeFillShade="D9"/>
     </w:rPr>
   </w:style>
@@ -3811,7 +5004,7 @@
     <w:basedOn w:val="DefaultParagraphFont"/>
     <w:uiPriority w:val="1"/>
     <w:qFormat/>
-    <w:rsid w:val="00B1110B"/>
+    <w:rsid w:val="00931E14"/>
     <w:rPr>
       <w:b/>
       <w:bdr w:val="none" w:sz="0" w:space="0" w:color="auto"/>
@@ -3824,7 +5017,7 @@
     <w:uiPriority w:val="99"/>
     <w:semiHidden/>
     <w:locked/>
-    <w:rsid w:val="005D016F"/>
+    <w:rsid w:val="00931E14"/>
     <w:rPr>
       <w:sz w:val="16"/>
       <w:szCs w:val="16"/>
@@ -3837,7 +5030,7 @@
     <w:uiPriority w:val="99"/>
     <w:semiHidden/>
     <w:locked/>
-    <w:rsid w:val="005D016F"/>
+    <w:rsid w:val="00931E14"/>
     <w:pPr>
       <w:spacing w:line="240" w:lineRule="auto"/>
     </w:pPr>
@@ -3852,7 +5045,7 @@
     <w:link w:val="CommentText"/>
     <w:uiPriority w:val="99"/>
     <w:semiHidden/>
-    <w:rsid w:val="005D016F"/>
+    <w:rsid w:val="00931E14"/>
     <w:rPr>
       <w:rFonts w:ascii="Arial" w:hAnsi="Arial"/>
       <w:sz w:val="20"/>
@@ -3867,7 +5060,7 @@
     <w:uiPriority w:val="99"/>
     <w:semiHidden/>
     <w:locked/>
-    <w:rsid w:val="005D016F"/>
+    <w:rsid w:val="00931E14"/>
     <w:rPr>
       <w:b/>
       <w:bCs/>
@@ -3879,7 +5072,7 @@
     <w:link w:val="CommentSubject"/>
     <w:uiPriority w:val="99"/>
     <w:semiHidden/>
-    <w:rsid w:val="005D016F"/>
+    <w:rsid w:val="00931E14"/>
     <w:rPr>
       <w:rFonts w:ascii="Arial" w:hAnsi="Arial"/>
       <w:b/>
@@ -3892,10 +5085,10 @@
     <w:name w:val="Table bullet numbered 1 (123)"/>
     <w:basedOn w:val="TableBody"/>
     <w:qFormat/>
-    <w:rsid w:val="008E5F4B"/>
+    <w:rsid w:val="00931E14"/>
     <w:pPr>
       <w:numPr>
-        <w:numId w:val="9"/>
+        <w:numId w:val="41"/>
       </w:numPr>
       <w:tabs>
         <w:tab w:val="left" w:pos="720"/>
@@ -3906,7 +5099,7 @@
     <w:name w:val="Table bullet numbered 2 (abc)"/>
     <w:basedOn w:val="Tablebulletnumbered1123"/>
     <w:qFormat/>
-    <w:rsid w:val="008E5F4B"/>
+    <w:rsid w:val="00931E14"/>
     <w:pPr>
       <w:numPr>
         <w:ilvl w:val="1"/>
@@ -3922,7 +5115,7 @@
     <w:uiPriority w:val="99"/>
     <w:semiHidden/>
     <w:locked/>
-    <w:rsid w:val="008B3462"/>
+    <w:rsid w:val="00931E14"/>
     <w:rPr>
       <w:color w:val="605E5C"/>
       <w:shd w:val="clear" w:color="auto" w:fill="E1DFDD"/>
@@ -3932,7 +5125,7 @@
     <w:name w:val="Bullet numbered 3 (iii)"/>
     <w:basedOn w:val="Bulletnumbered2abc"/>
     <w:qFormat/>
-    <w:rsid w:val="008E5F4B"/>
+    <w:rsid w:val="00931E14"/>
     <w:pPr>
       <w:numPr>
         <w:ilvl w:val="2"/>
@@ -3944,7 +5137,7 @@
     <w:basedOn w:val="Normal"/>
     <w:link w:val="EndnoteTextChar"/>
     <w:uiPriority w:val="99"/>
-    <w:rsid w:val="00483CAD"/>
+    <w:rsid w:val="00931E14"/>
     <w:pPr>
       <w:tabs>
         <w:tab w:val="left" w:pos="426"/>
@@ -3961,7 +5154,7 @@
     <w:basedOn w:val="DefaultParagraphFont"/>
     <w:link w:val="EndnoteText"/>
     <w:uiPriority w:val="99"/>
-    <w:rsid w:val="00483CAD"/>
+    <w:rsid w:val="00931E14"/>
     <w:rPr>
       <w:rFonts w:ascii="Arial" w:hAnsi="Arial"/>
       <w:sz w:val="24"/>
@@ -3972,7 +5165,7 @@
     <w:name w:val="endnote reference"/>
     <w:basedOn w:val="DefaultParagraphFont"/>
     <w:uiPriority w:val="99"/>
-    <w:rsid w:val="007C6BAA"/>
+    <w:rsid w:val="00931E14"/>
     <w:rPr>
       <w:vertAlign w:val="superscript"/>
     </w:rPr>
@@ -3982,18 +5175,18 @@
     <w:basedOn w:val="Hyperlink"/>
     <w:uiPriority w:val="1"/>
     <w:qFormat/>
-    <w:rsid w:val="007C48DB"/>
+    <w:rsid w:val="00931E14"/>
     <w:rPr>
       <w:b/>
       <w:bCs/>
-      <w:color w:val="43358B"/>
+      <w:color w:val="006EB8"/>
     </w:rPr>
   </w:style>
   <w:style w:type="paragraph" w:customStyle="1" w:styleId="Default">
     <w:name w:val="Default"/>
     <w:semiHidden/>
     <w:locked/>
-    <w:rsid w:val="00AE3D5E"/>
+    <w:rsid w:val="00931E14"/>
     <w:pPr>
       <w:autoSpaceDE w:val="0"/>
       <w:autoSpaceDN w:val="0"/>
@@ -4013,7 +5206,7 @@
     <w:uiPriority w:val="99"/>
     <w:semiHidden/>
     <w:locked/>
-    <w:rsid w:val="009C69C3"/>
+    <w:rsid w:val="00931E14"/>
     <w:rPr>
       <w:color w:val="605E5C"/>
       <w:shd w:val="clear" w:color="auto" w:fill="E1DFDD"/>
@@ -4023,7 +5216,7 @@
     <w:name w:val="Plain Table 5"/>
     <w:basedOn w:val="TableNormal"/>
     <w:uiPriority w:val="45"/>
-    <w:rsid w:val="00685741"/>
+    <w:rsid w:val="00931E14"/>
     <w:pPr>
       <w:spacing w:after="0" w:line="240" w:lineRule="auto"/>
     </w:pPr>
@@ -4143,7 +5336,7 @@
     <w:name w:val="*Image placement"/>
     <w:basedOn w:val="Normal"/>
     <w:qFormat/>
-    <w:rsid w:val="00CF4140"/>
+    <w:rsid w:val="00931E14"/>
     <w:pPr>
       <w:spacing w:after="360"/>
       <w:jc w:val="center"/>
@@ -4157,7 +5350,7 @@
     <w:name w:val="Textbox normal (left aligned)"/>
     <w:basedOn w:val="Normal"/>
     <w:qFormat/>
-    <w:rsid w:val="00CF1522"/>
+    <w:rsid w:val="00931E14"/>
     <w:pPr>
       <w:spacing w:after="120"/>
     </w:pPr>
@@ -4167,7 +5360,7 @@
     <w:basedOn w:val="Textboxnormalleftaligned"/>
     <w:qFormat/>
     <w:locked/>
-    <w:rsid w:val="00A76AB4"/>
+    <w:rsid w:val="00931E14"/>
     <w:pPr>
       <w:jc w:val="center"/>
     </w:pPr>
@@ -4177,7 +5370,7 @@
     <w:basedOn w:val="DefaultParagraphFont"/>
     <w:uiPriority w:val="1"/>
     <w:qFormat/>
-    <w:rsid w:val="00763FCD"/>
+    <w:rsid w:val="00931E14"/>
     <w:rPr>
       <w:vanish/>
     </w:rPr>
@@ -4188,7 +5381,7 @@
     <w:link w:val="GlossaryItemDescriptionChar"/>
     <w:qFormat/>
     <w:locked/>
-    <w:rsid w:val="00C50127"/>
+    <w:rsid w:val="00931E14"/>
     <w:rPr>
       <w:rFonts w:eastAsia="Calibri" w:cs="Times New Roman"/>
       <w:szCs w:val="24"/>
@@ -4199,7 +5392,7 @@
     <w:name w:val="Glossary Item Description Char"/>
     <w:basedOn w:val="DefaultParagraphFont"/>
     <w:link w:val="GlossaryItemDescription"/>
-    <w:rsid w:val="003B6ADC"/>
+    <w:rsid w:val="00931E14"/>
     <w:rPr>
       <w:rFonts w:ascii="Arial" w:eastAsia="Calibri" w:hAnsi="Arial" w:cs="Times New Roman"/>
       <w:sz w:val="24"/>
@@ -4213,9 +5406,9 @@
     <w:link w:val="GlossaryItemNameChar"/>
     <w:qFormat/>
     <w:locked/>
-    <w:rsid w:val="00C50127"/>
+    <w:rsid w:val="00931E14"/>
     <w:pPr>
-      <w:spacing w:before="120" w:after="120"/>
+      <w:spacing w:before="120" w:after="60"/>
     </w:pPr>
     <w:rPr>
       <w:rFonts w:eastAsia="Calibri" w:cs="Times New Roman"/>
@@ -4229,7 +5422,7 @@
     <w:name w:val="Glossary Item Name Char"/>
     <w:basedOn w:val="DefaultParagraphFont"/>
     <w:link w:val="GlossaryItemName"/>
-    <w:rsid w:val="003B6ADC"/>
+    <w:rsid w:val="00931E14"/>
     <w:rPr>
       <w:rFonts w:ascii="Arial" w:eastAsia="Calibri" w:hAnsi="Arial" w:cs="Times New Roman"/>
       <w:b/>
@@ -4245,7 +5438,7 @@
     <w:link w:val="Metadata-ItemDescriptionChar"/>
     <w:qFormat/>
     <w:locked/>
-    <w:rsid w:val="00C50127"/>
+    <w:rsid w:val="00931E14"/>
     <w:rPr>
       <w:rFonts w:eastAsia="Calibri" w:cs="Times New Roman"/>
       <w:szCs w:val="24"/>
@@ -4256,7 +5449,7 @@
     <w:name w:val="Metadata - Item Description Char"/>
     <w:basedOn w:val="DefaultParagraphFont"/>
     <w:link w:val="Metadata-ItemDescription"/>
-    <w:rsid w:val="003B6ADC"/>
+    <w:rsid w:val="00931E14"/>
     <w:rPr>
       <w:rFonts w:ascii="Arial" w:eastAsia="Calibri" w:hAnsi="Arial" w:cs="Times New Roman"/>
       <w:sz w:val="24"/>
@@ -4270,7 +5463,7 @@
     <w:link w:val="Metadata-ItemTitleChar"/>
     <w:qFormat/>
     <w:locked/>
-    <w:rsid w:val="00C50127"/>
+    <w:rsid w:val="00931E14"/>
     <w:pPr>
       <w:spacing w:before="120" w:after="120"/>
     </w:pPr>
@@ -4286,7 +5479,7 @@
     <w:name w:val="Metadata - Item Title Char"/>
     <w:basedOn w:val="DefaultParagraphFont"/>
     <w:link w:val="Metadata-ItemTitle"/>
-    <w:rsid w:val="003B6ADC"/>
+    <w:rsid w:val="00931E14"/>
     <w:rPr>
       <w:rFonts w:ascii="Arial" w:eastAsia="Calibri" w:hAnsi="Arial" w:cs="Times New Roman"/>
       <w:b/>
@@ -4301,7 +5494,7 @@
     <w:basedOn w:val="Normal"/>
     <w:link w:val="StatsDesignationEditorialuseonlyChar"/>
     <w:locked/>
-    <w:rsid w:val="00C50127"/>
+    <w:rsid w:val="00931E14"/>
     <w:rPr>
       <w:color w:val="FFFFFF" w:themeColor="background1"/>
       <w:sz w:val="28"/>
@@ -4311,7 +5504,7 @@
     <w:name w:val="Stats Designation (Editorial use only) Char"/>
     <w:basedOn w:val="DefaultParagraphFont"/>
     <w:link w:val="StatsDesignationEditorialuseonly"/>
-    <w:rsid w:val="003B6ADC"/>
+    <w:rsid w:val="00931E14"/>
     <w:rPr>
       <w:rFonts w:ascii="Arial" w:hAnsi="Arial"/>
       <w:color w:val="FFFFFF" w:themeColor="background1"/>
@@ -4323,7 +5516,7 @@
     <w:basedOn w:val="Publicationdate"/>
     <w:link w:val="StatsdesignationChar"/>
     <w:qFormat/>
-    <w:rsid w:val="00B439BC"/>
+    <w:rsid w:val="00931E14"/>
     <w:rPr>
       <w:sz w:val="28"/>
     </w:rPr>
@@ -4332,7 +5525,7 @@
     <w:name w:val="Publication Title Char"/>
     <w:basedOn w:val="DefaultParagraphFont"/>
     <w:link w:val="PublicationTitle"/>
-    <w:rsid w:val="00B439BC"/>
+    <w:rsid w:val="00931E14"/>
     <w:rPr>
       <w:rFonts w:ascii="Arial" w:hAnsi="Arial"/>
       <w:b/>
@@ -4345,7 +5538,7 @@
     <w:name w:val="Publication date Char"/>
     <w:basedOn w:val="PublicationTitleChar"/>
     <w:link w:val="Publicationdate"/>
-    <w:rsid w:val="00B439BC"/>
+    <w:rsid w:val="00931E14"/>
     <w:rPr>
       <w:rFonts w:ascii="Arial" w:hAnsi="Arial"/>
       <w:b w:val="0"/>
@@ -4358,7 +5551,7 @@
     <w:name w:val="Stats designation Char"/>
     <w:basedOn w:val="PublicationdateChar"/>
     <w:link w:val="Statsdesignation"/>
-    <w:rsid w:val="00B439BC"/>
+    <w:rsid w:val="00931E14"/>
     <w:rPr>
       <w:rFonts w:ascii="Arial" w:hAnsi="Arial"/>
       <w:b w:val="0"/>
@@ -4371,7 +5564,7 @@
     <w:name w:val="*Imprint page text (Editorial use only)"/>
     <w:basedOn w:val="Normal"/>
     <w:qFormat/>
-    <w:rsid w:val="000A08C9"/>
+    <w:rsid w:val="00931E14"/>
     <w:pPr>
       <w:tabs>
         <w:tab w:val="right" w:pos="8959"/>
@@ -4384,7 +5577,7 @@
     <w:basedOn w:val="hidePElogoEditoraluseonly"/>
     <w:uiPriority w:val="1"/>
     <w:qFormat/>
-    <w:rsid w:val="000A08C9"/>
+    <w:rsid w:val="00931E14"/>
     <w:rPr>
       <w:vanish w:val="0"/>
       <w:position w:val="0"/>
@@ -4395,10 +5588,229 @@
     <w:basedOn w:val="Normal"/>
     <w:next w:val="Normal"/>
     <w:qFormat/>
-    <w:rsid w:val="0018465F"/>
+    <w:rsid w:val="00931E14"/>
     <w:pPr>
       <w:ind w:left="-851"/>
     </w:pPr>
+  </w:style>
+  <w:style w:type="paragraph" w:styleId="Revision">
+    <w:name w:val="Revision"/>
+    <w:hidden/>
+    <w:uiPriority w:val="99"/>
+    <w:semiHidden/>
+    <w:rsid w:val="00C74B9D"/>
+    <w:pPr>
+      <w:spacing w:after="0" w:line="240" w:lineRule="auto"/>
+    </w:pPr>
+    <w:rPr>
+      <w:rFonts w:ascii="Arial" w:hAnsi="Arial"/>
+      <w:sz w:val="24"/>
+    </w:rPr>
+  </w:style>
+  <w:style w:type="character" w:customStyle="1" w:styleId="ImprintpageiconsEditorialuseonly">
+    <w:name w:val="*Imprint page icons (Editorial use only)"/>
+    <w:basedOn w:val="DefaultParagraphFont"/>
+    <w:uiPriority w:val="1"/>
+    <w:qFormat/>
+    <w:rsid w:val="00931E14"/>
+    <w:rPr>
+      <w:position w:val="-14"/>
+    </w:rPr>
+  </w:style>
+  <w:style w:type="character" w:customStyle="1" w:styleId="ImprintPHSlinkEditorialuseonly">
+    <w:name w:val="*Imprint PHS link (Editorial use only)"/>
+    <w:basedOn w:val="Hyperlink"/>
+    <w:uiPriority w:val="1"/>
+    <w:qFormat/>
+    <w:rsid w:val="00931E14"/>
+    <w:rPr>
+      <w:b/>
+      <w:bCs/>
+      <w:color w:val="006EB8"/>
+      <w:position w:val="-24"/>
+      <w:sz w:val="40"/>
+    </w:rPr>
+  </w:style>
+  <w:style w:type="character" w:customStyle="1" w:styleId="Revisiontextforpublicationreleases">
+    <w:name w:val="*Revision text (for publication releases)"/>
+    <w:basedOn w:val="Bold"/>
+    <w:uiPriority w:val="1"/>
+    <w:qFormat/>
+    <w:rsid w:val="00931E14"/>
+    <w:rPr>
+      <w:rFonts w:cs="Arial"/>
+      <w:b w:val="0"/>
+      <w:color w:val="B50000"/>
+    </w:rPr>
+  </w:style>
+  <w:style w:type="paragraph" w:customStyle="1" w:styleId="TemplateversionEditorialuseonly">
+    <w:name w:val="*Template version (Editorial use only)"/>
+    <w:basedOn w:val="Normal"/>
+    <w:qFormat/>
+    <w:rsid w:val="00931E14"/>
+    <w:pPr>
+      <w:jc w:val="right"/>
+    </w:pPr>
+    <w:rPr>
+      <w:vanish/>
+      <w:color w:val="FFFFFF" w:themeColor="background2"/>
+      <w:sz w:val="16"/>
+      <w:szCs w:val="16"/>
+    </w:rPr>
+  </w:style>
+  <w:style w:type="paragraph" w:customStyle="1" w:styleId="Abbreviations">
+    <w:name w:val="Abbreviations"/>
+    <w:basedOn w:val="Normal"/>
+    <w:qFormat/>
+    <w:rsid w:val="00931E14"/>
+    <w:pPr>
+      <w:tabs>
+        <w:tab w:val="left" w:pos="1701"/>
+      </w:tabs>
+      <w:spacing w:after="120"/>
+    </w:pPr>
+  </w:style>
+  <w:style w:type="paragraph" w:styleId="NormalIndent">
+    <w:name w:val="Normal Indent"/>
+    <w:basedOn w:val="Normal"/>
+    <w:uiPriority w:val="99"/>
+    <w:semiHidden/>
+    <w:locked/>
+    <w:rsid w:val="00931E14"/>
+    <w:pPr>
+      <w:ind w:left="720"/>
+    </w:pPr>
+  </w:style>
+  <w:style w:type="paragraph" w:customStyle="1" w:styleId="StatsDesignationEditoraluseonly">
+    <w:name w:val="Stats Designation (Editoral use only)"/>
+    <w:basedOn w:val="Normal"/>
+    <w:link w:val="StatsDesignationEditoraluseonlyChar"/>
+    <w:semiHidden/>
+    <w:qFormat/>
+    <w:rsid w:val="00931E14"/>
+    <w:rPr>
+      <w:color w:val="FFFFFF" w:themeColor="background1"/>
+      <w:sz w:val="28"/>
+    </w:rPr>
+  </w:style>
+  <w:style w:type="character" w:customStyle="1" w:styleId="StatsDesignationEditoraluseonlyChar">
+    <w:name w:val="Stats Designation (Editoral use only) Char"/>
+    <w:basedOn w:val="DefaultParagraphFont"/>
+    <w:link w:val="StatsDesignationEditoraluseonly"/>
+    <w:semiHidden/>
+    <w:rsid w:val="00931E14"/>
+    <w:rPr>
+      <w:rFonts w:ascii="Arial" w:hAnsi="Arial"/>
+      <w:color w:val="FFFFFF" w:themeColor="background1"/>
+      <w:sz w:val="28"/>
+    </w:rPr>
+  </w:style>
+  <w:style w:type="paragraph" w:customStyle="1" w:styleId="Tableorchartnote">
+    <w:name w:val="Table or chart note"/>
+    <w:basedOn w:val="FootnoteText"/>
+    <w:qFormat/>
+    <w:rsid w:val="00931E14"/>
+    <w:pPr>
+      <w:pBdr>
+        <w:bottom w:val="single" w:sz="2" w:space="3" w:color="964091" w:themeColor="accent5"/>
+      </w:pBdr>
+      <w:tabs>
+        <w:tab w:val="clear" w:pos="284"/>
+        <w:tab w:val="left" w:pos="454"/>
+        <w:tab w:val="left" w:pos="737"/>
+      </w:tabs>
+      <w:ind w:left="851" w:right="284" w:hanging="567"/>
+    </w:pPr>
+  </w:style>
+  <w:style w:type="paragraph" w:styleId="TOC5">
+    <w:name w:val="toc 5"/>
+    <w:basedOn w:val="Normal"/>
+    <w:next w:val="Normal"/>
+    <w:uiPriority w:val="39"/>
+    <w:semiHidden/>
+    <w:locked/>
+    <w:rsid w:val="00931E14"/>
+    <w:pPr>
+      <w:spacing w:after="100"/>
+      <w:ind w:left="960"/>
+    </w:pPr>
+  </w:style>
+  <w:style w:type="paragraph" w:styleId="TOC6">
+    <w:name w:val="toc 6"/>
+    <w:basedOn w:val="Normal"/>
+    <w:next w:val="Normal"/>
+    <w:uiPriority w:val="39"/>
+    <w:semiHidden/>
+    <w:locked/>
+    <w:rsid w:val="00931E14"/>
+    <w:pPr>
+      <w:spacing w:after="100"/>
+      <w:ind w:left="1200"/>
+    </w:pPr>
+  </w:style>
+  <w:style w:type="paragraph" w:styleId="TOC7">
+    <w:name w:val="toc 7"/>
+    <w:basedOn w:val="Normal"/>
+    <w:next w:val="Normal"/>
+    <w:uiPriority w:val="39"/>
+    <w:semiHidden/>
+    <w:locked/>
+    <w:rsid w:val="00931E14"/>
+    <w:pPr>
+      <w:spacing w:after="100"/>
+      <w:ind w:left="1440"/>
+    </w:pPr>
+  </w:style>
+  <w:style w:type="paragraph" w:styleId="TOC8">
+    <w:name w:val="toc 8"/>
+    <w:basedOn w:val="Normal"/>
+    <w:next w:val="Normal"/>
+    <w:uiPriority w:val="39"/>
+    <w:semiHidden/>
+    <w:locked/>
+    <w:rsid w:val="00931E14"/>
+    <w:pPr>
+      <w:spacing w:after="100"/>
+      <w:ind w:left="1680"/>
+    </w:pPr>
+  </w:style>
+  <w:style w:type="paragraph" w:styleId="TOC9">
+    <w:name w:val="toc 9"/>
+    <w:basedOn w:val="Normal"/>
+    <w:next w:val="Normal"/>
+    <w:uiPriority w:val="39"/>
+    <w:semiHidden/>
+    <w:locked/>
+    <w:rsid w:val="00931E14"/>
+    <w:pPr>
+      <w:spacing w:after="100"/>
+      <w:ind w:left="1920"/>
+    </w:pPr>
+  </w:style>
+  <w:style w:type="paragraph" w:customStyle="1" w:styleId="OtherformatstextboxonlyforRMarkdownuse">
+    <w:name w:val="*Other formats textbox (only for RMarkdown use)"/>
+    <w:basedOn w:val="Normal"/>
+    <w:link w:val="OtherformatstextboxonlyforRMarkdownuseChar"/>
+    <w:qFormat/>
+    <w:rsid w:val="009317F5"/>
+    <w:pPr>
+      <w:pBdr>
+        <w:top w:val="single" w:sz="12" w:space="8" w:color="3F3685"/>
+        <w:left w:val="single" w:sz="12" w:space="8" w:color="3F3685"/>
+        <w:bottom w:val="single" w:sz="12" w:space="4" w:color="3F3685"/>
+        <w:right w:val="single" w:sz="12" w:space="8" w:color="3F3685"/>
+      </w:pBdr>
+    </w:pPr>
+  </w:style>
+  <w:style w:type="character" w:customStyle="1" w:styleId="OtherformatstextboxonlyforRMarkdownuseChar">
+    <w:name w:val="*Other formats textbox (only for RMarkdown use) Char"/>
+    <w:basedOn w:val="DefaultParagraphFont"/>
+    <w:link w:val="OtherformatstextboxonlyforRMarkdownuse"/>
+    <w:rsid w:val="009317F5"/>
+    <w:rPr>
+      <w:rFonts w:ascii="Arial" w:hAnsi="Arial"/>
+      <w:sz w:val="24"/>
+    </w:rPr>
   </w:style>
 </w:styles>
 </file>
@@ -4408,7 +5820,7 @@
   <w:docParts>
     <w:docPart>
       <w:docPartPr>
-        <w:name w:val="041DA00405CE40CE91E5BAC80BF9F0FB"/>
+        <w:name w:val="0819B35675184024AE9DD178FAE4FBCB"/>
         <w:category>
           <w:name w:val="General"/>
           <w:gallery w:val="placeholder"/>
@@ -4419,12 +5831,12 @@
         <w:behaviors>
           <w:behavior w:val="content"/>
         </w:behaviors>
-        <w:guid w:val="{A64BE3EB-88BF-4125-8A38-38A9162C21B5}"/>
+        <w:guid w:val="{1B5DB9D6-99F3-47B0-AED9-A4D2E1EECE31}"/>
       </w:docPartPr>
       <w:docPartBody>
         <w:p>
           <w:pPr>
-            <w:pStyle w:val="041DA00405CE40CE91E5BAC80BF9F0FB"/>
+            <w:pStyle w:val="0819B35675184024AE9DD178FAE4FBCB"/>
           </w:pPr>
           <w:r>
             <w:rPr>
@@ -4441,13 +5853,6 @@
 
 <file path=word/glossary/fontTable.xml><?xml version="1.0" encoding="utf-8"?>
 <w:fonts xmlns:mc="http://schemas.openxmlformats.org/markup-compatibility/2006" xmlns:r="http://schemas.openxmlformats.org/officeDocument/2006/relationships" xmlns:w="http://schemas.openxmlformats.org/wordprocessingml/2006/main" xmlns:w14="http://schemas.microsoft.com/office/word/2010/wordml" xmlns:w15="http://schemas.microsoft.com/office/word/2012/wordml" xmlns:w16cex="http://schemas.microsoft.com/office/word/2018/wordml/cex" xmlns:w16cid="http://schemas.microsoft.com/office/word/2016/wordml/cid" xmlns:w16="http://schemas.microsoft.com/office/word/2018/wordml" xmlns:w16sdtdh="http://schemas.microsoft.com/office/word/2020/wordml/sdtdatahash" xmlns:w16se="http://schemas.microsoft.com/office/word/2015/wordml/symex" mc:Ignorable="w14 w15 w16se w16cid w16 w16cex w16sdtdh">
-  <w:font w:name="Symbol">
-    <w:panose1 w:val="05050102010706020507"/>
-    <w:charset w:val="02"/>
-    <w:family w:val="roman"/>
-    <w:pitch w:val="variable"/>
-    <w:sig w:usb0="00000000" w:usb1="10000000" w:usb2="00000000" w:usb3="00000000" w:csb0="80000000" w:csb1="00000000"/>
-  </w:font>
   <w:font w:name="Times New Roman">
     <w:panose1 w:val="02020603050405020304"/>
     <w:charset w:val="00"/>
@@ -4455,10 +5860,10 @@
     <w:pitch w:val="variable"/>
     <w:sig w:usb0="E0002EFF" w:usb1="C000785B" w:usb2="00000009" w:usb3="00000000" w:csb0="000001FF" w:csb1="00000000"/>
   </w:font>
-  <w:font w:name="Wingdings">
-    <w:panose1 w:val="05000000000000000000"/>
+  <w:font w:name="Symbol">
+    <w:panose1 w:val="05050102010706020507"/>
     <w:charset w:val="02"/>
-    <w:family w:val="auto"/>
+    <w:family w:val="roman"/>
     <w:pitch w:val="variable"/>
     <w:sig w:usb0="00000000" w:usb1="10000000" w:usb2="00000000" w:usb3="00000000" w:csb0="80000000" w:csb1="00000000"/>
   </w:font>
@@ -4468,6 +5873,13 @@
     <w:family w:val="modern"/>
     <w:pitch w:val="fixed"/>
     <w:sig w:usb0="E0002EFF" w:usb1="C0007843" w:usb2="00000009" w:usb3="00000000" w:csb0="000001FF" w:csb1="00000000"/>
+  </w:font>
+  <w:font w:name="Wingdings">
+    <w:panose1 w:val="05000000000000000000"/>
+    <w:charset w:val="02"/>
+    <w:family w:val="auto"/>
+    <w:pitch w:val="variable"/>
+    <w:sig w:usb0="00000000" w:usb1="10000000" w:usb2="00000000" w:usb3="00000000" w:csb0="80000000" w:csb1="00000000"/>
   </w:font>
   <w:font w:name="Arial">
     <w:panose1 w:val="020B0604020202020204"/>
@@ -4503,7 +5915,6 @@
 <file path=word/glossary/settings.xml><?xml version="1.0" encoding="utf-8"?>
 <w:settings xmlns:mc="http://schemas.openxmlformats.org/markup-compatibility/2006" xmlns:o="urn:schemas-microsoft-com:office:office" xmlns:r="http://schemas.openxmlformats.org/officeDocument/2006/relationships" xmlns:m="http://schemas.openxmlformats.org/officeDocument/2006/math" xmlns:v="urn:schemas-microsoft-com:vml" xmlns:w10="urn:schemas-microsoft-com:office:word" xmlns:w="http://schemas.openxmlformats.org/wordprocessingml/2006/main" xmlns:w14="http://schemas.microsoft.com/office/word/2010/wordml" xmlns:w15="http://schemas.microsoft.com/office/word/2012/wordml" xmlns:w16cex="http://schemas.microsoft.com/office/word/2018/wordml/cex" xmlns:w16cid="http://schemas.microsoft.com/office/word/2016/wordml/cid" xmlns:w16="http://schemas.microsoft.com/office/word/2018/wordml" xmlns:w16sdtdh="http://schemas.microsoft.com/office/word/2020/wordml/sdtdatahash" xmlns:w16se="http://schemas.microsoft.com/office/word/2015/wordml/symex" xmlns:sl="http://schemas.openxmlformats.org/schemaLibrary/2006/main" mc:Ignorable="w14 w15 w16se w16cid w16 w16cex w16sdtdh">
   <w:view w:val="normal"/>
-  <w:revisionView w:comments="0" w:insDel="0" w:formatting="0"/>
   <w:defaultTabStop w:val="720"/>
   <w:characterSpacingControl w:val="doNotCompress"/>
   <w:compat>
@@ -4516,8 +5927,17 @@
     <w:compatSetting w:name="useWord2013TrackBottomHyphenation" w:uri="http://schemas.microsoft.com/office/word" w:val="0"/>
   </w:compat>
   <w:rsids>
-    <w:rsidRoot w:val="003743DC"/>
-    <w:rsid w:val="003743DC"/>
+    <w:rsidRoot w:val="00BC5507"/>
+    <w:rsid w:val="001F797F"/>
+    <w:rsid w:val="005D46C2"/>
+    <w:rsid w:val="00632B40"/>
+    <w:rsid w:val="00714B9B"/>
+    <w:rsid w:val="008B2794"/>
+    <w:rsid w:val="0099385F"/>
+    <w:rsid w:val="00AB5173"/>
+    <w:rsid w:val="00BC5507"/>
+    <w:rsid w:val="00BC7288"/>
+    <w:rsid w:val="00DD0985"/>
   </w:rsids>
   <m:mathPr>
     <m:mathFont m:val="Cambria Math"/>
@@ -4977,8 +6397,8 @@
       <w:color w:val="808080"/>
     </w:rPr>
   </w:style>
-  <w:style w:type="paragraph" w:customStyle="1" w:styleId="041DA00405CE40CE91E5BAC80BF9F0FB">
-    <w:name w:val="041DA00405CE40CE91E5BAC80BF9F0FB"/>
+  <w:style w:type="paragraph" w:customStyle="1" w:styleId="0819B35675184024AE9DD178FAE4FBCB">
+    <w:name w:val="0819B35675184024AE9DD178FAE4FBCB"/>
   </w:style>
 </w:styles>
 </file>
@@ -5234,18 +6654,22 @@
 </file>
 
 <file path=customXml/item1.xml><?xml version="1.0" encoding="utf-8"?>
-<?mso-contentType ?>
-<FormTemplates xmlns="http://schemas.microsoft.com/sharepoint/v3/contenttype/forms">
-  <Display>DocumentLibraryForm</Display>
-  <Edit>DocumentLibraryForm</Edit>
-  <New>DocumentLibraryForm</New>
-</FormTemplates>
+<b:Sources xmlns:b="http://schemas.openxmlformats.org/officeDocument/2006/bibliography" xmlns="http://schemas.openxmlformats.org/officeDocument/2006/bibliography" SelectedStyle="\APASixthEditionOfficeOnline.xsl" StyleName="APA" Version="6"/>
 </file>
 
 <file path=customXml/item2.xml><?xml version="1.0" encoding="utf-8"?>
-<ct:contentTypeSchema xmlns:ct="http://schemas.microsoft.com/office/2006/metadata/contentType" xmlns:ma="http://schemas.microsoft.com/office/2006/metadata/properties/metaAttributes" ct:_="" ma:_="" ma:contentTypeName="Document" ma:contentTypeID="0x01010069FC61C8359A6F4AB0B6B5AF7C67A868" ma:contentTypeVersion="4" ma:contentTypeDescription="Create a new document." ma:contentTypeScope="" ma:versionID="8844573502beadc0cfcae5f61c413718">
-  <xsd:schema xmlns:xsd="http://www.w3.org/2001/XMLSchema" xmlns:xs="http://www.w3.org/2001/XMLSchema" xmlns:p="http://schemas.microsoft.com/office/2006/metadata/properties" xmlns:ns2="286f5d57-d549-49ff-9592-02fd1679dddd" targetNamespace="http://schemas.microsoft.com/office/2006/metadata/properties" ma:root="true" ma:fieldsID="93251bafb6b4991f53d7e712e2d7c63d" ns2:_="">
-    <xsd:import namespace="286f5d57-d549-49ff-9592-02fd1679dddd"/>
+<p:properties xmlns:p="http://schemas.microsoft.com/office/2006/metadata/properties" xmlns:xsi="http://www.w3.org/2001/XMLSchema-instance" xmlns:pc="http://schemas.microsoft.com/office/infopath/2007/PartnerControls">
+  <documentManagement>
+    <CodeofPracticeArea xmlns="46765bbe-c8f8-420d-9195-86969fce2ee8" xsi:nil="true"/>
+  </documentManagement>
+</p:properties>
+</file>
+
+<file path=customXml/item3.xml><?xml version="1.0" encoding="utf-8"?>
+<ct:contentTypeSchema xmlns:ct="http://schemas.microsoft.com/office/2006/metadata/contentType" xmlns:ma="http://schemas.microsoft.com/office/2006/metadata/properties/metaAttributes" ct:_="" ma:_="" ma:contentTypeName="Document" ma:contentTypeID="0x0101006FEA4C53B746E94690A2D2779EA3A212" ma:contentTypeVersion="6" ma:contentTypeDescription="Create a new document." ma:contentTypeScope="" ma:versionID="00d3e3f3bc328837a20c2e22e19c095f">
+  <xsd:schema xmlns:xsd="http://www.w3.org/2001/XMLSchema" xmlns:xs="http://www.w3.org/2001/XMLSchema" xmlns:p="http://schemas.microsoft.com/office/2006/metadata/properties" xmlns:ns2="46765bbe-c8f8-420d-9195-86969fce2ee8" xmlns:ns3="d7603273-e2cd-41f3-b8bd-db88c5b2d89a" targetNamespace="http://schemas.microsoft.com/office/2006/metadata/properties" ma:root="true" ma:fieldsID="def79d6b71b14cb5563aeb901c332009" ns2:_="" ns3:_="">
+    <xsd:import namespace="46765bbe-c8f8-420d-9195-86969fce2ee8"/>
+    <xsd:import namespace="d7603273-e2cd-41f3-b8bd-db88c5b2d89a"/>
     <xsd:element name="properties">
       <xsd:complexType>
         <xsd:sequence>
@@ -5254,8 +6678,10 @@
               <xsd:all>
                 <xsd:element ref="ns2:MediaServiceMetadata" minOccurs="0"/>
                 <xsd:element ref="ns2:MediaServiceFastMetadata" minOccurs="0"/>
-                <xsd:element ref="ns2:MediaServiceAutoKeyPoints" minOccurs="0"/>
-                <xsd:element ref="ns2:MediaServiceKeyPoints" minOccurs="0"/>
+                <xsd:element ref="ns2:CodeofPracticeArea" minOccurs="0"/>
+                <xsd:element ref="ns2:MediaServiceObjectDetectorVersions" minOccurs="0"/>
+                <xsd:element ref="ns3:SharedWithUsers" minOccurs="0"/>
+                <xsd:element ref="ns3:SharedWithDetails" minOccurs="0"/>
               </xsd:all>
             </xsd:complexType>
           </xsd:element>
@@ -5263,7 +6689,7 @@
       </xsd:complexType>
     </xsd:element>
   </xsd:schema>
-  <xsd:schema xmlns:xsd="http://www.w3.org/2001/XMLSchema" xmlns:xs="http://www.w3.org/2001/XMLSchema" xmlns:dms="http://schemas.microsoft.com/office/2006/documentManagement/types" xmlns:pc="http://schemas.microsoft.com/office/infopath/2007/PartnerControls" targetNamespace="286f5d57-d549-49ff-9592-02fd1679dddd" elementFormDefault="qualified">
+  <xsd:schema xmlns:xsd="http://www.w3.org/2001/XMLSchema" xmlns:xs="http://www.w3.org/2001/XMLSchema" xmlns:dms="http://schemas.microsoft.com/office/2006/documentManagement/types" xmlns:pc="http://schemas.microsoft.com/office/infopath/2007/PartnerControls" targetNamespace="46765bbe-c8f8-420d-9195-86969fce2ee8" elementFormDefault="qualified">
     <xsd:import namespace="http://schemas.microsoft.com/office/2006/documentManagement/types"/>
     <xsd:import namespace="http://schemas.microsoft.com/office/infopath/2007/PartnerControls"/>
     <xsd:element name="MediaServiceMetadata" ma:index="8" nillable="true" ma:displayName="MediaServiceMetadata" ma:hidden="true" ma:internalName="MediaServiceMetadata" ma:readOnly="true">
@@ -5276,12 +6702,42 @@
         <xsd:restriction base="dms:Note"/>
       </xsd:simpleType>
     </xsd:element>
-    <xsd:element name="MediaServiceAutoKeyPoints" ma:index="10" nillable="true" ma:displayName="MediaServiceAutoKeyPoints" ma:hidden="true" ma:internalName="MediaServiceAutoKeyPoints" ma:readOnly="true">
+    <xsd:element name="CodeofPracticeArea" ma:index="10" nillable="true" ma:displayName="Code of Practice Area" ma:format="Dropdown" ma:internalName="CodeofPracticeArea">
       <xsd:simpleType>
-        <xsd:restriction base="dms:Note"/>
+        <xsd:restriction base="dms:Text">
+          <xsd:maxLength value="255"/>
+        </xsd:restriction>
       </xsd:simpleType>
     </xsd:element>
-    <xsd:element name="MediaServiceKeyPoints" ma:index="11" nillable="true" ma:displayName="KeyPoints" ma:internalName="MediaServiceKeyPoints" ma:readOnly="true">
+    <xsd:element name="MediaServiceObjectDetectorVersions" ma:index="11" nillable="true" ma:displayName="MediaServiceObjectDetectorVersions" ma:hidden="true" ma:indexed="true" ma:internalName="MediaServiceObjectDetectorVersions" ma:readOnly="true">
+      <xsd:simpleType>
+        <xsd:restriction base="dms:Text"/>
+      </xsd:simpleType>
+    </xsd:element>
+  </xsd:schema>
+  <xsd:schema xmlns:xsd="http://www.w3.org/2001/XMLSchema" xmlns:xs="http://www.w3.org/2001/XMLSchema" xmlns:dms="http://schemas.microsoft.com/office/2006/documentManagement/types" xmlns:pc="http://schemas.microsoft.com/office/infopath/2007/PartnerControls" targetNamespace="d7603273-e2cd-41f3-b8bd-db88c5b2d89a" elementFormDefault="qualified">
+    <xsd:import namespace="http://schemas.microsoft.com/office/2006/documentManagement/types"/>
+    <xsd:import namespace="http://schemas.microsoft.com/office/infopath/2007/PartnerControls"/>
+    <xsd:element name="SharedWithUsers" ma:index="12" nillable="true" ma:displayName="Shared With" ma:internalName="SharedWithUsers" ma:readOnly="true">
+      <xsd:complexType>
+        <xsd:complexContent>
+          <xsd:extension base="dms:UserMulti">
+            <xsd:sequence>
+              <xsd:element name="UserInfo" minOccurs="0" maxOccurs="unbounded">
+                <xsd:complexType>
+                  <xsd:sequence>
+                    <xsd:element name="DisplayName" type="xsd:string" minOccurs="0"/>
+                    <xsd:element name="AccountId" type="dms:UserId" minOccurs="0" nillable="true"/>
+                    <xsd:element name="AccountType" type="xsd:string" minOccurs="0"/>
+                  </xsd:sequence>
+                </xsd:complexType>
+              </xsd:element>
+            </xsd:sequence>
+          </xsd:extension>
+        </xsd:complexContent>
+      </xsd:complexType>
+    </xsd:element>
+    <xsd:element name="SharedWithDetails" ma:index="13" nillable="true" ma:displayName="Shared With Details" ma:internalName="SharedWithDetails" ma:readOnly="true">
       <xsd:simpleType>
         <xsd:restriction base="dms:Note">
           <xsd:maxLength value="255"/>
@@ -5388,32 +6844,42 @@
 </ct:contentTypeSchema>
 </file>
 
-<file path=customXml/item3.xml><?xml version="1.0" encoding="utf-8"?>
-<p:properties xmlns:p="http://schemas.microsoft.com/office/2006/metadata/properties" xmlns:xsi="http://www.w3.org/2001/XMLSchema-instance" xmlns:pc="http://schemas.microsoft.com/office/infopath/2007/PartnerControls">
-  <documentManagement/>
-</p:properties>
-</file>
-
 <file path=customXml/item4.xml><?xml version="1.0" encoding="utf-8"?>
-<b:Sources xmlns:b="http://schemas.openxmlformats.org/officeDocument/2006/bibliography" xmlns="http://schemas.openxmlformats.org/officeDocument/2006/bibliography" SelectedStyle="\APASixthEditionOfficeOnline.xsl" StyleName="APA" Version="6"/>
+<?mso-contentType ?>
+<FormTemplates xmlns="http://schemas.microsoft.com/sharepoint/v3/contenttype/forms">
+  <Display>DocumentLibraryForm</Display>
+  <Edit>DocumentLibraryForm</Edit>
+  <New>DocumentLibraryForm</New>
+</FormTemplates>
 </file>
 
 <file path=customXml/itemProps1.xml><?xml version="1.0" encoding="utf-8"?>
-<ds:datastoreItem xmlns:ds="http://schemas.openxmlformats.org/officeDocument/2006/customXml" ds:itemID="{909CB5D3-5BFD-4BBC-9F32-751451F9C34C}">
+<ds:datastoreItem xmlns:ds="http://schemas.openxmlformats.org/officeDocument/2006/customXml" ds:itemID="{3849E116-B3D2-4241-A515-0A0CC5376A28}">
   <ds:schemaRefs>
-    <ds:schemaRef ds:uri="http://schemas.microsoft.com/sharepoint/v3/contenttype/forms"/>
+    <ds:schemaRef ds:uri="http://schemas.openxmlformats.org/officeDocument/2006/bibliography"/>
   </ds:schemaRefs>
 </ds:datastoreItem>
 </file>
 
 <file path=customXml/itemProps2.xml><?xml version="1.0" encoding="utf-8"?>
-<ds:datastoreItem xmlns:ds="http://schemas.openxmlformats.org/officeDocument/2006/customXml" ds:itemID="{CB4DAB26-5E00-4355-8192-EE8CB5C2DB4C}">
+<ds:datastoreItem xmlns:ds="http://schemas.openxmlformats.org/officeDocument/2006/customXml" ds:itemID="{6BA2688C-114F-4086-A3A1-6C7FB0D8A225}">
+  <ds:schemaRefs>
+    <ds:schemaRef ds:uri="http://schemas.microsoft.com/office/2006/metadata/properties"/>
+    <ds:schemaRef ds:uri="http://schemas.microsoft.com/office/infopath/2007/PartnerControls"/>
+    <ds:schemaRef ds:uri="46765bbe-c8f8-420d-9195-86969fce2ee8"/>
+  </ds:schemaRefs>
+</ds:datastoreItem>
+</file>
+
+<file path=customXml/itemProps3.xml><?xml version="1.0" encoding="utf-8"?>
+<ds:datastoreItem xmlns:ds="http://schemas.openxmlformats.org/officeDocument/2006/customXml" ds:itemID="{3FF50F61-6869-4922-BD49-6D7EFCE646B8}">
   <ds:schemaRefs>
     <ds:schemaRef ds:uri="http://schemas.microsoft.com/office/2006/metadata/contentType"/>
     <ds:schemaRef ds:uri="http://schemas.microsoft.com/office/2006/metadata/properties/metaAttributes"/>
     <ds:schemaRef ds:uri="http://www.w3.org/2001/XMLSchema"/>
     <ds:schemaRef ds:uri="http://schemas.microsoft.com/office/2006/metadata/properties"/>
-    <ds:schemaRef ds:uri="286f5d57-d549-49ff-9592-02fd1679dddd"/>
+    <ds:schemaRef ds:uri="46765bbe-c8f8-420d-9195-86969fce2ee8"/>
+    <ds:schemaRef ds:uri="d7603273-e2cd-41f3-b8bd-db88c5b2d89a"/>
     <ds:schemaRef ds:uri="http://schemas.microsoft.com/office/2006/documentManagement/types"/>
     <ds:schemaRef ds:uri="http://schemas.microsoft.com/office/infopath/2007/PartnerControls"/>
     <ds:schemaRef ds:uri="http://schemas.openxmlformats.org/package/2006/metadata/core-properties"/>
@@ -5424,19 +6890,16 @@
 </ds:datastoreItem>
 </file>
 
-<file path=customXml/itemProps3.xml><?xml version="1.0" encoding="utf-8"?>
-<ds:datastoreItem xmlns:ds="http://schemas.openxmlformats.org/officeDocument/2006/customXml" ds:itemID="{6BA2688C-114F-4086-A3A1-6C7FB0D8A225}">
+<file path=customXml/itemProps4.xml><?xml version="1.0" encoding="utf-8"?>
+<ds:datastoreItem xmlns:ds="http://schemas.openxmlformats.org/officeDocument/2006/customXml" ds:itemID="{909CB5D3-5BFD-4BBC-9F32-751451F9C34C}">
   <ds:schemaRefs>
-    <ds:schemaRef ds:uri="http://schemas.microsoft.com/office/2006/metadata/properties"/>
-    <ds:schemaRef ds:uri="http://schemas.microsoft.com/office/infopath/2007/PartnerControls"/>
+    <ds:schemaRef ds:uri="http://schemas.microsoft.com/sharepoint/v3/contenttype/forms"/>
   </ds:schemaRefs>
 </ds:datastoreItem>
 </file>
 
-<file path=customXml/itemProps4.xml><?xml version="1.0" encoding="utf-8"?>
-<ds:datastoreItem xmlns:ds="http://schemas.openxmlformats.org/officeDocument/2006/customXml" ds:itemID="{3849E116-B3D2-4241-A515-0A0CC5376A28}">
-  <ds:schemaRefs>
-    <ds:schemaRef ds:uri="http://schemas.openxmlformats.org/officeDocument/2006/bibliography"/>
-  </ds:schemaRefs>
-</ds:datastoreItem>
+<file path=docMetadata/LabelInfo.xml><?xml version="1.0" encoding="utf-8"?>
+<clbl:labelList xmlns:clbl="http://schemas.microsoft.com/office/2020/mipLabelMetadata">
+  <clbl:label id="{10efe0bd-a030-4bca-809c-b5e6745e499a}" enabled="0" method="" siteId="{10efe0bd-a030-4bca-809c-b5e6745e499a}" removed="1"/>
+</clbl:labelList>
 </file>
</xml_diff>